<commit_message>
Update second draft of the proposal
</commit_message>
<xml_diff>
--- a/Docs/C458-proposal.docx
+++ b/Docs/C458-proposal.docx
@@ -96,6 +96,50 @@
     <w:p>
       <w:pPr>
         <w:spacing w:after="240" w:line="360" w:lineRule="auto"/>
+        <w:rPr>
+          <w:rFonts w:eastAsia="Times New Roman" w:cs="Segoe UI"/>
+          <w:b/>
+          <w:color w:val="333333"/>
+          <w:sz w:val="28"/>
+          <w:szCs w:val="24"/>
+        </w:rPr>
+      </w:pPr>
+      <w:r>
+        <w:rPr>
+          <w:rFonts w:eastAsia="Times New Roman" w:cs="Segoe UI"/>
+          <w:b/>
+          <w:color w:val="333333"/>
+          <w:sz w:val="28"/>
+          <w:szCs w:val="24"/>
+        </w:rPr>
+        <w:t>Abstract</w:t>
+      </w:r>
+    </w:p>
+    <w:p>
+      <w:pPr>
+        <w:spacing w:after="240" w:line="360" w:lineRule="auto"/>
+        <w:rPr>
+          <w:rFonts w:eastAsia="Times New Roman" w:cs="Segoe UI"/>
+          <w:b/>
+          <w:color w:val="333333"/>
+          <w:sz w:val="28"/>
+          <w:szCs w:val="24"/>
+        </w:rPr>
+      </w:pPr>
+      <w:r>
+        <w:rPr>
+          <w:rFonts w:eastAsia="Times New Roman" w:cs="Segoe UI"/>
+          <w:b/>
+          <w:color w:val="333333"/>
+          <w:sz w:val="28"/>
+          <w:szCs w:val="24"/>
+        </w:rPr>
+        <w:t>Introduction</w:t>
+      </w:r>
+    </w:p>
+    <w:p>
+      <w:pPr>
+        <w:spacing w:after="240" w:line="360" w:lineRule="auto"/>
         <w:ind w:firstLine="720"/>
         <w:rPr>
           <w:rFonts w:eastAsia="Times New Roman" w:cs="Segoe UI"/>
@@ -109,378 +153,754 @@
           <w:color w:val="333333"/>
           <w:szCs w:val="24"/>
         </w:rPr>
-        <w:t>Bar bot will be a food delivery robot for a serving counter wh</w:t>
-      </w:r>
-      <w:r>
-        <w:rPr>
-          <w:rFonts w:eastAsia="Times New Roman" w:cs="Segoe UI"/>
-          <w:color w:val="333333"/>
-          <w:szCs w:val="24"/>
-        </w:rPr>
-        <w:t>ich can deliver orders of small items such as mints, chocolates, e</w:t>
-      </w:r>
+        <w:tab/>
+      </w:r>
+      <w:r>
+        <w:rPr>
+          <w:rFonts w:eastAsia="Times New Roman" w:cs="Segoe UI"/>
+          <w:color w:val="333333"/>
+          <w:szCs w:val="24"/>
+        </w:rPr>
+        <w:t>Attending customers at a counter</w:t>
+      </w:r>
+      <w:r>
+        <w:rPr>
+          <w:rFonts w:eastAsia="Times New Roman" w:cs="Segoe UI"/>
+          <w:color w:val="333333"/>
+          <w:szCs w:val="24"/>
+        </w:rPr>
+        <w:t xml:space="preserve"> is a repetitive task</w:t>
+      </w:r>
+      <w:r>
+        <w:rPr>
+          <w:rFonts w:eastAsia="Times New Roman" w:cs="Segoe UI"/>
+          <w:color w:val="333333"/>
+          <w:szCs w:val="24"/>
+        </w:rPr>
+        <w:t>. First, the waiter/waitress must ask the customer if they desire a consumable. Then, the waiter must retrieve the consumable from where it is stored. Once the consumable is retrieved, the waiter makes a pass over the length of the counter</w:t>
+      </w:r>
+      <w:r>
+        <w:rPr>
+          <w:rFonts w:eastAsia="Times New Roman" w:cs="Segoe UI"/>
+          <w:color w:val="333333"/>
+          <w:szCs w:val="24"/>
+        </w:rPr>
+        <w:t>,</w:t>
+      </w:r>
+      <w:r>
+        <w:rPr>
+          <w:rFonts w:eastAsia="Times New Roman" w:cs="Segoe UI"/>
+          <w:color w:val="333333"/>
+          <w:szCs w:val="24"/>
+        </w:rPr>
+        <w:t xml:space="preserve"> giving customers the order they desired</w:t>
+      </w:r>
+      <w:r>
+        <w:rPr>
+          <w:rFonts w:eastAsia="Times New Roman" w:cs="Segoe UI"/>
+          <w:color w:val="333333"/>
+          <w:szCs w:val="24"/>
+        </w:rPr>
+        <w:t>.</w:t>
+      </w:r>
+      <w:r>
+        <w:rPr>
+          <w:rFonts w:eastAsia="Times New Roman" w:cs="Segoe UI"/>
+          <w:color w:val="333333"/>
+          <w:szCs w:val="24"/>
+        </w:rPr>
+        <w:t xml:space="preserve"> One notable model for attending customers can be found at Brazeiros in Louisville, Kentucky. At Brazeiros, customers are given a color-coded coaster, with one side being red and other side being green. Based on the color of the coaster the customer shows, the customer may or may not be continually served freshly cooked meat.</w:t>
+      </w:r>
+      <w:r>
+        <w:rPr>
+          <w:rFonts w:eastAsia="Times New Roman" w:cs="Segoe UI"/>
+          <w:color w:val="333333"/>
+          <w:szCs w:val="24"/>
+        </w:rPr>
+        <w:t xml:space="preserve"> The Bar bot our project proposes to implement will take the repetitive task of attending customers at a counter and make that task the responsibility of an intelligent robot rather than a human. The idea is that Bar bot</w:t>
+      </w:r>
+      <w:r>
+        <w:rPr>
+          <w:rFonts w:eastAsia="Times New Roman" w:cs="Segoe UI"/>
+          <w:color w:val="333333"/>
+          <w:szCs w:val="24"/>
+        </w:rPr>
+        <w:t xml:space="preserve"> will load itself via an arm attached to the top of the bot. Customers will each have a double-sided card with a certain color (e.g. red) on one side and a different color (e.g. green) on the other side. </w:t>
+      </w:r>
+      <w:r>
+        <w:rPr>
+          <w:rFonts w:eastAsia="Times New Roman" w:cs="Segoe UI"/>
+          <w:color w:val="333333"/>
+          <w:szCs w:val="24"/>
+        </w:rPr>
+        <w:t>Similar to how other restaurants such as Brazeiros operate, o</w:t>
+      </w:r>
+      <w:r>
+        <w:rPr>
+          <w:rFonts w:eastAsia="Times New Roman" w:cs="Segoe UI"/>
+          <w:color w:val="333333"/>
+          <w:szCs w:val="24"/>
+        </w:rPr>
+        <w:t>ne color will indicate the customer wants an ord</w:t>
+      </w:r>
+      <w:r>
+        <w:rPr>
+          <w:rFonts w:eastAsia="Times New Roman" w:cs="Segoe UI"/>
+          <w:color w:val="333333"/>
+          <w:szCs w:val="24"/>
+        </w:rPr>
+        <w:t>er and t</w:t>
+      </w:r>
+      <w:r>
+        <w:rPr>
+          <w:rFonts w:eastAsia="Times New Roman" w:cs="Segoe UI"/>
+          <w:color w:val="333333"/>
+          <w:szCs w:val="24"/>
+        </w:rPr>
+        <w:t>he other color will indicate the customer is content and does not desire an order. T</w:t>
+      </w:r>
+      <w:r>
+        <w:rPr>
+          <w:rFonts w:eastAsia="Times New Roman" w:cs="Segoe UI"/>
+          <w:color w:val="333333"/>
+          <w:szCs w:val="24"/>
+        </w:rPr>
+        <w:t>he robot will make cycles through the counter</w:t>
+      </w:r>
+      <w:r>
+        <w:rPr>
+          <w:rFonts w:eastAsia="Times New Roman" w:cs="Segoe UI"/>
+          <w:color w:val="333333"/>
+          <w:szCs w:val="24"/>
+        </w:rPr>
+        <w:t>, ignoring unoccupied spaces and customers who use the color-coded card to indicate they d</w:t>
+      </w:r>
+      <w:r>
+        <w:rPr>
+          <w:rFonts w:eastAsia="Times New Roman" w:cs="Segoe UI"/>
+          <w:color w:val="333333"/>
+          <w:szCs w:val="24"/>
+        </w:rPr>
+        <w:t>on’t desire an order. The Bar bot’</w:t>
+      </w:r>
+      <w:r>
+        <w:rPr>
+          <w:rFonts w:eastAsia="Times New Roman" w:cs="Segoe UI"/>
+          <w:color w:val="333333"/>
+          <w:szCs w:val="24"/>
+        </w:rPr>
+        <w:t>s</w:t>
+      </w:r>
+      <w:r>
+        <w:rPr>
+          <w:rFonts w:eastAsia="Times New Roman" w:cs="Segoe UI"/>
+          <w:color w:val="333333"/>
+          <w:szCs w:val="24"/>
+        </w:rPr>
+        <w:t xml:space="preserve"> goal will be to deliver items</w:t>
+      </w:r>
+      <w:r>
+        <w:rPr>
+          <w:rFonts w:eastAsia="Times New Roman" w:cs="Segoe UI"/>
+          <w:color w:val="333333"/>
+          <w:szCs w:val="24"/>
+        </w:rPr>
+        <w:t xml:space="preserve"> only to customers who desire an order</w:t>
+      </w:r>
+      <w:r>
+        <w:rPr>
+          <w:rFonts w:eastAsia="Times New Roman" w:cs="Segoe UI"/>
+          <w:color w:val="333333"/>
+          <w:szCs w:val="24"/>
+        </w:rPr>
+        <w:t xml:space="preserve"> as quickly as possible </w:t>
+      </w:r>
+      <w:r>
+        <w:rPr>
+          <w:rFonts w:eastAsia="Times New Roman" w:cs="Segoe UI"/>
+          <w:color w:val="333333"/>
+          <w:szCs w:val="24"/>
+        </w:rPr>
+        <w:t>via the attached arm.</w:t>
+      </w:r>
+      <w:r>
+        <w:rPr>
+          <w:rFonts w:eastAsia="Times New Roman" w:cs="Segoe UI"/>
+          <w:color w:val="333333"/>
+          <w:szCs w:val="24"/>
+        </w:rPr>
+        <w:t xml:space="preserve"> We will simulate the environment of a bar with a narrow platform on wh</w:t>
+      </w:r>
+      <w:r>
+        <w:rPr>
+          <w:rFonts w:eastAsia="Times New Roman" w:cs="Segoe UI"/>
+          <w:color w:val="333333"/>
+          <w:szCs w:val="24"/>
+        </w:rPr>
+        <w:t>ich we will place the delivery area.</w:t>
+      </w:r>
+    </w:p>
+    <w:p>
+      <w:pPr>
+        <w:spacing w:after="240" w:line="360" w:lineRule="auto"/>
+        <w:rPr>
+          <w:rFonts w:eastAsia="Times New Roman" w:cs="Segoe UI"/>
+          <w:b/>
+          <w:color w:val="333333"/>
+          <w:sz w:val="28"/>
+          <w:szCs w:val="24"/>
+        </w:rPr>
+      </w:pPr>
+      <w:r>
+        <w:rPr>
+          <w:rFonts w:eastAsia="Times New Roman" w:cs="Segoe UI"/>
+          <w:b/>
+          <w:color w:val="333333"/>
+          <w:sz w:val="28"/>
+          <w:szCs w:val="24"/>
+        </w:rPr>
+        <w:lastRenderedPageBreak/>
+        <w:t>System Details</w:t>
+      </w:r>
+    </w:p>
+    <w:p>
+      <w:pPr>
+        <w:spacing w:after="100" w:afterAutospacing="1" w:line="360" w:lineRule="auto"/>
+        <w:rPr>
+          <w:rFonts w:eastAsia="Times New Roman" w:cs="Segoe UI"/>
+          <w:color w:val="333333"/>
+          <w:szCs w:val="24"/>
+        </w:rPr>
+      </w:pPr>
+      <w:r>
+        <w:rPr>
+          <w:rFonts w:eastAsia="Times New Roman" w:cs="Segoe UI"/>
+          <w:b/>
+          <w:color w:val="333333"/>
+          <w:szCs w:val="24"/>
+        </w:rPr>
+        <w:t>Environment</w:t>
+      </w:r>
+    </w:p>
+    <w:p>
+      <w:pPr>
+        <w:spacing w:after="100" w:afterAutospacing="1" w:line="360" w:lineRule="auto"/>
+        <w:rPr>
+          <w:rFonts w:eastAsia="Times New Roman" w:cs="Segoe UI"/>
+          <w:color w:val="333333"/>
+          <w:szCs w:val="24"/>
+        </w:rPr>
+      </w:pPr>
+      <w:r>
+        <w:rPr>
+          <w:rFonts w:eastAsia="Times New Roman" w:cs="Segoe UI"/>
+          <w:color w:val="333333"/>
+          <w:szCs w:val="24"/>
+        </w:rPr>
+        <w:t xml:space="preserve">There are 3 main parts of the environment: the storage/loading area, the bot traversal area, and the customer area. </w:t>
+      </w:r>
+    </w:p>
+    <w:p>
+      <w:pPr>
+        <w:spacing w:after="100" w:afterAutospacing="1" w:line="360" w:lineRule="auto"/>
+        <w:rPr>
+          <w:rFonts w:eastAsia="Times New Roman" w:cs="Segoe UI"/>
+          <w:color w:val="333333"/>
+          <w:szCs w:val="24"/>
+        </w:rPr>
+      </w:pPr>
+      <w:r>
+        <w:rPr>
+          <w:rFonts w:eastAsia="Times New Roman" w:cs="Segoe UI"/>
+          <w:color w:val="333333"/>
+          <w:szCs w:val="24"/>
+        </w:rPr>
+        <w:t>The storage/loading area is to be at the end of the counter. There, a hopper or some similar storage container will contain the consumables (e.g. mints). The bot will approach the hopper at the end of a bar run and the hopper will be opened, allowing the consumables to empty into the storage basket on the bot.</w:t>
+      </w:r>
+    </w:p>
+    <w:p>
+      <w:pPr>
+        <w:spacing w:after="100" w:afterAutospacing="1" w:line="360" w:lineRule="auto"/>
+        <w:rPr>
+          <w:rFonts w:eastAsia="Times New Roman" w:cs="Segoe UI"/>
+          <w:color w:val="333333"/>
+          <w:szCs w:val="24"/>
+        </w:rPr>
+      </w:pPr>
+      <w:r>
+        <w:rPr>
+          <w:rFonts w:eastAsia="Times New Roman" w:cs="Segoe UI"/>
+          <w:color w:val="333333"/>
+          <w:szCs w:val="24"/>
+        </w:rPr>
+        <w:t>The bot traversal area is the space on the counter where the bot moves. The space stretches from one end of the counter to the other end. The bot will move forward from the hopper along this traversal space to attend each customer and, when the bot reaches the end of the counter, it moves backward to the hopper to start another run.</w:t>
+      </w:r>
+    </w:p>
+    <w:p>
+      <w:pPr>
+        <w:spacing w:after="100" w:afterAutospacing="1" w:line="360" w:lineRule="auto"/>
+        <w:rPr>
+          <w:rFonts w:eastAsia="Times New Roman" w:cs="Segoe UI"/>
+          <w:color w:val="333333"/>
+          <w:szCs w:val="24"/>
+        </w:rPr>
+      </w:pPr>
+      <w:r>
+        <w:rPr>
+          <w:rFonts w:eastAsia="Times New Roman" w:cs="Segoe UI"/>
+          <w:color w:val="333333"/>
+          <w:szCs w:val="24"/>
+        </w:rPr>
+        <w:t>The customer area is the area closer to the edge of the counter where customers will display their color-coded card to the bot, and where the bot will also place the customer’s order. To start with, the number of customers allowed at the counter will be static. However, as the project progresses, delivery memory will be implemented so the bot knows who all its delivered orders to in a run.</w:t>
+      </w:r>
+    </w:p>
+    <w:p>
+      <w:pPr>
+        <w:spacing w:line="360" w:lineRule="auto"/>
+        <w:rPr>
+          <w:b/>
+        </w:rPr>
+      </w:pPr>
+      <w:r>
+        <w:rPr>
+          <w:b/>
+        </w:rPr>
+        <w:t>Sensors</w:t>
+      </w:r>
+    </w:p>
+    <w:p>
+      <w:pPr>
+        <w:spacing w:line="360" w:lineRule="auto"/>
+      </w:pPr>
+      <w:r>
+        <w:t>The sensors likely to be needed for the bot to perform the aforementioned tasks are: two line follower sensors, an ultrasonic sensor, a color sensor, and possibly some pressure sensors for the arm (if none come with it).</w:t>
+      </w:r>
+    </w:p>
+    <w:p>
+      <w:pPr>
+        <w:spacing w:line="360" w:lineRule="auto"/>
+      </w:pPr>
+      <w:r>
+        <w:t>The line follower sensors would be needed for 1) notifying the bot when it is near the edge of the counter and 2) possibly for notifying the bot when it has reached the loading area (where a piece of tape would mark where it needs to stop).</w:t>
+      </w:r>
+    </w:p>
+    <w:p>
+      <w:pPr>
+        <w:spacing w:line="360" w:lineRule="auto"/>
+      </w:pPr>
+      <w:r>
+        <w:t>The ultrasonic sensor might be used in place of the second line follower sensor to notify the bot when it has reached the hopper.</w:t>
+      </w:r>
+    </w:p>
+    <w:p>
+      <w:pPr>
+        <w:spacing w:line="360" w:lineRule="auto"/>
+      </w:pPr>
+      <w:r>
+        <w:lastRenderedPageBreak/>
+        <w:t>The color sensor would be used to notify the bot what color card the customer is displaying, thus notifying the bot if it needs to give the customer an order.</w:t>
+      </w:r>
+    </w:p>
+    <w:p>
+      <w:pPr>
+        <w:spacing w:line="360" w:lineRule="auto"/>
+      </w:pPr>
+      <w:r>
+        <w:t>The pressure sensors would be needed to notify the bot how much pressure the arm is using in gripping a consumable.</w:t>
+      </w:r>
+    </w:p>
+    <w:p>
+      <w:pPr>
+        <w:spacing w:line="360" w:lineRule="auto"/>
+        <w:rPr>
+          <w:b/>
+        </w:rPr>
+      </w:pPr>
+      <w:r>
+        <w:rPr>
+          <w:b/>
+        </w:rPr>
+        <w:t>Performance Matrices</w:t>
+      </w:r>
+    </w:p>
+    <w:p>
+      <w:pPr>
+        <w:spacing w:line="360" w:lineRule="auto"/>
+      </w:pPr>
+      <w:r>
+        <w:t>Two primary performance metrics we intend to use in this project are: the number of orders the bot is supposed to fulfill (based upon the number of green colored cards displayed by customers), and the time the bot takes in fulfilling those orders. For the first metric, a count can be taken on the number of green colored cards displayed on a run, which can then be compared with the number of consumables the bot handed out. For the second metric, a timer can be implemented either within the code of the bot or externally via a physical timer, which will track the time taken to make a delivery run.</w:t>
+      </w:r>
+    </w:p>
+    <w:p>
+      <w:pPr>
+        <w:spacing w:after="240" w:line="360" w:lineRule="auto"/>
+        <w:rPr>
+          <w:rFonts w:eastAsia="Times New Roman" w:cs="Segoe UI"/>
+          <w:b/>
+          <w:color w:val="333333"/>
+          <w:szCs w:val="24"/>
+        </w:rPr>
+      </w:pPr>
+      <w:r>
+        <w:rPr>
+          <w:rFonts w:eastAsia="Times New Roman" w:cs="Segoe UI"/>
+          <w:b/>
+          <w:color w:val="333333"/>
+          <w:szCs w:val="24"/>
+        </w:rPr>
+        <w:t>System Functionalities</w:t>
+      </w:r>
+    </w:p>
+    <w:p>
+      <w:pPr>
+        <w:pStyle w:val="ListParagraph"/>
+        <w:numPr>
+          <w:ilvl w:val="0"/>
+          <w:numId w:val="2"/>
+        </w:numPr>
+        <w:spacing w:after="240" w:line="360" w:lineRule="auto"/>
+        <w:rPr>
+          <w:rFonts w:eastAsia="Times New Roman" w:cs="Segoe UI"/>
+          <w:color w:val="333333"/>
+          <w:szCs w:val="24"/>
+        </w:rPr>
+      </w:pPr>
+      <w:r>
+        <w:rPr>
+          <w:rFonts w:eastAsia="Times New Roman" w:cs="Segoe UI"/>
+          <w:color w:val="333333"/>
+          <w:szCs w:val="24"/>
+        </w:rPr>
+        <w:t>Get b</w:t>
+      </w:r>
+      <w:r>
+        <w:rPr>
+          <w:rFonts w:eastAsia="Times New Roman" w:cs="Segoe UI"/>
+          <w:color w:val="333333"/>
+          <w:szCs w:val="24"/>
+        </w:rPr>
+        <w:t>ot to move forward along the counter</w:t>
+      </w:r>
+    </w:p>
+    <w:p>
+      <w:pPr>
+        <w:pStyle w:val="ListParagraph"/>
+        <w:numPr>
+          <w:ilvl w:val="0"/>
+          <w:numId w:val="2"/>
+        </w:numPr>
+        <w:spacing w:after="240" w:line="360" w:lineRule="auto"/>
+        <w:rPr>
+          <w:rFonts w:eastAsia="Times New Roman" w:cs="Segoe UI"/>
+          <w:color w:val="333333"/>
+          <w:szCs w:val="24"/>
+        </w:rPr>
+      </w:pPr>
+      <w:r>
+        <w:rPr>
+          <w:rFonts w:eastAsia="Times New Roman" w:cs="Segoe UI"/>
+          <w:color w:val="333333"/>
+          <w:szCs w:val="24"/>
+        </w:rPr>
+        <w:t>Get bo</w:t>
+      </w:r>
+      <w:r>
+        <w:rPr>
+          <w:rFonts w:eastAsia="Times New Roman" w:cs="Segoe UI"/>
+          <w:color w:val="333333"/>
+          <w:szCs w:val="24"/>
+        </w:rPr>
+        <w:t>t to move backward along the counter</w:t>
+      </w:r>
+    </w:p>
+    <w:p>
+      <w:pPr>
+        <w:pStyle w:val="ListParagraph"/>
+        <w:numPr>
+          <w:ilvl w:val="0"/>
+          <w:numId w:val="2"/>
+        </w:numPr>
+        <w:spacing w:after="240" w:line="360" w:lineRule="auto"/>
+        <w:rPr>
+          <w:rFonts w:eastAsia="Times New Roman" w:cs="Segoe UI"/>
+          <w:color w:val="333333"/>
+          <w:szCs w:val="24"/>
+        </w:rPr>
+      </w:pPr>
+      <w:r>
+        <w:rPr>
+          <w:rFonts w:eastAsia="Times New Roman" w:cs="Segoe UI"/>
+          <w:color w:val="333333"/>
+          <w:szCs w:val="24"/>
+        </w:rPr>
+        <w:t>Get bot to stop at loading area</w:t>
+      </w:r>
+    </w:p>
+    <w:p>
+      <w:pPr>
+        <w:pStyle w:val="ListParagraph"/>
+        <w:numPr>
+          <w:ilvl w:val="0"/>
+          <w:numId w:val="2"/>
+        </w:numPr>
+        <w:spacing w:after="240" w:line="360" w:lineRule="auto"/>
+        <w:rPr>
+          <w:rFonts w:eastAsia="Times New Roman" w:cs="Segoe UI"/>
+          <w:color w:val="333333"/>
+          <w:szCs w:val="24"/>
+        </w:rPr>
+      </w:pPr>
+      <w:r>
+        <w:rPr>
+          <w:rFonts w:eastAsia="Times New Roman" w:cs="Segoe UI"/>
+          <w:color w:val="333333"/>
+          <w:szCs w:val="24"/>
+        </w:rPr>
+        <w:t>Get hopper to load bot</w:t>
+      </w:r>
+    </w:p>
+    <w:p>
+      <w:pPr>
+        <w:pStyle w:val="ListParagraph"/>
+        <w:numPr>
+          <w:ilvl w:val="0"/>
+          <w:numId w:val="2"/>
+        </w:numPr>
+        <w:spacing w:after="240" w:line="360" w:lineRule="auto"/>
+        <w:rPr>
+          <w:rFonts w:eastAsia="Times New Roman" w:cs="Segoe UI"/>
+          <w:color w:val="333333"/>
+          <w:szCs w:val="24"/>
+        </w:rPr>
+      </w:pPr>
+      <w:r>
+        <w:rPr>
+          <w:rFonts w:eastAsia="Times New Roman" w:cs="Segoe UI"/>
+          <w:color w:val="333333"/>
+          <w:szCs w:val="24"/>
+        </w:rPr>
+        <w:t>Get arm to grab and hold on to a consumable</w:t>
+      </w:r>
+    </w:p>
+    <w:p>
+      <w:pPr>
+        <w:pStyle w:val="ListParagraph"/>
+        <w:numPr>
+          <w:ilvl w:val="0"/>
+          <w:numId w:val="2"/>
+        </w:numPr>
+        <w:spacing w:after="240" w:line="360" w:lineRule="auto"/>
+        <w:rPr>
+          <w:rFonts w:eastAsia="Times New Roman" w:cs="Segoe UI"/>
+          <w:color w:val="333333"/>
+          <w:szCs w:val="24"/>
+        </w:rPr>
+      </w:pPr>
+      <w:r>
+        <w:rPr>
+          <w:rFonts w:eastAsia="Times New Roman" w:cs="Segoe UI"/>
+          <w:color w:val="333333"/>
+          <w:szCs w:val="24"/>
+        </w:rPr>
+        <w:t>Get arm to unload a consumable</w:t>
+      </w:r>
+    </w:p>
+    <w:p>
+      <w:pPr>
+        <w:pStyle w:val="ListParagraph"/>
+        <w:numPr>
+          <w:ilvl w:val="0"/>
+          <w:numId w:val="2"/>
+        </w:numPr>
+        <w:spacing w:after="240" w:line="360" w:lineRule="auto"/>
+        <w:rPr>
+          <w:rFonts w:eastAsia="Times New Roman" w:cs="Segoe UI"/>
+          <w:color w:val="333333"/>
+          <w:szCs w:val="24"/>
+        </w:rPr>
+      </w:pPr>
+      <w:r>
+        <w:rPr>
+          <w:rFonts w:eastAsia="Times New Roman" w:cs="Segoe UI"/>
+          <w:color w:val="333333"/>
+          <w:szCs w:val="24"/>
+        </w:rPr>
+        <w:t>Get bot to recognize color cards</w:t>
+      </w:r>
+    </w:p>
+    <w:p>
+      <w:pPr>
+        <w:pStyle w:val="ListParagraph"/>
+        <w:numPr>
+          <w:ilvl w:val="0"/>
+          <w:numId w:val="2"/>
+        </w:numPr>
+        <w:spacing w:after="240" w:line="360" w:lineRule="auto"/>
+        <w:rPr>
+          <w:rFonts w:eastAsia="Times New Roman" w:cs="Segoe UI"/>
+          <w:color w:val="333333"/>
+          <w:szCs w:val="24"/>
+        </w:rPr>
+      </w:pPr>
+      <w:r>
+        <w:rPr>
+          <w:rFonts w:eastAsia="Times New Roman" w:cs="Segoe UI"/>
+          <w:color w:val="333333"/>
+          <w:szCs w:val="24"/>
+        </w:rPr>
+        <w:t>Get bot to unload a consumable at a green card</w:t>
+      </w:r>
+    </w:p>
+    <w:p>
+      <w:pPr>
+        <w:pStyle w:val="ListParagraph"/>
+        <w:numPr>
+          <w:ilvl w:val="0"/>
+          <w:numId w:val="2"/>
+        </w:numPr>
+        <w:spacing w:after="240" w:line="360" w:lineRule="auto"/>
+        <w:rPr>
+          <w:rFonts w:eastAsia="Times New Roman" w:cs="Segoe UI"/>
+          <w:color w:val="333333"/>
+          <w:szCs w:val="24"/>
+        </w:rPr>
+      </w:pPr>
+      <w:r>
+        <w:rPr>
+          <w:rFonts w:eastAsia="Times New Roman" w:cs="Segoe UI"/>
+          <w:color w:val="333333"/>
+          <w:szCs w:val="24"/>
+        </w:rPr>
+        <w:t>Get bot to pass a customer at a red card</w:t>
+      </w:r>
+    </w:p>
+    <w:p>
+      <w:pPr>
+        <w:spacing w:after="240" w:line="360" w:lineRule="auto"/>
+        <w:rPr>
+          <w:rFonts w:eastAsia="Times New Roman" w:cs="Segoe UI"/>
+          <w:color w:val="333333"/>
+          <w:szCs w:val="24"/>
+        </w:rPr>
+      </w:pPr>
+    </w:p>
+    <w:p>
+      <w:pPr>
+        <w:spacing w:after="240" w:line="360" w:lineRule="auto"/>
+        <w:rPr>
+          <w:rFonts w:eastAsia="Times New Roman" w:cs="Segoe UI"/>
+          <w:b/>
+          <w:color w:val="333333"/>
+          <w:sz w:val="28"/>
+          <w:szCs w:val="24"/>
+        </w:rPr>
+      </w:pPr>
+    </w:p>
+    <w:p>
+      <w:pPr>
+        <w:spacing w:after="240" w:line="360" w:lineRule="auto"/>
+        <w:rPr>
+          <w:rFonts w:eastAsia="Times New Roman" w:cs="Segoe UI"/>
+          <w:b/>
+          <w:color w:val="333333"/>
+          <w:sz w:val="28"/>
+          <w:szCs w:val="24"/>
+        </w:rPr>
+      </w:pPr>
+    </w:p>
+    <w:p>
+      <w:pPr>
+        <w:spacing w:after="240" w:line="360" w:lineRule="auto"/>
+        <w:rPr>
+          <w:rFonts w:eastAsia="Times New Roman" w:cs="Segoe UI"/>
+          <w:b/>
+          <w:color w:val="333333"/>
+          <w:sz w:val="28"/>
+          <w:szCs w:val="24"/>
+        </w:rPr>
+      </w:pPr>
+    </w:p>
+    <w:p>
+      <w:pPr>
+        <w:spacing w:after="240" w:line="360" w:lineRule="auto"/>
+        <w:rPr>
+          <w:rFonts w:eastAsia="Times New Roman" w:cs="Segoe UI"/>
+          <w:color w:val="333333"/>
+          <w:szCs w:val="24"/>
+        </w:rPr>
+      </w:pPr>
       <w:bookmarkStart w:id="0" w:name="_GoBack"/>
       <w:bookmarkEnd w:id="0"/>
       <w:r>
         <w:rPr>
           <w:rFonts w:eastAsia="Times New Roman" w:cs="Segoe UI"/>
-          <w:color w:val="333333"/>
-          <w:szCs w:val="24"/>
-        </w:rPr>
-        <w:t xml:space="preserve">tc. </w:t>
-      </w:r>
-      <w:r>
-        <w:rPr>
-          <w:rFonts w:eastAsia="Times New Roman" w:cs="Segoe UI"/>
-          <w:color w:val="333333"/>
-          <w:szCs w:val="24"/>
-        </w:rPr>
-        <w:t>to customers who are sitting at the bar.</w:t>
-      </w:r>
-      <w:r>
-        <w:rPr>
-          <w:rFonts w:eastAsia="Times New Roman" w:cs="Segoe UI"/>
-          <w:color w:val="333333"/>
-          <w:szCs w:val="24"/>
-        </w:rPr>
-        <w:t xml:space="preserve"> It will load itself via an arm attached to the top of the bot. </w:t>
-      </w:r>
-      <w:r>
-        <w:rPr>
-          <w:rFonts w:eastAsia="Times New Roman" w:cs="Segoe UI"/>
-          <w:color w:val="333333"/>
-          <w:szCs w:val="24"/>
-        </w:rPr>
-        <w:t xml:space="preserve">Customers will each have a double-sided card with a certain color (e.g. red) on one side and a different color (e.g. green) on the other side. </w:t>
-      </w:r>
-      <w:r>
-        <w:rPr>
-          <w:rFonts w:eastAsia="Times New Roman" w:cs="Segoe UI"/>
-          <w:color w:val="333333"/>
-          <w:szCs w:val="24"/>
-        </w:rPr>
-        <w:t>One color will indicate the customer wants an order. The other color will indicate the customer is content and does not desire an order. T</w:t>
-      </w:r>
-      <w:r>
-        <w:rPr>
-          <w:rFonts w:eastAsia="Times New Roman" w:cs="Segoe UI"/>
-          <w:color w:val="333333"/>
-          <w:szCs w:val="24"/>
-        </w:rPr>
-        <w:t>he robot will make cycles through the counter</w:t>
-      </w:r>
-      <w:r>
-        <w:rPr>
-          <w:rFonts w:eastAsia="Times New Roman" w:cs="Segoe UI"/>
-          <w:color w:val="333333"/>
-          <w:szCs w:val="24"/>
-        </w:rPr>
-        <w:t>, ignoring unoccupied spaces</w:t>
-      </w:r>
-      <w:r>
-        <w:rPr>
-          <w:rFonts w:eastAsia="Times New Roman" w:cs="Segoe UI"/>
-          <w:color w:val="333333"/>
-          <w:szCs w:val="24"/>
-        </w:rPr>
-        <w:t xml:space="preserve"> and customers who use the color-coded card to indicate they don’t desire an order. The </w:t>
-      </w:r>
-      <w:proofErr w:type="spellStart"/>
-      <w:r>
-        <w:rPr>
-          <w:rFonts w:eastAsia="Times New Roman" w:cs="Segoe UI"/>
-          <w:color w:val="333333"/>
-          <w:szCs w:val="24"/>
-        </w:rPr>
-        <w:t>barbot’s</w:t>
-      </w:r>
-      <w:proofErr w:type="spellEnd"/>
-      <w:r>
-        <w:rPr>
-          <w:rFonts w:eastAsia="Times New Roman" w:cs="Segoe UI"/>
-          <w:color w:val="333333"/>
-          <w:szCs w:val="24"/>
-        </w:rPr>
-        <w:t xml:space="preserve"> goal will be to deliver items</w:t>
-      </w:r>
-      <w:r>
-        <w:rPr>
-          <w:rFonts w:eastAsia="Times New Roman" w:cs="Segoe UI"/>
-          <w:color w:val="333333"/>
-          <w:szCs w:val="24"/>
-        </w:rPr>
-        <w:t xml:space="preserve"> only to customers who desire an order</w:t>
-      </w:r>
-      <w:r>
-        <w:rPr>
-          <w:rFonts w:eastAsia="Times New Roman" w:cs="Segoe UI"/>
-          <w:color w:val="333333"/>
-          <w:szCs w:val="24"/>
-        </w:rPr>
-        <w:t xml:space="preserve"> as quickly as possible </w:t>
-      </w:r>
-      <w:r>
-        <w:rPr>
-          <w:rFonts w:eastAsia="Times New Roman" w:cs="Segoe UI"/>
-          <w:color w:val="333333"/>
-          <w:szCs w:val="24"/>
-        </w:rPr>
-        <w:t>via the attached arm.</w:t>
-      </w:r>
-      <w:r>
-        <w:rPr>
-          <w:rFonts w:eastAsia="Times New Roman" w:cs="Segoe UI"/>
-          <w:color w:val="333333"/>
-          <w:szCs w:val="24"/>
-        </w:rPr>
-        <w:t xml:space="preserve"> We will simulate the environment of a bar with a narrow platform on wh</w:t>
-      </w:r>
-      <w:r>
-        <w:rPr>
-          <w:rFonts w:eastAsia="Times New Roman" w:cs="Segoe UI"/>
-          <w:color w:val="333333"/>
-          <w:szCs w:val="24"/>
-        </w:rPr>
-        <w:t>ich we will place</w:t>
-      </w:r>
-      <w:r>
-        <w:rPr>
-          <w:rFonts w:eastAsia="Times New Roman" w:cs="Segoe UI"/>
-          <w:color w:val="333333"/>
-          <w:szCs w:val="24"/>
-        </w:rPr>
-        <w:t xml:space="preserve"> the</w:t>
-      </w:r>
-      <w:r>
-        <w:rPr>
-          <w:rFonts w:eastAsia="Times New Roman" w:cs="Segoe UI"/>
-          <w:color w:val="333333"/>
-          <w:szCs w:val="24"/>
-        </w:rPr>
-        <w:t xml:space="preserve"> delivery area.</w:t>
-      </w:r>
-    </w:p>
-    <w:p>
-      <w:pPr>
-        <w:spacing w:after="100" w:afterAutospacing="1" w:line="360" w:lineRule="auto"/>
-        <w:ind w:firstLine="720"/>
-        <w:rPr>
-          <w:rFonts w:eastAsia="Times New Roman" w:cs="Segoe UI"/>
-          <w:color w:val="333333"/>
-          <w:szCs w:val="24"/>
-        </w:rPr>
-      </w:pPr>
-      <w:r>
-        <w:rPr>
-          <w:rFonts w:eastAsia="Times New Roman" w:cs="Segoe UI"/>
-          <w:color w:val="333333"/>
-          <w:szCs w:val="24"/>
-        </w:rPr>
-        <w:t>Further options exist for extending the scale of the Bar Bot system once the initial ob</w:t>
-      </w:r>
-      <w:r>
-        <w:rPr>
-          <w:rFonts w:eastAsia="Times New Roman" w:cs="Segoe UI"/>
-          <w:color w:val="333333"/>
-          <w:szCs w:val="24"/>
-        </w:rPr>
-        <w:t>j</w:t>
-      </w:r>
-      <w:r>
-        <w:rPr>
-          <w:rFonts w:eastAsia="Times New Roman" w:cs="Segoe UI"/>
-          <w:color w:val="333333"/>
-          <w:szCs w:val="24"/>
-        </w:rPr>
-        <w:t xml:space="preserve">ectives are accomplished. For instance, </w:t>
-      </w:r>
-      <w:r>
-        <w:rPr>
-          <w:rFonts w:eastAsia="Times New Roman" w:cs="Segoe UI"/>
-          <w:color w:val="333333"/>
-          <w:szCs w:val="24"/>
-        </w:rPr>
-        <w:t>t</w:t>
-      </w:r>
-      <w:r>
-        <w:rPr>
-          <w:rFonts w:eastAsia="Times New Roman" w:cs="Segoe UI"/>
-          <w:color w:val="333333"/>
-          <w:szCs w:val="24"/>
-        </w:rPr>
-        <w:t>he system could be further broadened to include multiple bots. In such a case, one bot might traverse a room, gathering orders from customers, and another bot would actually fulfill the orders.</w:t>
-      </w:r>
-    </w:p>
-    <w:p>
-      <w:pPr>
-        <w:spacing w:after="100" w:afterAutospacing="1" w:line="360" w:lineRule="auto"/>
-        <w:rPr>
-          <w:rFonts w:eastAsia="Times New Roman" w:cs="Segoe UI"/>
-          <w:b/>
-          <w:color w:val="333333"/>
-          <w:szCs w:val="24"/>
-        </w:rPr>
-      </w:pPr>
-    </w:p>
-    <w:p>
-      <w:pPr>
-        <w:spacing w:after="100" w:afterAutospacing="1" w:line="360" w:lineRule="auto"/>
-        <w:rPr>
-          <w:rFonts w:eastAsia="Times New Roman" w:cs="Segoe UI"/>
-          <w:color w:val="333333"/>
-          <w:szCs w:val="24"/>
-        </w:rPr>
-      </w:pPr>
-      <w:r>
-        <w:rPr>
-          <w:rFonts w:eastAsia="Times New Roman" w:cs="Segoe UI"/>
-          <w:b/>
-          <w:color w:val="333333"/>
+          <w:b/>
+          <w:color w:val="333333"/>
+          <w:sz w:val="28"/>
           <w:szCs w:val="24"/>
         </w:rPr>
         <w:lastRenderedPageBreak/>
-        <w:t>Environment</w:t>
-      </w:r>
-    </w:p>
-    <w:p>
-      <w:pPr>
-        <w:spacing w:after="100" w:afterAutospacing="1" w:line="360" w:lineRule="auto"/>
-        <w:rPr>
-          <w:rFonts w:eastAsia="Times New Roman" w:cs="Segoe UI"/>
-          <w:color w:val="333333"/>
-          <w:szCs w:val="24"/>
-        </w:rPr>
-      </w:pPr>
-      <w:r>
-        <w:rPr>
-          <w:rFonts w:eastAsia="Times New Roman" w:cs="Segoe UI"/>
-          <w:color w:val="333333"/>
-          <w:szCs w:val="24"/>
-        </w:rPr>
-        <w:t xml:space="preserve">There are 3 main parts of the environment: the storage/loading area, the bot traversal area, and the customer area. </w:t>
-      </w:r>
-    </w:p>
-    <w:p>
-      <w:pPr>
-        <w:spacing w:after="100" w:afterAutospacing="1" w:line="360" w:lineRule="auto"/>
-        <w:rPr>
-          <w:rFonts w:eastAsia="Times New Roman" w:cs="Segoe UI"/>
-          <w:color w:val="333333"/>
-          <w:szCs w:val="24"/>
-        </w:rPr>
-      </w:pPr>
-      <w:r>
-        <w:rPr>
-          <w:rFonts w:eastAsia="Times New Roman" w:cs="Segoe UI"/>
-          <w:color w:val="333333"/>
-          <w:szCs w:val="24"/>
-        </w:rPr>
-        <w:t>The storage/loading area is to be at the end of the counter. There, a hopper or some similar storage container will contain the consumables (e.g. mints). The bot will approach the hopper at the end of a bar run and the hopper will be opened, allowing the consumables to empty into the storage basket on the bot.</w:t>
-      </w:r>
-    </w:p>
-    <w:p>
-      <w:pPr>
-        <w:spacing w:after="100" w:afterAutospacing="1" w:line="360" w:lineRule="auto"/>
-        <w:rPr>
-          <w:rFonts w:eastAsia="Times New Roman" w:cs="Segoe UI"/>
-          <w:color w:val="333333"/>
-          <w:szCs w:val="24"/>
-        </w:rPr>
-      </w:pPr>
-      <w:r>
-        <w:rPr>
-          <w:rFonts w:eastAsia="Times New Roman" w:cs="Segoe UI"/>
-          <w:color w:val="333333"/>
-          <w:szCs w:val="24"/>
-        </w:rPr>
-        <w:t>The bot traversal area is the space on the counter where the bot moves. The space stretches from one end of the counter to the other end. The bot will move forward from the hopper along this traversal space to attend each customer and, when the bot reaches the end of the counter, it moves backward to the hopper to start another run.</w:t>
-      </w:r>
-    </w:p>
-    <w:p>
-      <w:pPr>
-        <w:spacing w:after="100" w:afterAutospacing="1" w:line="360" w:lineRule="auto"/>
-        <w:rPr>
-          <w:rFonts w:eastAsia="Times New Roman" w:cs="Segoe UI"/>
-          <w:color w:val="333333"/>
-          <w:szCs w:val="24"/>
-        </w:rPr>
-      </w:pPr>
-      <w:r>
-        <w:rPr>
-          <w:rFonts w:eastAsia="Times New Roman" w:cs="Segoe UI"/>
-          <w:color w:val="333333"/>
-          <w:szCs w:val="24"/>
-        </w:rPr>
-        <w:t>The customer area is the area closer to the edge of the counter where customers will display their color-coded card to the bot, and where the bot will also place the customer’s order.</w:t>
-      </w:r>
-      <w:r>
-        <w:rPr>
-          <w:rFonts w:eastAsia="Times New Roman" w:cs="Segoe UI"/>
-          <w:color w:val="333333"/>
-          <w:szCs w:val="24"/>
-        </w:rPr>
-        <w:t xml:space="preserve"> To start with, the number of customers allowed at the counter will be static. However, as the project progresses, delivery memory will be implemented so the bot knows who all its delivered orders to in a run.</w:t>
-      </w:r>
-    </w:p>
-    <w:p>
-      <w:pPr>
-        <w:spacing w:line="360" w:lineRule="auto"/>
-        <w:rPr>
-          <w:b/>
-        </w:rPr>
-      </w:pPr>
-      <w:r>
-        <w:rPr>
-          <w:b/>
-        </w:rPr>
-        <w:t>Sensors</w:t>
-      </w:r>
-    </w:p>
-    <w:p>
-      <w:pPr>
-        <w:spacing w:line="360" w:lineRule="auto"/>
-      </w:pPr>
-      <w:r>
-        <w:t>The sensors likely to be needed for the bot to perform the aforementioned tasks are: two line follower sensors, an ultrasonic sensor, a color sensor, and possibly some pressure sensors for the arm (if none come with it).</w:t>
-      </w:r>
-    </w:p>
-    <w:p>
-      <w:pPr>
-        <w:spacing w:line="360" w:lineRule="auto"/>
-      </w:pPr>
-      <w:r>
-        <w:t>The line follower sensors would be needed for 1) notifying the bot when it is near the edge of the counter and 2) possibly for notifying the bot when it has reached the loading area (where a piece of tape would mark where it needs to stop).</w:t>
-      </w:r>
-    </w:p>
-    <w:p>
-      <w:pPr>
-        <w:spacing w:line="360" w:lineRule="auto"/>
-      </w:pPr>
-      <w:r>
-        <w:lastRenderedPageBreak/>
-        <w:t>The ultrasonic sensor might be used in place of the second line follower sensor to notify the bot when it has reached the hopper.</w:t>
-      </w:r>
-    </w:p>
-    <w:p>
-      <w:pPr>
-        <w:spacing w:line="360" w:lineRule="auto"/>
-      </w:pPr>
-      <w:r>
-        <w:t>The color sensor would be used to notify the bot what color card the customer is displaying, thus notifying the bot if it needs to give the customer an order.</w:t>
-      </w:r>
-    </w:p>
-    <w:p>
-      <w:pPr>
-        <w:spacing w:line="360" w:lineRule="auto"/>
-      </w:pPr>
-      <w:r>
-        <w:t>The pressure sensors would be needed to notify the bot how much pressure the arm is using in gripping a consumable.</w:t>
-      </w:r>
-    </w:p>
-    <w:p>
-      <w:pPr>
-        <w:spacing w:line="360" w:lineRule="auto"/>
-      </w:pPr>
+        <w:t>Timeline</w:t>
+      </w:r>
+    </w:p>
+    <w:p>
+      <w:pPr>
+        <w:spacing w:after="240" w:line="360" w:lineRule="auto"/>
+        <w:rPr>
+          <w:rFonts w:eastAsia="Times New Roman" w:cs="Segoe UI"/>
+          <w:color w:val="333333"/>
+          <w:szCs w:val="24"/>
+        </w:rPr>
+      </w:pPr>
+      <w:r>
+        <w:rPr>
+          <w:rFonts w:eastAsia="Times New Roman" w:cs="Segoe UI"/>
+          <w:noProof/>
+          <w:color w:val="333333"/>
+          <w:szCs w:val="24"/>
+        </w:rPr>
+        <w:drawing>
+          <wp:inline distT="0" distB="0" distL="0" distR="0">
+            <wp:extent cx="7062779" cy="2476500"/>
+            <wp:effectExtent l="0" t="0" r="5080" b="0"/>
+            <wp:docPr id="1" name="Picture 1"/>
+            <wp:cNvGraphicFramePr>
+              <a:graphicFrameLocks xmlns:a="http://schemas.openxmlformats.org/drawingml/2006/main" noChangeAspect="1"/>
+            </wp:cNvGraphicFramePr>
+            <a:graphic xmlns:a="http://schemas.openxmlformats.org/drawingml/2006/main">
+              <a:graphicData uri="http://schemas.openxmlformats.org/drawingml/2006/picture">
+                <pic:pic xmlns:pic="http://schemas.openxmlformats.org/drawingml/2006/picture">
+                  <pic:nvPicPr>
+                    <pic:cNvPr id="1" name="C458.png"/>
+                    <pic:cNvPicPr/>
+                  </pic:nvPicPr>
+                  <pic:blipFill>
+                    <a:blip r:embed="rId5">
+                      <a:extLst>
+                        <a:ext uri="{28A0092B-C50C-407E-A947-70E740481C1C}">
+                          <a14:useLocalDpi xmlns:a14="http://schemas.microsoft.com/office/drawing/2010/main" val="0"/>
+                        </a:ext>
+                      </a:extLst>
+                    </a:blip>
+                    <a:stretch>
+                      <a:fillRect/>
+                    </a:stretch>
+                  </pic:blipFill>
+                  <pic:spPr>
+                    <a:xfrm>
+                      <a:off x="0" y="0"/>
+                      <a:ext cx="7080555" cy="2482733"/>
+                    </a:xfrm>
+                    <a:prstGeom prst="rect">
+                      <a:avLst/>
+                    </a:prstGeom>
+                  </pic:spPr>
+                </pic:pic>
+              </a:graphicData>
+            </a:graphic>
+          </wp:inline>
+        </w:drawing>
+      </w:r>
     </w:p>
     <w:p>
       <w:pPr>
@@ -489,7 +909,7 @@
     </w:p>
     <w:sectPr>
       <w:pgSz w:w="12240" w:h="15840"/>
-      <w:pgMar w:top="1440" w:right="1440" w:bottom="1440" w:left="1440" w:header="720" w:footer="720" w:gutter="0"/>
+      <w:pgMar w:top="720" w:right="720" w:bottom="720" w:left="720" w:header="720" w:footer="720" w:gutter="0"/>
       <w:cols w:space="720"/>
       <w:docGrid w:linePitch="360"/>
     </w:sectPr>
@@ -648,8 +1068,123 @@
       </w:rPr>
     </w:lvl>
   </w:abstractNum>
+  <w:abstractNum w:abstractNumId="1" w15:restartNumberingAfterBreak="0">
+    <w:nsid w:val="5A595F16"/>
+    <w:multiLevelType w:val="hybridMultilevel"/>
+    <w:tmpl w:val="8294E114"/>
+    <w:lvl w:ilvl="0" w:tplc="1318F402">
+      <w:numFmt w:val="bullet"/>
+      <w:lvlText w:val=""/>
+      <w:lvlJc w:val="left"/>
+      <w:pPr>
+        <w:ind w:left="720" w:hanging="360"/>
+      </w:pPr>
+      <w:rPr>
+        <w:rFonts w:ascii="Symbol" w:eastAsia="Times New Roman" w:hAnsi="Symbol" w:cs="Segoe UI" w:hint="default"/>
+      </w:rPr>
+    </w:lvl>
+    <w:lvl w:ilvl="1" w:tplc="04090003" w:tentative="1">
+      <w:start w:val="1"/>
+      <w:numFmt w:val="bullet"/>
+      <w:lvlText w:val="o"/>
+      <w:lvlJc w:val="left"/>
+      <w:pPr>
+        <w:ind w:left="1440" w:hanging="360"/>
+      </w:pPr>
+      <w:rPr>
+        <w:rFonts w:ascii="Courier New" w:hAnsi="Courier New" w:cs="Courier New" w:hint="default"/>
+      </w:rPr>
+    </w:lvl>
+    <w:lvl w:ilvl="2" w:tplc="04090005" w:tentative="1">
+      <w:start w:val="1"/>
+      <w:numFmt w:val="bullet"/>
+      <w:lvlText w:val=""/>
+      <w:lvlJc w:val="left"/>
+      <w:pPr>
+        <w:ind w:left="2160" w:hanging="360"/>
+      </w:pPr>
+      <w:rPr>
+        <w:rFonts w:ascii="Wingdings" w:hAnsi="Wingdings" w:hint="default"/>
+      </w:rPr>
+    </w:lvl>
+    <w:lvl w:ilvl="3" w:tplc="04090001" w:tentative="1">
+      <w:start w:val="1"/>
+      <w:numFmt w:val="bullet"/>
+      <w:lvlText w:val=""/>
+      <w:lvlJc w:val="left"/>
+      <w:pPr>
+        <w:ind w:left="2880" w:hanging="360"/>
+      </w:pPr>
+      <w:rPr>
+        <w:rFonts w:ascii="Symbol" w:hAnsi="Symbol" w:hint="default"/>
+      </w:rPr>
+    </w:lvl>
+    <w:lvl w:ilvl="4" w:tplc="04090003" w:tentative="1">
+      <w:start w:val="1"/>
+      <w:numFmt w:val="bullet"/>
+      <w:lvlText w:val="o"/>
+      <w:lvlJc w:val="left"/>
+      <w:pPr>
+        <w:ind w:left="3600" w:hanging="360"/>
+      </w:pPr>
+      <w:rPr>
+        <w:rFonts w:ascii="Courier New" w:hAnsi="Courier New" w:cs="Courier New" w:hint="default"/>
+      </w:rPr>
+    </w:lvl>
+    <w:lvl w:ilvl="5" w:tplc="04090005" w:tentative="1">
+      <w:start w:val="1"/>
+      <w:numFmt w:val="bullet"/>
+      <w:lvlText w:val=""/>
+      <w:lvlJc w:val="left"/>
+      <w:pPr>
+        <w:ind w:left="4320" w:hanging="360"/>
+      </w:pPr>
+      <w:rPr>
+        <w:rFonts w:ascii="Wingdings" w:hAnsi="Wingdings" w:hint="default"/>
+      </w:rPr>
+    </w:lvl>
+    <w:lvl w:ilvl="6" w:tplc="04090001" w:tentative="1">
+      <w:start w:val="1"/>
+      <w:numFmt w:val="bullet"/>
+      <w:lvlText w:val=""/>
+      <w:lvlJc w:val="left"/>
+      <w:pPr>
+        <w:ind w:left="5040" w:hanging="360"/>
+      </w:pPr>
+      <w:rPr>
+        <w:rFonts w:ascii="Symbol" w:hAnsi="Symbol" w:hint="default"/>
+      </w:rPr>
+    </w:lvl>
+    <w:lvl w:ilvl="7" w:tplc="04090003" w:tentative="1">
+      <w:start w:val="1"/>
+      <w:numFmt w:val="bullet"/>
+      <w:lvlText w:val="o"/>
+      <w:lvlJc w:val="left"/>
+      <w:pPr>
+        <w:ind w:left="5760" w:hanging="360"/>
+      </w:pPr>
+      <w:rPr>
+        <w:rFonts w:ascii="Courier New" w:hAnsi="Courier New" w:cs="Courier New" w:hint="default"/>
+      </w:rPr>
+    </w:lvl>
+    <w:lvl w:ilvl="8" w:tplc="04090005" w:tentative="1">
+      <w:start w:val="1"/>
+      <w:numFmt w:val="bullet"/>
+      <w:lvlText w:val=""/>
+      <w:lvlJc w:val="left"/>
+      <w:pPr>
+        <w:ind w:left="6480" w:hanging="360"/>
+      </w:pPr>
+      <w:rPr>
+        <w:rFonts w:ascii="Wingdings" w:hAnsi="Wingdings" w:hint="default"/>
+      </w:rPr>
+    </w:lvl>
+  </w:abstractNum>
   <w:num w:numId="1">
     <w:abstractNumId w:val="0"/>
+  </w:num>
+  <w:num w:numId="2">
+    <w:abstractNumId w:val="1"/>
   </w:num>
 </w:numbering>
 </file>
@@ -1158,6 +1693,17 @@
       <w:szCs w:val="24"/>
     </w:rPr>
   </w:style>
+  <w:style w:type="paragraph" w:styleId="ListParagraph">
+    <w:name w:val="List Paragraph"/>
+    <w:basedOn w:val="Normal"/>
+    <w:uiPriority w:val="34"/>
+    <w:qFormat/>
+    <w:rsid w:val="00CE3EF1"/>
+    <w:pPr>
+      <w:ind w:left="720"/>
+      <w:contextualSpacing/>
+    </w:pPr>
+  </w:style>
 </w:styles>
 </file>
 

</xml_diff>

<commit_message>
Committing any unsaved changes to the second draft of the proposal
</commit_message>
<xml_diff>
--- a/Docs/C458-proposal.docx
+++ b/Docs/C458-proposal.docx
@@ -209,15 +209,131 @@
           <w:color w:val="333333"/>
           <w:szCs w:val="24"/>
         </w:rPr>
-        <w:t xml:space="preserve"> One notable model for attending customers can be found at Brazeiros in Louisville, Kentucky. At Brazeiros, customers are given a color-coded coaster, with one side being red and other side being green. Based on the color of the coaster the customer shows, the customer may or may not be continually served freshly cooked meat.</w:t>
-      </w:r>
-      <w:r>
-        <w:rPr>
-          <w:rFonts w:eastAsia="Times New Roman" w:cs="Segoe UI"/>
-          <w:color w:val="333333"/>
-          <w:szCs w:val="24"/>
-        </w:rPr>
-        <w:t xml:space="preserve"> The Bar bot our project proposes to implement will take the repetitive task of attending customers at a counter and make that task the responsibility of an intelligent robot rather than a human. The idea is that Bar bot</w:t>
+        <w:t xml:space="preserve"> One notable model for attending customers can be found at </w:t>
+      </w:r>
+      <w:proofErr w:type="spellStart"/>
+      <w:r>
+        <w:rPr>
+          <w:rFonts w:eastAsia="Times New Roman" w:cs="Segoe UI"/>
+          <w:color w:val="333333"/>
+          <w:szCs w:val="24"/>
+        </w:rPr>
+        <w:t>Brazeiros</w:t>
+      </w:r>
+      <w:proofErr w:type="spellEnd"/>
+      <w:r>
+        <w:rPr>
+          <w:rFonts w:eastAsia="Times New Roman" w:cs="Segoe UI"/>
+          <w:color w:val="333333"/>
+          <w:szCs w:val="24"/>
+        </w:rPr>
+        <w:t xml:space="preserve"> in Louisville, Kentucky. At </w:t>
+      </w:r>
+      <w:proofErr w:type="spellStart"/>
+      <w:r>
+        <w:rPr>
+          <w:rFonts w:eastAsia="Times New Roman" w:cs="Segoe UI"/>
+          <w:color w:val="333333"/>
+          <w:szCs w:val="24"/>
+        </w:rPr>
+        <w:t>Brazeiros</w:t>
+      </w:r>
+      <w:proofErr w:type="spellEnd"/>
+      <w:r>
+        <w:rPr>
+          <w:rFonts w:eastAsia="Times New Roman" w:cs="Segoe UI"/>
+          <w:color w:val="333333"/>
+          <w:szCs w:val="24"/>
+        </w:rPr>
+        <w:t xml:space="preserve">, customers are given a color-coded coaster, with one side being red and other side being green. Based on the color of the coaster the customer shows, the customer may or may not be continually </w:t>
+      </w:r>
+      <w:r>
+        <w:rPr>
+          <w:rFonts w:eastAsia="Times New Roman" w:cs="Segoe UI"/>
+          <w:color w:val="333333"/>
+          <w:szCs w:val="24"/>
+        </w:rPr>
+        <w:t>served freshly prepared</w:t>
+      </w:r>
+      <w:r>
+        <w:rPr>
+          <w:rFonts w:eastAsia="Times New Roman" w:cs="Segoe UI"/>
+          <w:color w:val="333333"/>
+          <w:szCs w:val="24"/>
+        </w:rPr>
+        <w:t xml:space="preserve"> meat.</w:t>
+      </w:r>
+      <w:r>
+        <w:rPr>
+          <w:rFonts w:eastAsia="Times New Roman" w:cs="Segoe UI"/>
+          <w:color w:val="333333"/>
+          <w:szCs w:val="24"/>
+        </w:rPr>
+        <w:t xml:space="preserve"> Our</w:t>
+      </w:r>
+      <w:r>
+        <w:rPr>
+          <w:rFonts w:eastAsia="Times New Roman" w:cs="Segoe UI"/>
+          <w:color w:val="333333"/>
+          <w:szCs w:val="24"/>
+        </w:rPr>
+        <w:t xml:space="preserve"> Bar bot</w:t>
+      </w:r>
+      <w:r>
+        <w:rPr>
+          <w:rFonts w:eastAsia="Times New Roman" w:cs="Segoe UI"/>
+          <w:color w:val="333333"/>
+          <w:szCs w:val="24"/>
+        </w:rPr>
+        <w:t xml:space="preserve"> project</w:t>
+      </w:r>
+      <w:r>
+        <w:rPr>
+          <w:rFonts w:eastAsia="Times New Roman" w:cs="Segoe UI"/>
+          <w:color w:val="333333"/>
+          <w:szCs w:val="24"/>
+        </w:rPr>
+        <w:t xml:space="preserve"> proposes to </w:t>
+      </w:r>
+      <w:r>
+        <w:rPr>
+          <w:rFonts w:eastAsia="Times New Roman" w:cs="Segoe UI"/>
+          <w:color w:val="333333"/>
+          <w:szCs w:val="24"/>
+        </w:rPr>
+        <w:t>take</w:t>
+      </w:r>
+      <w:r>
+        <w:rPr>
+          <w:rFonts w:eastAsia="Times New Roman" w:cs="Segoe UI"/>
+          <w:color w:val="333333"/>
+          <w:szCs w:val="24"/>
+        </w:rPr>
+        <w:t xml:space="preserve"> the</w:t>
+      </w:r>
+      <w:r>
+        <w:rPr>
+          <w:rFonts w:eastAsia="Times New Roman" w:cs="Segoe UI"/>
+          <w:color w:val="333333"/>
+          <w:szCs w:val="24"/>
+        </w:rPr>
+        <w:t xml:space="preserve"> repetitive task of attending customers at a counter and make that task the responsibility of an intelligent robot rather than a </w:t>
+      </w:r>
+      <w:r>
+        <w:rPr>
+          <w:rFonts w:eastAsia="Times New Roman" w:cs="Segoe UI"/>
+          <w:color w:val="333333"/>
+          <w:szCs w:val="24"/>
+        </w:rPr>
+        <w:t>human. The idea is the</w:t>
+      </w:r>
+      <w:r>
+        <w:rPr>
+          <w:rFonts w:eastAsia="Times New Roman" w:cs="Segoe UI"/>
+          <w:color w:val="333333"/>
+          <w:szCs w:val="24"/>
+        </w:rPr>
+        <w:t xml:space="preserve"> Bar bot</w:t>
       </w:r>
       <w:r>
         <w:rPr>
@@ -233,7 +349,25 @@
           <w:color w:val="333333"/>
           <w:szCs w:val="24"/>
         </w:rPr>
-        <w:t>Similar to how other restaurants such as Brazeiros operate, o</w:t>
+        <w:t xml:space="preserve">Similar to how other restaurants such as </w:t>
+      </w:r>
+      <w:proofErr w:type="spellStart"/>
+      <w:r>
+        <w:rPr>
+          <w:rFonts w:eastAsia="Times New Roman" w:cs="Segoe UI"/>
+          <w:color w:val="333333"/>
+          <w:szCs w:val="24"/>
+        </w:rPr>
+        <w:t>Brazeiros</w:t>
+      </w:r>
+      <w:proofErr w:type="spellEnd"/>
+      <w:r>
+        <w:rPr>
+          <w:rFonts w:eastAsia="Times New Roman" w:cs="Segoe UI"/>
+          <w:color w:val="333333"/>
+          <w:szCs w:val="24"/>
+        </w:rPr>
+        <w:t xml:space="preserve"> operate, o</w:t>
       </w:r>
       <w:r>
         <w:rPr>
@@ -329,15 +463,7 @@
           <w:color w:val="333333"/>
           <w:szCs w:val="24"/>
         </w:rPr>
-        <w:t xml:space="preserve"> We will simulate the environment of a bar with a narrow platform on wh</w:t>
-      </w:r>
-      <w:r>
-        <w:rPr>
-          <w:rFonts w:eastAsia="Times New Roman" w:cs="Segoe UI"/>
-          <w:color w:val="333333"/>
-          <w:szCs w:val="24"/>
-        </w:rPr>
-        <w:t>ich we will place the delivery area.</w:t>
+        <w:t xml:space="preserve"> </w:t>
       </w:r>
     </w:p>
     <w:p>
@@ -359,8 +485,27 @@
           <w:sz w:val="28"/>
           <w:szCs w:val="24"/>
         </w:rPr>
+        <w:t>System Details</w:t>
+      </w:r>
+    </w:p>
+    <w:p>
+      <w:pPr>
+        <w:spacing w:after="100" w:afterAutospacing="1" w:line="360" w:lineRule="auto"/>
+        <w:rPr>
+          <w:rFonts w:eastAsia="Times New Roman" w:cs="Segoe UI"/>
+          <w:color w:val="333333"/>
+          <w:szCs w:val="24"/>
+        </w:rPr>
+      </w:pPr>
+      <w:r>
+        <w:rPr>
+          <w:rFonts w:eastAsia="Times New Roman" w:cs="Segoe UI"/>
+          <w:b/>
+          <w:color w:val="333333"/>
+          <w:szCs w:val="24"/>
+        </w:rPr>
         <w:lastRenderedPageBreak/>
-        <w:t>System Details</w:t>
+        <w:t>Environment</w:t>
       </w:r>
     </w:p>
     <w:p>
@@ -375,97 +520,128 @@
       <w:r>
         <w:rPr>
           <w:rFonts w:eastAsia="Times New Roman" w:cs="Segoe UI"/>
+          <w:color w:val="333333"/>
+          <w:szCs w:val="24"/>
+        </w:rPr>
+        <w:t xml:space="preserve">There are 3 main parts of the environment: the storage/loading area, the bot traversal area, and the customer area. </w:t>
+      </w:r>
+      <w:r>
+        <w:rPr>
+          <w:rFonts w:eastAsia="Times New Roman" w:cs="Segoe UI"/>
+          <w:color w:val="333333"/>
+          <w:szCs w:val="24"/>
+        </w:rPr>
+        <w:t>The e</w:t>
+      </w:r>
+      <w:r>
+        <w:rPr>
+          <w:rFonts w:eastAsia="Times New Roman" w:cs="Segoe UI"/>
+          <w:color w:val="333333"/>
+          <w:szCs w:val="24"/>
+        </w:rPr>
+        <w:t>nvironment will consist solely of the counter</w:t>
+      </w:r>
+      <w:r>
+        <w:rPr>
+          <w:rFonts w:eastAsia="Times New Roman" w:cs="Segoe UI"/>
+          <w:color w:val="333333"/>
+          <w:szCs w:val="24"/>
+        </w:rPr>
+        <w:t>, which will be simulated with a table.</w:t>
+      </w:r>
+    </w:p>
+    <w:p>
+      <w:pPr>
+        <w:spacing w:after="100" w:afterAutospacing="1" w:line="360" w:lineRule="auto"/>
+        <w:rPr>
+          <w:rFonts w:eastAsia="Times New Roman" w:cs="Segoe UI"/>
+          <w:color w:val="333333"/>
+          <w:szCs w:val="24"/>
+        </w:rPr>
+      </w:pPr>
+      <w:r>
+        <w:rPr>
+          <w:rFonts w:eastAsia="Times New Roman" w:cs="Segoe UI"/>
+          <w:color w:val="333333"/>
+          <w:szCs w:val="24"/>
+        </w:rPr>
+        <w:t>The storage/loading area is to be at the end of the counter. There, a hopper or some similar storage container will contain the consumables (e.g. mints). The bot will approach the hopper at the end of a bar run and the hopper will be opened, allowing the consumables to empty into the storage basket on the bot.</w:t>
+      </w:r>
+    </w:p>
+    <w:p>
+      <w:pPr>
+        <w:spacing w:after="100" w:afterAutospacing="1" w:line="360" w:lineRule="auto"/>
+        <w:rPr>
+          <w:rFonts w:eastAsia="Times New Roman" w:cs="Segoe UI"/>
+          <w:color w:val="333333"/>
+          <w:szCs w:val="24"/>
+        </w:rPr>
+      </w:pPr>
+      <w:r>
+        <w:rPr>
+          <w:rFonts w:eastAsia="Times New Roman" w:cs="Segoe UI"/>
+          <w:color w:val="333333"/>
+          <w:szCs w:val="24"/>
+        </w:rPr>
+        <w:t>The bot traversal area is the space on the counter where the bot moves. The space stretches from one end of the counter to the other end. The bot will move forward from the hopper along this traversal space to attend each customer and, when the bot reaches the end of the counter, it moves backward to the hopper to start another run.</w:t>
+      </w:r>
+    </w:p>
+    <w:p>
+      <w:pPr>
+        <w:spacing w:after="100" w:afterAutospacing="1" w:line="360" w:lineRule="auto"/>
+        <w:rPr>
+          <w:rFonts w:eastAsia="Times New Roman" w:cs="Segoe UI"/>
+          <w:color w:val="333333"/>
+          <w:szCs w:val="24"/>
+        </w:rPr>
+      </w:pPr>
+      <w:r>
+        <w:rPr>
+          <w:rFonts w:eastAsia="Times New Roman" w:cs="Segoe UI"/>
+          <w:color w:val="333333"/>
+          <w:szCs w:val="24"/>
+        </w:rPr>
+        <w:t xml:space="preserve">The customer area is the area closer to the edge of the counter where customers will display their color-coded card to the bot, and where the bot will also place the customer’s order. To start with, the number of customers allowed at the counter will be static. However, as the project progresses, delivery memory will be </w:t>
+      </w:r>
+      <w:r>
+        <w:rPr>
+          <w:rFonts w:eastAsia="Times New Roman" w:cs="Segoe UI"/>
+          <w:color w:val="333333"/>
+          <w:szCs w:val="24"/>
+        </w:rPr>
+        <w:t xml:space="preserve">implemented so the bot knows what customers were delivered </w:t>
+      </w:r>
+      <w:bookmarkStart w:id="0" w:name="_GoBack"/>
+      <w:bookmarkEnd w:id="0"/>
+      <w:r>
+        <w:rPr>
+          <w:rFonts w:eastAsia="Times New Roman" w:cs="Segoe UI"/>
+          <w:color w:val="333333"/>
+          <w:szCs w:val="24"/>
+        </w:rPr>
+        <w:t>to in a run.</w:t>
+      </w:r>
+    </w:p>
+    <w:p>
+      <w:pPr>
+        <w:spacing w:line="360" w:lineRule="auto"/>
+        <w:rPr>
           <w:b/>
-          <w:color w:val="333333"/>
-          <w:szCs w:val="24"/>
-        </w:rPr>
-        <w:t>Environment</w:t>
-      </w:r>
-    </w:p>
-    <w:p>
-      <w:pPr>
-        <w:spacing w:after="100" w:afterAutospacing="1" w:line="360" w:lineRule="auto"/>
-        <w:rPr>
-          <w:rFonts w:eastAsia="Times New Roman" w:cs="Segoe UI"/>
-          <w:color w:val="333333"/>
-          <w:szCs w:val="24"/>
-        </w:rPr>
-      </w:pPr>
-      <w:r>
-        <w:rPr>
-          <w:rFonts w:eastAsia="Times New Roman" w:cs="Segoe UI"/>
-          <w:color w:val="333333"/>
-          <w:szCs w:val="24"/>
-        </w:rPr>
-        <w:t xml:space="preserve">There are 3 main parts of the environment: the storage/loading area, the bot traversal area, and the customer area. </w:t>
-      </w:r>
-    </w:p>
-    <w:p>
-      <w:pPr>
-        <w:spacing w:after="100" w:afterAutospacing="1" w:line="360" w:lineRule="auto"/>
-        <w:rPr>
-          <w:rFonts w:eastAsia="Times New Roman" w:cs="Segoe UI"/>
-          <w:color w:val="333333"/>
-          <w:szCs w:val="24"/>
-        </w:rPr>
-      </w:pPr>
-      <w:r>
-        <w:rPr>
-          <w:rFonts w:eastAsia="Times New Roman" w:cs="Segoe UI"/>
-          <w:color w:val="333333"/>
-          <w:szCs w:val="24"/>
-        </w:rPr>
-        <w:t>The storage/loading area is to be at the end of the counter. There, a hopper or some similar storage container will contain the consumables (e.g. mints). The bot will approach the hopper at the end of a bar run and the hopper will be opened, allowing the consumables to empty into the storage basket on the bot.</w:t>
-      </w:r>
-    </w:p>
-    <w:p>
-      <w:pPr>
-        <w:spacing w:after="100" w:afterAutospacing="1" w:line="360" w:lineRule="auto"/>
-        <w:rPr>
-          <w:rFonts w:eastAsia="Times New Roman" w:cs="Segoe UI"/>
-          <w:color w:val="333333"/>
-          <w:szCs w:val="24"/>
-        </w:rPr>
-      </w:pPr>
-      <w:r>
-        <w:rPr>
-          <w:rFonts w:eastAsia="Times New Roman" w:cs="Segoe UI"/>
-          <w:color w:val="333333"/>
-          <w:szCs w:val="24"/>
-        </w:rPr>
-        <w:t>The bot traversal area is the space on the counter where the bot moves. The space stretches from one end of the counter to the other end. The bot will move forward from the hopper along this traversal space to attend each customer and, when the bot reaches the end of the counter, it moves backward to the hopper to start another run.</w:t>
-      </w:r>
-    </w:p>
-    <w:p>
-      <w:pPr>
-        <w:spacing w:after="100" w:afterAutospacing="1" w:line="360" w:lineRule="auto"/>
-        <w:rPr>
-          <w:rFonts w:eastAsia="Times New Roman" w:cs="Segoe UI"/>
-          <w:color w:val="333333"/>
-          <w:szCs w:val="24"/>
-        </w:rPr>
-      </w:pPr>
-      <w:r>
-        <w:rPr>
-          <w:rFonts w:eastAsia="Times New Roman" w:cs="Segoe UI"/>
-          <w:color w:val="333333"/>
-          <w:szCs w:val="24"/>
-        </w:rPr>
-        <w:t>The customer area is the area closer to the edge of the counter where customers will display their color-coded card to the bot, and where the bot will also place the customer’s order. To start with, the number of customers allowed at the counter will be static. However, as the project progresses, delivery memory will be implemented so the bot knows who all its delivered orders to in a run.</w:t>
+        </w:rPr>
+      </w:pPr>
+      <w:r>
+        <w:rPr>
+          <w:b/>
+        </w:rPr>
+        <w:t>Sensors</w:t>
       </w:r>
     </w:p>
     <w:p>
       <w:pPr>
         <w:spacing w:line="360" w:lineRule="auto"/>
-        <w:rPr>
-          <w:b/>
-        </w:rPr>
-      </w:pPr>
-      <w:r>
-        <w:rPr>
-          <w:b/>
-        </w:rPr>
-        <w:t>Sensors</w:t>
+      </w:pPr>
+      <w:r>
+        <w:t>The sensors likely to be needed for the bot to perform the aforementioned tasks are: two line follower sensors, an ultrasonic sensor, a color sensor, and possibly some pressure sensors for the arm (if none come with it).</w:t>
       </w:r>
     </w:p>
     <w:p>
@@ -473,7 +649,7 @@
         <w:spacing w:line="360" w:lineRule="auto"/>
       </w:pPr>
       <w:r>
-        <w:t>The sensors likely to be needed for the bot to perform the aforementioned tasks are: two line follower sensors, an ultrasonic sensor, a color sensor, and possibly some pressure sensors for the arm (if none come with it).</w:t>
+        <w:t>The line follower sensors would be needed for 1) notifying the bot when it is near the edge of the counter and 2) possibly for notifying the bot when it has reached the loading area (where a piece of tape would mark where it needs to stop).</w:t>
       </w:r>
     </w:p>
     <w:p>
@@ -481,7 +657,7 @@
         <w:spacing w:line="360" w:lineRule="auto"/>
       </w:pPr>
       <w:r>
-        <w:t>The line follower sensors would be needed for 1) notifying the bot when it is near the edge of the counter and 2) possibly for notifying the bot when it has reached the loading area (where a piece of tape would mark where it needs to stop).</w:t>
+        <w:t>The ultrasonic sensor might be used in place of the second line follower sensor to notify the bot when it has reached the hopper.</w:t>
       </w:r>
     </w:p>
     <w:p>
@@ -489,7 +665,7 @@
         <w:spacing w:line="360" w:lineRule="auto"/>
       </w:pPr>
       <w:r>
-        <w:t>The ultrasonic sensor might be used in place of the second line follower sensor to notify the bot when it has reached the hopper.</w:t>
+        <w:t>The color sensor would be used to notify the bot what color card the customer is displaying, thus notifying the bot if it needs to give the customer an order.</w:t>
       </w:r>
     </w:p>
     <w:p>
@@ -498,14 +674,6 @@
       </w:pPr>
       <w:r>
         <w:lastRenderedPageBreak/>
-        <w:t>The color sensor would be used to notify the bot what color card the customer is displaying, thus notifying the bot if it needs to give the customer an order.</w:t>
-      </w:r>
-    </w:p>
-    <w:p>
-      <w:pPr>
-        <w:spacing w:line="360" w:lineRule="auto"/>
-      </w:pPr>
-      <w:r>
         <w:t>The pressure sensors would be needed to notify the bot how much pressure the arm is using in gripping a consumable.</w:t>
       </w:r>
     </w:p>
@@ -829,8 +997,6 @@
           <w:szCs w:val="24"/>
         </w:rPr>
       </w:pPr>
-      <w:bookmarkStart w:id="0" w:name="_GoBack"/>
-      <w:bookmarkEnd w:id="0"/>
       <w:r>
         <w:rPr>
           <w:rFonts w:eastAsia="Times New Roman" w:cs="Segoe UI"/>
@@ -839,26 +1005,26 @@
           <w:sz w:val="28"/>
           <w:szCs w:val="24"/>
         </w:rPr>
+        <w:t>Timeline</w:t>
+      </w:r>
+    </w:p>
+    <w:p>
+      <w:pPr>
+        <w:spacing w:after="240" w:line="360" w:lineRule="auto"/>
+        <w:rPr>
+          <w:rFonts w:eastAsia="Times New Roman" w:cs="Segoe UI"/>
+          <w:color w:val="333333"/>
+          <w:szCs w:val="24"/>
+        </w:rPr>
+      </w:pPr>
+      <w:r>
+        <w:rPr>
+          <w:rFonts w:eastAsia="Times New Roman" w:cs="Segoe UI"/>
+          <w:noProof/>
+          <w:color w:val="333333"/>
+          <w:szCs w:val="24"/>
+        </w:rPr>
         <w:lastRenderedPageBreak/>
-        <w:t>Timeline</w:t>
-      </w:r>
-    </w:p>
-    <w:p>
-      <w:pPr>
-        <w:spacing w:after="240" w:line="360" w:lineRule="auto"/>
-        <w:rPr>
-          <w:rFonts w:eastAsia="Times New Roman" w:cs="Segoe UI"/>
-          <w:color w:val="333333"/>
-          <w:szCs w:val="24"/>
-        </w:rPr>
-      </w:pPr>
-      <w:r>
-        <w:rPr>
-          <w:rFonts w:eastAsia="Times New Roman" w:cs="Segoe UI"/>
-          <w:noProof/>
-          <w:color w:val="333333"/>
-          <w:szCs w:val="24"/>
-        </w:rPr>
         <w:drawing>
           <wp:inline distT="0" distB="0" distL="0" distR="0">
             <wp:extent cx="7062779" cy="2476500"/>

</xml_diff>

<commit_message>
updated second draft of the proposal
</commit_message>
<xml_diff>
--- a/Docs/C458-proposal.docx
+++ b/Docs/C458-proposal.docx
@@ -77,7 +77,7 @@
           <w:b/>
           <w:bCs/>
           <w:color w:val="333333"/>
-          <w:sz w:val="30"/>
+          <w:sz w:val="32"/>
           <w:szCs w:val="30"/>
         </w:rPr>
       </w:pPr>
@@ -87,7 +87,7 @@
           <w:b/>
           <w:bCs/>
           <w:color w:val="333333"/>
-          <w:sz w:val="30"/>
+          <w:sz w:val="32"/>
           <w:szCs w:val="30"/>
         </w:rPr>
         <w:t>BarBot17</w:t>
@@ -113,6 +113,56 @@
           <w:szCs w:val="24"/>
         </w:rPr>
         <w:t>Abstract</w:t>
+      </w:r>
+    </w:p>
+    <w:p>
+      <w:pPr>
+        <w:spacing w:after="240" w:line="360" w:lineRule="auto"/>
+        <w:rPr>
+          <w:rFonts w:eastAsia="Times New Roman" w:cs="Segoe UI"/>
+          <w:color w:val="333333"/>
+          <w:szCs w:val="24"/>
+        </w:rPr>
+      </w:pPr>
+      <w:r>
+        <w:rPr>
+          <w:rFonts w:eastAsia="Times New Roman" w:cs="Segoe UI"/>
+          <w:color w:val="333333"/>
+          <w:szCs w:val="24"/>
+        </w:rPr>
+        <w:tab/>
+      </w:r>
+      <w:r>
+        <w:rPr>
+          <w:rFonts w:eastAsia="Times New Roman" w:cs="Segoe UI"/>
+          <w:color w:val="333333"/>
+          <w:szCs w:val="24"/>
+        </w:rPr>
+        <w:t>The purpose of this project is to design and implement a robot that can act as a waiter. The goal of this bot is to bring consumables to customers who are sitting at a counter. It will do so using an array of sensors, including a color sensor, line follower sensors, and an ultrasonic sensor. All these sensors will be systematically integrated into an Arduino micr</w:t>
+      </w:r>
+      <w:r>
+        <w:rPr>
+          <w:rFonts w:eastAsia="Times New Roman" w:cs="Segoe UI"/>
+          <w:color w:val="333333"/>
+          <w:szCs w:val="24"/>
+        </w:rPr>
+        <w:t>ocontroller, which will provide</w:t>
+      </w:r>
+      <w:r>
+        <w:rPr>
+          <w:rFonts w:eastAsia="Times New Roman" w:cs="Segoe UI"/>
+          <w:color w:val="333333"/>
+          <w:szCs w:val="24"/>
+        </w:rPr>
+        <w:t xml:space="preserve"> the processing and general “thinking power” of the system.</w:t>
+      </w:r>
+      <w:r>
+        <w:rPr>
+          <w:rFonts w:eastAsia="Times New Roman" w:cs="Segoe UI"/>
+          <w:color w:val="333333"/>
+          <w:szCs w:val="24"/>
+        </w:rPr>
+        <w:t xml:space="preserve"> Using this system, our objective is to demonstrate how a robotic system can make everyday tasks, such as tending bar, an automated process handled by an intelligent robot.</w:t>
       </w:r>
     </w:p>
     <w:p>
@@ -209,43 +259,7 @@
           <w:color w:val="333333"/>
           <w:szCs w:val="24"/>
         </w:rPr>
-        <w:t xml:space="preserve"> One notable model for attending customers can be found at </w:t>
-      </w:r>
-      <w:proofErr w:type="spellStart"/>
-      <w:r>
-        <w:rPr>
-          <w:rFonts w:eastAsia="Times New Roman" w:cs="Segoe UI"/>
-          <w:color w:val="333333"/>
-          <w:szCs w:val="24"/>
-        </w:rPr>
-        <w:t>Brazeiros</w:t>
-      </w:r>
-      <w:proofErr w:type="spellEnd"/>
-      <w:r>
-        <w:rPr>
-          <w:rFonts w:eastAsia="Times New Roman" w:cs="Segoe UI"/>
-          <w:color w:val="333333"/>
-          <w:szCs w:val="24"/>
-        </w:rPr>
-        <w:t xml:space="preserve"> in Louisville, Kentucky. At </w:t>
-      </w:r>
-      <w:proofErr w:type="spellStart"/>
-      <w:r>
-        <w:rPr>
-          <w:rFonts w:eastAsia="Times New Roman" w:cs="Segoe UI"/>
-          <w:color w:val="333333"/>
-          <w:szCs w:val="24"/>
-        </w:rPr>
-        <w:t>Brazeiros</w:t>
-      </w:r>
-      <w:proofErr w:type="spellEnd"/>
-      <w:r>
-        <w:rPr>
-          <w:rFonts w:eastAsia="Times New Roman" w:cs="Segoe UI"/>
-          <w:color w:val="333333"/>
-          <w:szCs w:val="24"/>
-        </w:rPr>
-        <w:t xml:space="preserve">, customers are given a color-coded coaster, with one side being red and other side being green. Based on the color of the coaster the customer shows, the customer may or may not be continually </w:t>
+        <w:t xml:space="preserve"> One notable model for attending customers can be found at Brazeiros in Louisville, Kentucky. At Brazeiros, customers are given a color-coded coaster, with one side being red and other side being green. Based on the color of the coaster the customer shows, the customer may or may not be continually </w:t>
       </w:r>
       <w:r>
         <w:rPr>
@@ -333,65 +347,16 @@
           <w:color w:val="333333"/>
           <w:szCs w:val="24"/>
         </w:rPr>
-        <w:t xml:space="preserve"> Bar bot</w:t>
-      </w:r>
-      <w:r>
-        <w:rPr>
-          <w:rFonts w:eastAsia="Times New Roman" w:cs="Segoe UI"/>
-          <w:color w:val="333333"/>
-          <w:szCs w:val="24"/>
-        </w:rPr>
-        <w:t xml:space="preserve"> will load itself via an arm attached to the top of the bot. Customers will each have a double-sided card with a certain color (e.g. red) on one side and a different color (e.g. green) on the other side. </w:t>
-      </w:r>
-      <w:r>
-        <w:rPr>
-          <w:rFonts w:eastAsia="Times New Roman" w:cs="Segoe UI"/>
-          <w:color w:val="333333"/>
-          <w:szCs w:val="24"/>
-        </w:rPr>
-        <w:t xml:space="preserve">Similar to how other restaurants such as </w:t>
-      </w:r>
-      <w:proofErr w:type="spellStart"/>
-      <w:r>
-        <w:rPr>
-          <w:rFonts w:eastAsia="Times New Roman" w:cs="Segoe UI"/>
-          <w:color w:val="333333"/>
-          <w:szCs w:val="24"/>
-        </w:rPr>
-        <w:t>Brazeiros</w:t>
-      </w:r>
-      <w:proofErr w:type="spellEnd"/>
-      <w:r>
-        <w:rPr>
-          <w:rFonts w:eastAsia="Times New Roman" w:cs="Segoe UI"/>
-          <w:color w:val="333333"/>
-          <w:szCs w:val="24"/>
-        </w:rPr>
-        <w:t xml:space="preserve"> operate, o</w:t>
-      </w:r>
-      <w:r>
-        <w:rPr>
-          <w:rFonts w:eastAsia="Times New Roman" w:cs="Segoe UI"/>
-          <w:color w:val="333333"/>
-          <w:szCs w:val="24"/>
-        </w:rPr>
-        <w:t>ne color will indicate the customer wants an ord</w:t>
-      </w:r>
-      <w:r>
-        <w:rPr>
-          <w:rFonts w:eastAsia="Times New Roman" w:cs="Segoe UI"/>
-          <w:color w:val="333333"/>
-          <w:szCs w:val="24"/>
-        </w:rPr>
-        <w:t>er and t</w:t>
-      </w:r>
-      <w:r>
-        <w:rPr>
-          <w:rFonts w:eastAsia="Times New Roman" w:cs="Segoe UI"/>
-          <w:color w:val="333333"/>
-          <w:szCs w:val="24"/>
-        </w:rPr>
-        <w:t>he other color will indicate the customer is content and does not desire an order. T</w:t>
+        <w:t xml:space="preserve"> Bar bot will load itself via an arm attached to the top of the bot. Customers will each have a double-sided card with a certain color (e.g. red) on one </w:t>
+      </w:r>
+      <w:r>
+        <w:rPr>
+          <w:rFonts w:eastAsia="Times New Roman" w:cs="Segoe UI"/>
+          <w:color w:val="333333"/>
+          <w:szCs w:val="24"/>
+        </w:rPr>
+        <w:lastRenderedPageBreak/>
+        <w:t>side and a different color (e.g. green) on the other side. Similar to how other restaurants such as Brazeiros operate, one color will indicate the customer wants an order and the other color will indicate the customer is content and does not desire an order. T</w:t>
       </w:r>
       <w:r>
         <w:rPr>
@@ -407,23 +372,7 @@
           <w:color w:val="333333"/>
           <w:szCs w:val="24"/>
         </w:rPr>
-        <w:t>, ignoring unoccupied spaces and customers who use the color-coded card to indicate they d</w:t>
-      </w:r>
-      <w:r>
-        <w:rPr>
-          <w:rFonts w:eastAsia="Times New Roman" w:cs="Segoe UI"/>
-          <w:color w:val="333333"/>
-          <w:szCs w:val="24"/>
-        </w:rPr>
-        <w:t>on’t desire an order. The Bar bot’</w:t>
-      </w:r>
-      <w:r>
-        <w:rPr>
-          <w:rFonts w:eastAsia="Times New Roman" w:cs="Segoe UI"/>
-          <w:color w:val="333333"/>
-          <w:szCs w:val="24"/>
-        </w:rPr>
-        <w:t>s</w:t>
+        <w:t>, ignoring unoccupied spaces and customers who use the color-coded card to indicate they don’t desire an order. The Bar bot’s</w:t>
       </w:r>
       <w:r>
         <w:rPr>
@@ -504,122 +453,199 @@
           <w:color w:val="333333"/>
           <w:szCs w:val="24"/>
         </w:rPr>
+        <w:t>Environment</w:t>
+      </w:r>
+    </w:p>
+    <w:p>
+      <w:pPr>
+        <w:spacing w:after="100" w:afterAutospacing="1" w:line="360" w:lineRule="auto"/>
+        <w:rPr>
+          <w:rFonts w:eastAsia="Times New Roman" w:cs="Segoe UI"/>
+          <w:color w:val="333333"/>
+          <w:szCs w:val="24"/>
+        </w:rPr>
+      </w:pPr>
+      <w:r>
+        <w:rPr>
+          <w:rFonts w:eastAsia="Times New Roman" w:cs="Segoe UI"/>
+          <w:color w:val="333333"/>
+          <w:szCs w:val="24"/>
+        </w:rPr>
+        <w:t xml:space="preserve">There are 3 main parts of the environment: the storage/loading area, the bot traversal area, and the customer area. </w:t>
+      </w:r>
+      <w:r>
+        <w:rPr>
+          <w:rFonts w:eastAsia="Times New Roman" w:cs="Segoe UI"/>
+          <w:color w:val="333333"/>
+          <w:szCs w:val="24"/>
+        </w:rPr>
+        <w:t>The e</w:t>
+      </w:r>
+      <w:r>
+        <w:rPr>
+          <w:rFonts w:eastAsia="Times New Roman" w:cs="Segoe UI"/>
+          <w:color w:val="333333"/>
+          <w:szCs w:val="24"/>
+        </w:rPr>
+        <w:t>nvironment will consist solely of the counter</w:t>
+      </w:r>
+      <w:r>
+        <w:rPr>
+          <w:rFonts w:eastAsia="Times New Roman" w:cs="Segoe UI"/>
+          <w:color w:val="333333"/>
+          <w:szCs w:val="24"/>
+        </w:rPr>
+        <w:t>, which will be simulated with a table.</w:t>
+      </w:r>
+    </w:p>
+    <w:p>
+      <w:pPr>
+        <w:spacing w:after="100" w:afterAutospacing="1" w:line="360" w:lineRule="auto"/>
+        <w:rPr>
+          <w:rFonts w:eastAsia="Times New Roman" w:cs="Segoe UI"/>
+          <w:color w:val="333333"/>
+          <w:szCs w:val="24"/>
+        </w:rPr>
+      </w:pPr>
+      <w:r>
+        <w:rPr>
+          <w:rFonts w:eastAsia="Times New Roman" w:cs="Segoe UI"/>
+          <w:color w:val="333333"/>
+          <w:szCs w:val="24"/>
+        </w:rPr>
+        <w:t>The storage/loading area is to be at the end of the counter. There, a hopper or some similar storage container will contain the consumables (e.g. mints). The bot will approach the hopper at the end of a bar run and the hopper will be opened, allowing the consumables to empty into the storage basket on the bot.</w:t>
+      </w:r>
+    </w:p>
+    <w:p>
+      <w:pPr>
+        <w:spacing w:after="100" w:afterAutospacing="1" w:line="360" w:lineRule="auto"/>
+        <w:rPr>
+          <w:rFonts w:eastAsia="Times New Roman" w:cs="Segoe UI"/>
+          <w:color w:val="333333"/>
+          <w:szCs w:val="24"/>
+        </w:rPr>
+      </w:pPr>
+      <w:r>
+        <w:rPr>
+          <w:rFonts w:eastAsia="Times New Roman" w:cs="Segoe UI"/>
+          <w:color w:val="333333"/>
+          <w:szCs w:val="24"/>
+        </w:rPr>
+        <w:t>The bot traversal area is the space on the counter where the bot moves. The space stretches from one end of the counter to the other end. The bot will move forward from the hopper along this traversal space to attend each customer and, when the bot reaches the end of the counter, it moves backward to the hopper to start another run.</w:t>
+      </w:r>
+    </w:p>
+    <w:p>
+      <w:pPr>
+        <w:spacing w:after="100" w:afterAutospacing="1" w:line="360" w:lineRule="auto"/>
+        <w:rPr>
+          <w:b/>
+        </w:rPr>
+      </w:pPr>
+      <w:r>
+        <w:rPr>
+          <w:rFonts w:eastAsia="Times New Roman" w:cs="Segoe UI"/>
+          <w:color w:val="333333"/>
+          <w:szCs w:val="24"/>
+        </w:rPr>
+        <w:t xml:space="preserve">The customer area is the area closer to the edge of the counter where customers will display their color-coded card to the bot, and where the bot will also place the customer’s order. To start with, the number of customers allowed at the counter will be static. However, as the project progresses, delivery memory will be </w:t>
+      </w:r>
+      <w:r>
+        <w:rPr>
+          <w:rFonts w:eastAsia="Times New Roman" w:cs="Segoe UI"/>
+          <w:color w:val="333333"/>
+          <w:szCs w:val="24"/>
+        </w:rPr>
+        <w:t xml:space="preserve">implemented so the bot knows what customers were delivered </w:t>
+      </w:r>
+      <w:r>
+        <w:rPr>
+          <w:rFonts w:eastAsia="Times New Roman" w:cs="Segoe UI"/>
+          <w:color w:val="333333"/>
+          <w:szCs w:val="24"/>
+        </w:rPr>
+        <w:t>to in a run.</w:t>
+      </w:r>
+    </w:p>
+    <w:p>
+      <w:pPr>
+        <w:rPr>
+          <w:b/>
+        </w:rPr>
+      </w:pPr>
+      <w:r>
+        <w:rPr>
+          <w:b/>
+        </w:rPr>
+        <w:br w:type="page"/>
+      </w:r>
+    </w:p>
+    <w:p>
+      <w:pPr>
+        <w:spacing w:line="360" w:lineRule="auto"/>
+        <w:rPr>
+          <w:b/>
+        </w:rPr>
+      </w:pPr>
+      <w:r>
+        <w:rPr>
+          <w:b/>
+        </w:rPr>
         <w:lastRenderedPageBreak/>
-        <w:t>Environment</w:t>
-      </w:r>
-    </w:p>
-    <w:p>
-      <w:pPr>
-        <w:spacing w:after="100" w:afterAutospacing="1" w:line="360" w:lineRule="auto"/>
-        <w:rPr>
-          <w:rFonts w:eastAsia="Times New Roman" w:cs="Segoe UI"/>
-          <w:color w:val="333333"/>
-          <w:szCs w:val="24"/>
-        </w:rPr>
-      </w:pPr>
-      <w:r>
-        <w:rPr>
-          <w:rFonts w:eastAsia="Times New Roman" w:cs="Segoe UI"/>
-          <w:color w:val="333333"/>
-          <w:szCs w:val="24"/>
-        </w:rPr>
-        <w:t xml:space="preserve">There are 3 main parts of the environment: the storage/loading area, the bot traversal area, and the customer area. </w:t>
-      </w:r>
-      <w:r>
-        <w:rPr>
-          <w:rFonts w:eastAsia="Times New Roman" w:cs="Segoe UI"/>
-          <w:color w:val="333333"/>
-          <w:szCs w:val="24"/>
-        </w:rPr>
-        <w:t>The e</w:t>
-      </w:r>
-      <w:r>
-        <w:rPr>
-          <w:rFonts w:eastAsia="Times New Roman" w:cs="Segoe UI"/>
-          <w:color w:val="333333"/>
-          <w:szCs w:val="24"/>
-        </w:rPr>
-        <w:t>nvironment will consist solely of the counter</w:t>
-      </w:r>
-      <w:r>
-        <w:rPr>
-          <w:rFonts w:eastAsia="Times New Roman" w:cs="Segoe UI"/>
-          <w:color w:val="333333"/>
-          <w:szCs w:val="24"/>
-        </w:rPr>
-        <w:t>, which will be simulated with a table.</w:t>
-      </w:r>
-    </w:p>
-    <w:p>
-      <w:pPr>
-        <w:spacing w:after="100" w:afterAutospacing="1" w:line="360" w:lineRule="auto"/>
-        <w:rPr>
-          <w:rFonts w:eastAsia="Times New Roman" w:cs="Segoe UI"/>
-          <w:color w:val="333333"/>
-          <w:szCs w:val="24"/>
-        </w:rPr>
-      </w:pPr>
-      <w:r>
-        <w:rPr>
-          <w:rFonts w:eastAsia="Times New Roman" w:cs="Segoe UI"/>
-          <w:color w:val="333333"/>
-          <w:szCs w:val="24"/>
-        </w:rPr>
-        <w:t>The storage/loading area is to be at the end of the counter. There, a hopper or some similar storage container will contain the consumables (e.g. mints). The bot will approach the hopper at the end of a bar run and the hopper will be opened, allowing the consumables to empty into the storage basket on the bot.</w:t>
-      </w:r>
-    </w:p>
-    <w:p>
-      <w:pPr>
-        <w:spacing w:after="100" w:afterAutospacing="1" w:line="360" w:lineRule="auto"/>
-        <w:rPr>
-          <w:rFonts w:eastAsia="Times New Roman" w:cs="Segoe UI"/>
-          <w:color w:val="333333"/>
-          <w:szCs w:val="24"/>
-        </w:rPr>
-      </w:pPr>
-      <w:r>
-        <w:rPr>
-          <w:rFonts w:eastAsia="Times New Roman" w:cs="Segoe UI"/>
-          <w:color w:val="333333"/>
-          <w:szCs w:val="24"/>
-        </w:rPr>
-        <w:t>The bot traversal area is the space on the counter where the bot moves. The space stretches from one end of the counter to the other end. The bot will move forward from the hopper along this traversal space to attend each customer and, when the bot reaches the end of the counter, it moves backward to the hopper to start another run.</w:t>
-      </w:r>
-    </w:p>
-    <w:p>
-      <w:pPr>
-        <w:spacing w:after="100" w:afterAutospacing="1" w:line="360" w:lineRule="auto"/>
-        <w:rPr>
-          <w:rFonts w:eastAsia="Times New Roman" w:cs="Segoe UI"/>
-          <w:color w:val="333333"/>
-          <w:szCs w:val="24"/>
-        </w:rPr>
-      </w:pPr>
-      <w:r>
-        <w:rPr>
-          <w:rFonts w:eastAsia="Times New Roman" w:cs="Segoe UI"/>
-          <w:color w:val="333333"/>
-          <w:szCs w:val="24"/>
-        </w:rPr>
-        <w:t xml:space="preserve">The customer area is the area closer to the edge of the counter where customers will display their color-coded card to the bot, and where the bot will also place the customer’s order. To start with, the number of customers allowed at the counter will be static. However, as the project progresses, delivery memory will be </w:t>
-      </w:r>
-      <w:r>
-        <w:rPr>
-          <w:rFonts w:eastAsia="Times New Roman" w:cs="Segoe UI"/>
-          <w:color w:val="333333"/>
-          <w:szCs w:val="24"/>
-        </w:rPr>
-        <w:t xml:space="preserve">implemented so the bot knows what customers were delivered </w:t>
+        <w:t>Sensors</w:t>
+      </w:r>
+    </w:p>
+    <w:p>
+      <w:pPr>
+        <w:spacing w:line="360" w:lineRule="auto"/>
+      </w:pPr>
+      <w:r>
+        <w:t>The sensors likely to be needed for the bot to perform the aforementioned tasks are: two line follower sensors, an ultrasonic sensor, a color sensor, and possibly some pressure sensors for the arm (if none come with it).</w:t>
+      </w:r>
+    </w:p>
+    <w:p>
+      <w:pPr>
+        <w:spacing w:line="360" w:lineRule="auto"/>
+      </w:pPr>
+      <w:r>
+        <w:t>The line follower sensors will be</w:t>
+      </w:r>
+      <w:r>
+        <w:t xml:space="preserve"> for 1) notifying the bot when it is near the edge of the counter and 2) possibly for notifying the bot when it has reached the loading area (where a piece of tape would mark where it needs to stop).</w:t>
+      </w:r>
+    </w:p>
+    <w:p>
+      <w:pPr>
+        <w:spacing w:line="360" w:lineRule="auto"/>
+      </w:pPr>
+      <w:r>
+        <w:t>The ultrasonic sensor might alternatively</w:t>
+      </w:r>
+      <w:r>
+        <w:t xml:space="preserve"> be used in place of the second line follower sensor to notify the bot when it has reached the hopper.</w:t>
+      </w:r>
+    </w:p>
+    <w:p>
+      <w:pPr>
+        <w:spacing w:line="360" w:lineRule="auto"/>
+      </w:pPr>
+      <w:r>
+        <w:t>The color sensor will</w:t>
+      </w:r>
+      <w:r>
+        <w:t xml:space="preserve"> be used to notify the bot what color card the customer is displaying, thus notifying the bot if it needs to give the customer an order.</w:t>
+      </w:r>
+    </w:p>
+    <w:p>
+      <w:pPr>
+        <w:spacing w:line="360" w:lineRule="auto"/>
+      </w:pPr>
+      <w:r>
+        <w:t>The pressure sensors will</w:t>
       </w:r>
       <w:bookmarkStart w:id="0" w:name="_GoBack"/>
       <w:bookmarkEnd w:id="0"/>
       <w:r>
-        <w:rPr>
-          <w:rFonts w:eastAsia="Times New Roman" w:cs="Segoe UI"/>
-          <w:color w:val="333333"/>
-          <w:szCs w:val="24"/>
-        </w:rPr>
-        <w:t>to in a run.</w:t>
+        <w:t xml:space="preserve"> be needed to notify the bot how much pressure the arm is using in gripping a consumable.</w:t>
       </w:r>
     </w:p>
     <w:p>
@@ -633,7 +659,7 @@
         <w:rPr>
           <w:b/>
         </w:rPr>
-        <w:t>Sensors</w:t>
+        <w:t>Performance Matrices</w:t>
       </w:r>
     </w:p>
     <w:p>
@@ -641,62 +667,19 @@
         <w:spacing w:line="360" w:lineRule="auto"/>
       </w:pPr>
       <w:r>
-        <w:t>The sensors likely to be needed for the bot to perform the aforementioned tasks are: two line follower sensors, an ultrasonic sensor, a color sensor, and possibly some pressure sensors for the arm (if none come with it).</w:t>
-      </w:r>
-    </w:p>
-    <w:p>
-      <w:pPr>
-        <w:spacing w:line="360" w:lineRule="auto"/>
-      </w:pPr>
-      <w:r>
-        <w:t>The line follower sensors would be needed for 1) notifying the bot when it is near the edge of the counter and 2) possibly for notifying the bot when it has reached the loading area (where a piece of tape would mark where it needs to stop).</w:t>
-      </w:r>
-    </w:p>
-    <w:p>
-      <w:pPr>
-        <w:spacing w:line="360" w:lineRule="auto"/>
-      </w:pPr>
-      <w:r>
-        <w:t>The ultrasonic sensor might be used in place of the second line follower sensor to notify the bot when it has reached the hopper.</w:t>
-      </w:r>
-    </w:p>
-    <w:p>
-      <w:pPr>
-        <w:spacing w:line="360" w:lineRule="auto"/>
-      </w:pPr>
-      <w:r>
-        <w:t>The color sensor would be used to notify the bot what color card the customer is displaying, thus notifying the bot if it needs to give the customer an order.</w:t>
-      </w:r>
-    </w:p>
-    <w:p>
-      <w:pPr>
-        <w:spacing w:line="360" w:lineRule="auto"/>
-      </w:pPr>
-      <w:r>
-        <w:lastRenderedPageBreak/>
-        <w:t>The pressure sensors would be needed to notify the bot how much pressure the arm is using in gripping a consumable.</w:t>
-      </w:r>
-    </w:p>
-    <w:p>
-      <w:pPr>
-        <w:spacing w:line="360" w:lineRule="auto"/>
-        <w:rPr>
-          <w:b/>
-        </w:rPr>
-      </w:pPr>
-      <w:r>
-        <w:rPr>
-          <w:b/>
-        </w:rPr>
-        <w:t>Performance Matrices</w:t>
-      </w:r>
-    </w:p>
-    <w:p>
-      <w:pPr>
-        <w:spacing w:line="360" w:lineRule="auto"/>
-      </w:pPr>
-      <w:r>
-        <w:t>Two primary performance metrics we intend to use in this project are: the number of orders the bot is supposed to fulfill (based upon the number of green colored cards displayed by customers), and the time the bot takes in fulfilling those orders. For the first metric, a count can be taken on the number of green colored cards displayed on a run, which can then be compared with the number of consumables the bot handed out. For the second metric, a timer can be implemented either within the code of the bot or externally via a physical timer, which will track the time taken to make a delivery run.</w:t>
+        <w:t>Two primary performance metrics we intend to use in this project are: the number of orders the bot is supposed to fulfill (based upon the number of green colored cards displayed by customers), and the time the bot takes in fulfilling those orders. For the first metric</w:t>
+      </w:r>
+      <w:r>
+        <w:t>, a count will</w:t>
+      </w:r>
+      <w:r>
+        <w:t xml:space="preserve"> be taken on the number of green colored cards displayed on a run, which can then be compared with the number of consumables the bot handed out. Fo</w:t>
+      </w:r>
+      <w:r>
+        <w:t>r the second metric, a timer will</w:t>
+      </w:r>
+      <w:r>
+        <w:t xml:space="preserve"> be implemented externally via a physical timer, which will track the time taken to make a delivery run.</w:t>
       </w:r>
     </w:p>
     <w:p>
@@ -739,15 +722,15 @@
           <w:color w:val="333333"/>
           <w:szCs w:val="24"/>
         </w:rPr>
-        <w:t>Get b</w:t>
-      </w:r>
-      <w:r>
-        <w:rPr>
-          <w:rFonts w:eastAsia="Times New Roman" w:cs="Segoe UI"/>
-          <w:color w:val="333333"/>
-          <w:szCs w:val="24"/>
-        </w:rPr>
-        <w:t>ot to move forward along the counter</w:t>
+        <w:t>Bot will</w:t>
+      </w:r>
+      <w:r>
+        <w:rPr>
+          <w:rFonts w:eastAsia="Times New Roman" w:cs="Segoe UI"/>
+          <w:color w:val="333333"/>
+          <w:szCs w:val="24"/>
+        </w:rPr>
+        <w:t xml:space="preserve"> move forward along the counter</w:t>
       </w:r>
     </w:p>
     <w:p>
@@ -770,15 +753,15 @@
           <w:color w:val="333333"/>
           <w:szCs w:val="24"/>
         </w:rPr>
-        <w:t>Get bo</w:t>
-      </w:r>
-      <w:r>
-        <w:rPr>
-          <w:rFonts w:eastAsia="Times New Roman" w:cs="Segoe UI"/>
-          <w:color w:val="333333"/>
-          <w:szCs w:val="24"/>
-        </w:rPr>
-        <w:t>t to move backward along the counter</w:t>
+        <w:t>Bot will</w:t>
+      </w:r>
+      <w:r>
+        <w:rPr>
+          <w:rFonts w:eastAsia="Times New Roman" w:cs="Segoe UI"/>
+          <w:color w:val="333333"/>
+          <w:szCs w:val="24"/>
+        </w:rPr>
+        <w:t xml:space="preserve"> move backward along the counter</w:t>
       </w:r>
     </w:p>
     <w:p>
@@ -801,7 +784,15 @@
           <w:color w:val="333333"/>
           <w:szCs w:val="24"/>
         </w:rPr>
-        <w:t>Get bot to stop at loading area</w:t>
+        <w:t>Bot will</w:t>
+      </w:r>
+      <w:r>
+        <w:rPr>
+          <w:rFonts w:eastAsia="Times New Roman" w:cs="Segoe UI"/>
+          <w:color w:val="333333"/>
+          <w:szCs w:val="24"/>
+        </w:rPr>
+        <w:t xml:space="preserve"> stop at loading area</w:t>
       </w:r>
     </w:p>
     <w:p>
@@ -824,7 +815,15 @@
           <w:color w:val="333333"/>
           <w:szCs w:val="24"/>
         </w:rPr>
-        <w:t>Get hopper to load bot</w:t>
+        <w:t>Hopper will</w:t>
+      </w:r>
+      <w:r>
+        <w:rPr>
+          <w:rFonts w:eastAsia="Times New Roman" w:cs="Segoe UI"/>
+          <w:color w:val="333333"/>
+          <w:szCs w:val="24"/>
+        </w:rPr>
+        <w:t xml:space="preserve"> load bot</w:t>
       </w:r>
     </w:p>
     <w:p>
@@ -847,7 +846,15 @@
           <w:color w:val="333333"/>
           <w:szCs w:val="24"/>
         </w:rPr>
-        <w:t>Get arm to grab and hold on to a consumable</w:t>
+        <w:t>Arm will</w:t>
+      </w:r>
+      <w:r>
+        <w:rPr>
+          <w:rFonts w:eastAsia="Times New Roman" w:cs="Segoe UI"/>
+          <w:color w:val="333333"/>
+          <w:szCs w:val="24"/>
+        </w:rPr>
+        <w:t xml:space="preserve"> grab and hold on to a consumable</w:t>
       </w:r>
     </w:p>
     <w:p>
@@ -870,7 +877,15 @@
           <w:color w:val="333333"/>
           <w:szCs w:val="24"/>
         </w:rPr>
-        <w:t>Get arm to unload a consumable</w:t>
+        <w:t>Arm will</w:t>
+      </w:r>
+      <w:r>
+        <w:rPr>
+          <w:rFonts w:eastAsia="Times New Roman" w:cs="Segoe UI"/>
+          <w:color w:val="333333"/>
+          <w:szCs w:val="24"/>
+        </w:rPr>
+        <w:t xml:space="preserve"> unload a consumable</w:t>
       </w:r>
     </w:p>
     <w:p>
@@ -893,7 +908,16 @@
           <w:color w:val="333333"/>
           <w:szCs w:val="24"/>
         </w:rPr>
-        <w:t>Get bot to recognize color cards</w:t>
+        <w:lastRenderedPageBreak/>
+        <w:t>Bot will</w:t>
+      </w:r>
+      <w:r>
+        <w:rPr>
+          <w:rFonts w:eastAsia="Times New Roman" w:cs="Segoe UI"/>
+          <w:color w:val="333333"/>
+          <w:szCs w:val="24"/>
+        </w:rPr>
+        <w:t xml:space="preserve"> recognize color cards</w:t>
       </w:r>
     </w:p>
     <w:p>
@@ -916,7 +940,15 @@
           <w:color w:val="333333"/>
           <w:szCs w:val="24"/>
         </w:rPr>
-        <w:t>Get bot to unload a consumable at a green card</w:t>
+        <w:t>Bot will</w:t>
+      </w:r>
+      <w:r>
+        <w:rPr>
+          <w:rFonts w:eastAsia="Times New Roman" w:cs="Segoe UI"/>
+          <w:color w:val="333333"/>
+          <w:szCs w:val="24"/>
+        </w:rPr>
+        <w:t xml:space="preserve"> unload a consumable at a green card</w:t>
       </w:r>
     </w:p>
     <w:p>
@@ -939,7 +971,15 @@
           <w:color w:val="333333"/>
           <w:szCs w:val="24"/>
         </w:rPr>
-        <w:t>Get bot to pass a customer at a red card</w:t>
+        <w:t>Bot will</w:t>
+      </w:r>
+      <w:r>
+        <w:rPr>
+          <w:rFonts w:eastAsia="Times New Roman" w:cs="Segoe UI"/>
+          <w:color w:val="333333"/>
+          <w:szCs w:val="24"/>
+        </w:rPr>
+        <w:t xml:space="preserve"> pass a customer at a red card</w:t>
       </w:r>
     </w:p>
     <w:p>
@@ -990,6 +1030,27 @@
     </w:p>
     <w:p>
       <w:pPr>
+        <w:rPr>
+          <w:rFonts w:eastAsia="Times New Roman" w:cs="Segoe UI"/>
+          <w:b/>
+          <w:color w:val="333333"/>
+          <w:sz w:val="28"/>
+          <w:szCs w:val="24"/>
+        </w:rPr>
+      </w:pPr>
+      <w:r>
+        <w:rPr>
+          <w:rFonts w:eastAsia="Times New Roman" w:cs="Segoe UI"/>
+          <w:b/>
+          <w:color w:val="333333"/>
+          <w:sz w:val="28"/>
+          <w:szCs w:val="24"/>
+        </w:rPr>
+        <w:br w:type="page"/>
+      </w:r>
+    </w:p>
+    <w:p>
+      <w:pPr>
         <w:spacing w:after="240" w:line="360" w:lineRule="auto"/>
         <w:rPr>
           <w:rFonts w:eastAsia="Times New Roman" w:cs="Segoe UI"/>
@@ -1005,6 +1066,7 @@
           <w:sz w:val="28"/>
           <w:szCs w:val="24"/>
         </w:rPr>
+        <w:lastRenderedPageBreak/>
         <w:t>Timeline</w:t>
       </w:r>
     </w:p>
@@ -1024,7 +1086,6 @@
           <w:color w:val="333333"/>
           <w:szCs w:val="24"/>
         </w:rPr>
-        <w:lastRenderedPageBreak/>
         <w:drawing>
           <wp:inline distT="0" distB="0" distL="0" distR="0">
             <wp:extent cx="7062779" cy="2476500"/>

</xml_diff>

<commit_message>
Some small edits to the layout.
</commit_message>
<xml_diff>
--- a/Docs/C458-proposal.docx
+++ b/Docs/C458-proposal.docx
@@ -8,6 +8,7 @@
           <w:bottom w:val="single" w:sz="6" w:space="4" w:color="EEEEEE"/>
         </w:pBdr>
         <w:spacing w:before="360" w:after="240" w:line="360" w:lineRule="auto"/>
+        <w:jc w:val="center"/>
         <w:outlineLvl w:val="0"/>
         <w:rPr>
           <w:rFonts w:eastAsia="Times New Roman" w:cs="Segoe UI"/>
@@ -19,7 +20,15 @@
           <w:szCs w:val="48"/>
         </w:rPr>
       </w:pPr>
-      <w:r>
+    </w:p>
+    <w:p>
+      <w:pPr>
+        <w:pBdr>
+          <w:bottom w:val="single" w:sz="6" w:space="4" w:color="EEEEEE"/>
+        </w:pBdr>
+        <w:spacing w:before="360" w:after="240" w:line="360" w:lineRule="auto"/>
+        <w:jc w:val="center"/>
+        <w:outlineLvl w:val="0"/>
         <w:rPr>
           <w:rFonts w:eastAsia="Times New Roman" w:cs="Segoe UI"/>
           <w:b/>
@@ -29,12 +38,62 @@
           <w:sz w:val="48"/>
           <w:szCs w:val="48"/>
         </w:rPr>
-        <w:t>C458 Group Project Proposal</w:t>
+      </w:pPr>
+    </w:p>
+    <w:p>
+      <w:pPr>
+        <w:pBdr>
+          <w:bottom w:val="single" w:sz="6" w:space="4" w:color="EEEEEE"/>
+        </w:pBdr>
+        <w:spacing w:before="360" w:after="240" w:line="360" w:lineRule="auto"/>
+        <w:jc w:val="center"/>
+        <w:outlineLvl w:val="0"/>
+        <w:rPr>
+          <w:rFonts w:eastAsia="Times New Roman" w:cs="Segoe UI"/>
+          <w:b/>
+          <w:bCs/>
+          <w:color w:val="333333"/>
+          <w:kern w:val="36"/>
+          <w:sz w:val="48"/>
+          <w:szCs w:val="48"/>
+        </w:rPr>
+      </w:pPr>
+    </w:p>
+    <w:p>
+      <w:pPr>
+        <w:pBdr>
+          <w:bottom w:val="single" w:sz="6" w:space="4" w:color="EEEEEE"/>
+        </w:pBdr>
+        <w:spacing w:before="360" w:after="240" w:line="360" w:lineRule="auto"/>
+        <w:jc w:val="center"/>
+        <w:outlineLvl w:val="0"/>
+        <w:rPr>
+          <w:rFonts w:eastAsia="Times New Roman" w:cs="Segoe UI"/>
+          <w:b/>
+          <w:bCs/>
+          <w:color w:val="333333"/>
+          <w:kern w:val="36"/>
+          <w:sz w:val="52"/>
+          <w:szCs w:val="52"/>
+        </w:rPr>
+      </w:pPr>
+      <w:r>
+        <w:rPr>
+          <w:rFonts w:eastAsia="Times New Roman" w:cs="Segoe UI"/>
+          <w:b/>
+          <w:bCs/>
+          <w:color w:val="333333"/>
+          <w:kern w:val="36"/>
+          <w:sz w:val="52"/>
+          <w:szCs w:val="52"/>
+        </w:rPr>
+        <w:t>BarBot17</w:t>
       </w:r>
     </w:p>
     <w:p>
       <w:pPr>
         <w:spacing w:after="240" w:line="360" w:lineRule="auto"/>
+        <w:jc w:val="center"/>
         <w:rPr>
           <w:rFonts w:eastAsia="Times New Roman" w:cs="Segoe UI"/>
           <w:color w:val="333333"/>
@@ -71,26 +130,94 @@
     <w:p>
       <w:pPr>
         <w:spacing w:before="360" w:after="240" w:line="360" w:lineRule="auto"/>
+        <w:jc w:val="center"/>
         <w:outlineLvl w:val="2"/>
         <w:rPr>
+          <w:rStyle w:val="SubtleEmphasis"/>
+        </w:rPr>
+      </w:pPr>
+      <w:commentRangeStart w:id="0"/>
+      <w:r>
+        <w:rPr>
+          <w:rStyle w:val="SubtleEmphasis"/>
+        </w:rPr>
+        <w:t>C4</w:t>
+      </w:r>
+      <w:r>
+        <w:rPr>
+          <w:rStyle w:val="SubtleEmphasis"/>
+        </w:rPr>
+        <w:t>5</w:t>
+      </w:r>
+      <w:r>
+        <w:rPr>
+          <w:rStyle w:val="SubtleEmphasis"/>
+        </w:rPr>
+        <w:t>8 Project Proposal</w:t>
+      </w:r>
+    </w:p>
+    <w:p>
+      <w:pPr>
+        <w:spacing w:before="360" w:after="240" w:line="360" w:lineRule="auto"/>
+        <w:jc w:val="center"/>
+        <w:outlineLvl w:val="2"/>
+        <w:rPr>
+          <w:rStyle w:val="SubtleEmphasis"/>
+        </w:rPr>
+      </w:pPr>
+      <w:r>
+        <w:rPr>
+          <w:rStyle w:val="SubtleEmphasis"/>
+        </w:rPr>
+        <w:t>February 16, 2017</w:t>
+      </w:r>
+      <w:commentRangeEnd w:id="0"/>
+      <w:r>
+        <w:rPr>
+          <w:rStyle w:val="CommentReference"/>
+        </w:rPr>
+        <w:commentReference w:id="0"/>
+      </w:r>
+    </w:p>
+    <w:p>
+      <w:pPr>
+        <w:rPr>
           <w:rFonts w:eastAsia="Times New Roman" w:cs="Segoe UI"/>
           <w:b/>
-          <w:bCs/>
-          <w:color w:val="333333"/>
-          <w:sz w:val="32"/>
-          <w:szCs w:val="30"/>
+          <w:color w:val="333333"/>
+          <w:sz w:val="28"/>
+          <w:szCs w:val="24"/>
         </w:rPr>
       </w:pPr>
       <w:r>
         <w:rPr>
           <w:rFonts w:eastAsia="Times New Roman" w:cs="Segoe UI"/>
           <w:b/>
-          <w:bCs/>
-          <w:color w:val="333333"/>
-          <w:sz w:val="32"/>
-          <w:szCs w:val="30"/>
-        </w:rPr>
-        <w:t>BarBot17</w:t>
+          <w:color w:val="333333"/>
+          <w:sz w:val="28"/>
+          <w:szCs w:val="24"/>
+        </w:rPr>
+        <w:br w:type="page"/>
+      </w:r>
+    </w:p>
+    <w:p>
+      <w:pPr>
+        <w:pStyle w:val="Heading3"/>
+      </w:pPr>
+      <w:commentRangeStart w:id="1"/>
+      <w:r>
+        <w:lastRenderedPageBreak/>
+        <w:t>Abstract</w:t>
+      </w:r>
+      <w:commentRangeEnd w:id="1"/>
+      <w:r>
+        <w:rPr>
+          <w:rStyle w:val="CommentReference"/>
+          <w:rFonts w:eastAsiaTheme="minorHAnsi" w:cstheme="minorBidi"/>
+          <w:b w:val="0"/>
+          <w:bCs w:val="0"/>
+        </w:rPr>
+        <w:commentReference w:id="1"/>
       </w:r>
     </w:p>
     <w:p>
@@ -98,28 +225,6 @@
         <w:spacing w:after="240" w:line="360" w:lineRule="auto"/>
         <w:rPr>
           <w:rFonts w:eastAsia="Times New Roman" w:cs="Segoe UI"/>
-          <w:b/>
-          <w:color w:val="333333"/>
-          <w:sz w:val="28"/>
-          <w:szCs w:val="24"/>
-        </w:rPr>
-      </w:pPr>
-      <w:r>
-        <w:rPr>
-          <w:rFonts w:eastAsia="Times New Roman" w:cs="Segoe UI"/>
-          <w:b/>
-          <w:color w:val="333333"/>
-          <w:sz w:val="28"/>
-          <w:szCs w:val="24"/>
-        </w:rPr>
-        <w:t>Abstract</w:t>
-      </w:r>
-    </w:p>
-    <w:p>
-      <w:pPr>
-        <w:spacing w:after="240" w:line="360" w:lineRule="auto"/>
-        <w:rPr>
-          <w:rFonts w:eastAsia="Times New Roman" w:cs="Segoe UI"/>
           <w:color w:val="333333"/>
           <w:szCs w:val="24"/>
         </w:rPr>
@@ -167,23 +272,9 @@
     </w:p>
     <w:p>
       <w:pPr>
-        <w:spacing w:after="240" w:line="360" w:lineRule="auto"/>
-        <w:rPr>
-          <w:rFonts w:eastAsia="Times New Roman" w:cs="Segoe UI"/>
-          <w:b/>
-          <w:color w:val="333333"/>
-          <w:sz w:val="28"/>
-          <w:szCs w:val="24"/>
-        </w:rPr>
-      </w:pPr>
-      <w:r>
-        <w:rPr>
-          <w:rFonts w:eastAsia="Times New Roman" w:cs="Segoe UI"/>
-          <w:b/>
-          <w:color w:val="333333"/>
-          <w:sz w:val="28"/>
-          <w:szCs w:val="24"/>
-        </w:rPr>
+        <w:pStyle w:val="Heading3"/>
+      </w:pPr>
+      <w:r>
         <w:t>Introduction</w:t>
       </w:r>
     </w:p>
@@ -203,14 +294,6 @@
           <w:color w:val="333333"/>
           <w:szCs w:val="24"/>
         </w:rPr>
-        <w:tab/>
-      </w:r>
-      <w:r>
-        <w:rPr>
-          <w:rFonts w:eastAsia="Times New Roman" w:cs="Segoe UI"/>
-          <w:color w:val="333333"/>
-          <w:szCs w:val="24"/>
-        </w:rPr>
         <w:t>Attending customers at a counter</w:t>
       </w:r>
       <w:r>
@@ -259,7 +342,62 @@
           <w:color w:val="333333"/>
           <w:szCs w:val="24"/>
         </w:rPr>
-        <w:t xml:space="preserve"> One notable model for attending customers can be found at Brazeiros in Louisville, Kentucky. At Brazeiros, customers are given a color-coded coaster, with one side being red and other side being green. Based on the color of the coaster the customer shows, the customer may or may not be continually </w:t>
+        <w:t xml:space="preserve"> One notable model for attending customers can be found at </w:t>
+      </w:r>
+      <w:proofErr w:type="spellStart"/>
+      <w:r>
+        <w:rPr>
+          <w:rFonts w:eastAsia="Times New Roman" w:cs="Segoe UI"/>
+          <w:color w:val="333333"/>
+          <w:szCs w:val="24"/>
+        </w:rPr>
+        <w:t>Brazeiros</w:t>
+      </w:r>
+      <w:proofErr w:type="spellEnd"/>
+      <w:r>
+        <w:rPr>
+          <w:rFonts w:eastAsia="Times New Roman" w:cs="Segoe UI"/>
+          <w:color w:val="333333"/>
+          <w:szCs w:val="24"/>
+        </w:rPr>
+        <w:t xml:space="preserve"> in Louisville, Kentucky. </w:t>
+      </w:r>
+    </w:p>
+    <w:p>
+      <w:pPr>
+        <w:spacing w:after="240" w:line="360" w:lineRule="auto"/>
+        <w:ind w:firstLine="720"/>
+        <w:rPr>
+          <w:rFonts w:eastAsia="Times New Roman" w:cs="Segoe UI"/>
+          <w:color w:val="333333"/>
+          <w:szCs w:val="24"/>
+        </w:rPr>
+      </w:pPr>
+      <w:r>
+        <w:rPr>
+          <w:rFonts w:eastAsia="Times New Roman" w:cs="Segoe UI"/>
+          <w:color w:val="333333"/>
+          <w:szCs w:val="24"/>
+        </w:rPr>
+        <w:t xml:space="preserve">At </w:t>
+      </w:r>
+      <w:proofErr w:type="spellStart"/>
+      <w:r>
+        <w:rPr>
+          <w:rFonts w:eastAsia="Times New Roman" w:cs="Segoe UI"/>
+          <w:color w:val="333333"/>
+          <w:szCs w:val="24"/>
+        </w:rPr>
+        <w:t>Brazeiros</w:t>
+      </w:r>
+      <w:proofErr w:type="spellEnd"/>
+      <w:r>
+        <w:rPr>
+          <w:rFonts w:eastAsia="Times New Roman" w:cs="Segoe UI"/>
+          <w:color w:val="333333"/>
+          <w:szCs w:val="24"/>
+        </w:rPr>
+        <w:t xml:space="preserve">, customers are given a color-coded coaster, with one side being red and other side being green. Based on the color of the coaster the customer shows, the customer may or may not be continually </w:t>
       </w:r>
       <w:r>
         <w:rPr>
@@ -291,7 +429,23 @@
           <w:color w:val="333333"/>
           <w:szCs w:val="24"/>
         </w:rPr>
-        <w:t xml:space="preserve"> Bar bot</w:t>
+        <w:t xml:space="preserve"> Bar</w:t>
+      </w:r>
+      <w:r>
+        <w:rPr>
+          <w:rFonts w:eastAsia="Times New Roman" w:cs="Segoe UI"/>
+          <w:color w:val="333333"/>
+          <w:szCs w:val="24"/>
+        </w:rPr>
+        <w:t>B</w:t>
+      </w:r>
+      <w:r>
+        <w:rPr>
+          <w:rFonts w:eastAsia="Times New Roman" w:cs="Segoe UI"/>
+          <w:color w:val="333333"/>
+          <w:szCs w:val="24"/>
+        </w:rPr>
+        <w:t>ot</w:t>
       </w:r>
       <w:r>
         <w:rPr>
@@ -339,16 +493,72 @@
           <w:color w:val="333333"/>
           <w:szCs w:val="24"/>
         </w:rPr>
-        <w:t>human. The idea is the</w:t>
-      </w:r>
-      <w:r>
-        <w:rPr>
-          <w:rFonts w:eastAsia="Times New Roman" w:cs="Segoe UI"/>
-          <w:color w:val="333333"/>
-          <w:szCs w:val="24"/>
-        </w:rPr>
-        <w:t xml:space="preserve"> Bar bot will load itself via an arm attached to the top of the bot. Customers will each have a double-sided card with a certain color (e.g. red) on one </w:t>
-      </w:r>
+        <w:t xml:space="preserve">human. </w:t>
+      </w:r>
+    </w:p>
+    <w:p>
+      <w:pPr>
+        <w:spacing w:after="240" w:line="360" w:lineRule="auto"/>
+        <w:ind w:firstLine="720"/>
+        <w:rPr>
+          <w:rFonts w:eastAsia="Times New Roman" w:cs="Segoe UI"/>
+          <w:color w:val="333333"/>
+          <w:szCs w:val="24"/>
+        </w:rPr>
+      </w:pPr>
+      <w:r>
+        <w:rPr>
+          <w:rFonts w:eastAsia="Times New Roman" w:cs="Segoe UI"/>
+          <w:color w:val="333333"/>
+          <w:szCs w:val="24"/>
+        </w:rPr>
+        <w:t>The idea is the</w:t>
+      </w:r>
+      <w:r>
+        <w:rPr>
+          <w:rFonts w:eastAsia="Times New Roman" w:cs="Segoe UI"/>
+          <w:color w:val="333333"/>
+          <w:szCs w:val="24"/>
+        </w:rPr>
+        <w:t xml:space="preserve"> BarB</w:t>
+      </w:r>
+      <w:r>
+        <w:rPr>
+          <w:rFonts w:eastAsia="Times New Roman" w:cs="Segoe UI"/>
+          <w:color w:val="333333"/>
+          <w:szCs w:val="24"/>
+        </w:rPr>
+        <w:t xml:space="preserve">ot will load itself via an arm attached to the top of the bot. Customers will each have a double-sided card with a certain color (e.g. red) on one side and a different color (e.g. green) on the other side. Similar to how other restaurants such as </w:t>
+      </w:r>
+      <w:proofErr w:type="spellStart"/>
+      <w:r>
+        <w:rPr>
+          <w:rFonts w:eastAsia="Times New Roman" w:cs="Segoe UI"/>
+          <w:color w:val="333333"/>
+          <w:szCs w:val="24"/>
+        </w:rPr>
+        <w:t>Brazeiros</w:t>
+      </w:r>
+      <w:proofErr w:type="spellEnd"/>
+      <w:r>
+        <w:rPr>
+          <w:rFonts w:eastAsia="Times New Roman" w:cs="Segoe UI"/>
+          <w:color w:val="333333"/>
+          <w:szCs w:val="24"/>
+        </w:rPr>
+        <w:t xml:space="preserve"> operate, one color will indicate the customer wants an order and the other color will indicate the customer is content and does not desire an order. </w:t>
+      </w:r>
+    </w:p>
+    <w:p>
+      <w:pPr>
+        <w:spacing w:after="240" w:line="360" w:lineRule="auto"/>
+        <w:ind w:firstLine="720"/>
+        <w:rPr>
+          <w:rFonts w:eastAsia="Times New Roman" w:cs="Segoe UI"/>
+          <w:color w:val="333333"/>
+          <w:szCs w:val="24"/>
+        </w:rPr>
+      </w:pPr>
       <w:r>
         <w:rPr>
           <w:rFonts w:eastAsia="Times New Roman" w:cs="Segoe UI"/>
@@ -356,7 +566,7 @@
           <w:szCs w:val="24"/>
         </w:rPr>
         <w:lastRenderedPageBreak/>
-        <w:t>side and a different color (e.g. green) on the other side. Similar to how other restaurants such as Brazeiros operate, one color will indicate the customer wants an order and the other color will indicate the customer is content and does not desire an order. T</w:t>
+        <w:t>T</w:t>
       </w:r>
       <w:r>
         <w:rPr>
@@ -372,8 +582,26 @@
           <w:color w:val="333333"/>
           <w:szCs w:val="24"/>
         </w:rPr>
-        <w:t>, ignoring unoccupied spaces and customers who use the color-coded card to indicate they don’t desire an order. The Bar bot’s</w:t>
-      </w:r>
+        <w:t xml:space="preserve">, ignoring unoccupied spaces and customers who use the color-coded card to indicate they don’t desire an order. </w:t>
+      </w:r>
+      <w:r>
+        <w:rPr>
+          <w:rFonts w:eastAsia="Times New Roman" w:cs="Segoe UI"/>
+          <w:color w:val="333333"/>
+          <w:szCs w:val="24"/>
+        </w:rPr>
+        <w:t>The BarB</w:t>
+      </w:r>
+      <w:r>
+        <w:rPr>
+          <w:rFonts w:eastAsia="Times New Roman" w:cs="Segoe UI"/>
+          <w:color w:val="333333"/>
+          <w:szCs w:val="24"/>
+        </w:rPr>
+        <w:t>ot’s</w:t>
+      </w:r>
+      <w:bookmarkStart w:id="2" w:name="_GoBack"/>
+      <w:bookmarkEnd w:id="2"/>
       <w:r>
         <w:rPr>
           <w:rFonts w:eastAsia="Times New Roman" w:cs="Segoe UI"/>
@@ -417,179 +645,152 @@
     </w:p>
     <w:p>
       <w:pPr>
-        <w:spacing w:after="240" w:line="360" w:lineRule="auto"/>
-        <w:rPr>
-          <w:rFonts w:eastAsia="Times New Roman" w:cs="Segoe UI"/>
+        <w:pStyle w:val="Heading1"/>
+      </w:pPr>
+      <w:r>
+        <w:t>System Details</w:t>
+      </w:r>
+    </w:p>
+    <w:p>
+      <w:pPr>
+        <w:pStyle w:val="Heading3"/>
+      </w:pPr>
+      <w:r>
+        <w:t>Environment</w:t>
+      </w:r>
+    </w:p>
+    <w:p>
+      <w:pPr>
+        <w:spacing w:after="100" w:afterAutospacing="1" w:line="360" w:lineRule="auto"/>
+        <w:ind w:firstLine="720"/>
+        <w:rPr>
+          <w:rFonts w:eastAsia="Times New Roman" w:cs="Segoe UI"/>
+          <w:color w:val="333333"/>
+          <w:szCs w:val="24"/>
+        </w:rPr>
+      </w:pPr>
+      <w:r>
+        <w:rPr>
+          <w:rFonts w:eastAsia="Times New Roman" w:cs="Segoe UI"/>
+          <w:color w:val="333333"/>
+          <w:szCs w:val="24"/>
+        </w:rPr>
+        <w:t xml:space="preserve">There are 3 main parts of the environment: the storage/loading area, the bot traversal area, and the customer area. </w:t>
+      </w:r>
+      <w:r>
+        <w:rPr>
+          <w:rFonts w:eastAsia="Times New Roman" w:cs="Segoe UI"/>
+          <w:color w:val="333333"/>
+          <w:szCs w:val="24"/>
+        </w:rPr>
+        <w:t>The e</w:t>
+      </w:r>
+      <w:r>
+        <w:rPr>
+          <w:rFonts w:eastAsia="Times New Roman" w:cs="Segoe UI"/>
+          <w:color w:val="333333"/>
+          <w:szCs w:val="24"/>
+        </w:rPr>
+        <w:t>nvironment will consist solely of the counter</w:t>
+      </w:r>
+      <w:r>
+        <w:rPr>
+          <w:rFonts w:eastAsia="Times New Roman" w:cs="Segoe UI"/>
+          <w:color w:val="333333"/>
+          <w:szCs w:val="24"/>
+        </w:rPr>
+        <w:t>, which will be simulated with a table.</w:t>
+      </w:r>
+    </w:p>
+    <w:p>
+      <w:pPr>
+        <w:spacing w:after="100" w:afterAutospacing="1" w:line="360" w:lineRule="auto"/>
+        <w:ind w:firstLine="720"/>
+        <w:rPr>
+          <w:rFonts w:eastAsia="Times New Roman" w:cs="Segoe UI"/>
+          <w:color w:val="333333"/>
+          <w:szCs w:val="24"/>
+        </w:rPr>
+      </w:pPr>
+      <w:r>
+        <w:rPr>
+          <w:rFonts w:eastAsia="Times New Roman" w:cs="Segoe UI"/>
+          <w:color w:val="333333"/>
+          <w:szCs w:val="24"/>
+        </w:rPr>
+        <w:t>The storage/loading area is to be at the end of the counter. There, a hopper or some similar storage container will contain the consumables (e.g. mints). The bot will approach the hopper at the end of a bar run and the hopper will be opened, allowing the consumables to empty into the storage basket on the bot.</w:t>
+      </w:r>
+    </w:p>
+    <w:p>
+      <w:pPr>
+        <w:spacing w:after="100" w:afterAutospacing="1" w:line="360" w:lineRule="auto"/>
+        <w:ind w:firstLine="720"/>
+        <w:rPr>
+          <w:rFonts w:eastAsia="Times New Roman" w:cs="Segoe UI"/>
+          <w:color w:val="333333"/>
+          <w:szCs w:val="24"/>
+        </w:rPr>
+      </w:pPr>
+      <w:r>
+        <w:rPr>
+          <w:rFonts w:eastAsia="Times New Roman" w:cs="Segoe UI"/>
+          <w:color w:val="333333"/>
+          <w:szCs w:val="24"/>
+        </w:rPr>
+        <w:t>The bot traversal area is the space on the counter where the bot moves. The space stretches from one end of the counter to the other end. The bot will move forward from the hopper along this traversal space to attend each customer and, when the bot reaches the end of the counter, it moves backward to the hopper to start another run.</w:t>
+      </w:r>
+    </w:p>
+    <w:p>
+      <w:pPr>
+        <w:spacing w:after="100" w:afterAutospacing="1" w:line="360" w:lineRule="auto"/>
+        <w:ind w:firstLine="720"/>
+        <w:rPr>
           <w:b/>
-          <w:color w:val="333333"/>
-          <w:sz w:val="28"/>
-          <w:szCs w:val="24"/>
-        </w:rPr>
-      </w:pPr>
-      <w:r>
-        <w:rPr>
-          <w:rFonts w:eastAsia="Times New Roman" w:cs="Segoe UI"/>
+        </w:rPr>
+      </w:pPr>
+      <w:r>
+        <w:rPr>
+          <w:rFonts w:eastAsia="Times New Roman" w:cs="Segoe UI"/>
+          <w:color w:val="333333"/>
+          <w:szCs w:val="24"/>
+        </w:rPr>
+        <w:t xml:space="preserve">The customer area is the area closer to the edge of the counter where customers will display their color-coded card to the bot, and where the bot will also place the customer’s order. To start with, the number of customers allowed at the counter will be static. However, as the project progresses, delivery memory will be </w:t>
+      </w:r>
+      <w:r>
+        <w:rPr>
+          <w:rFonts w:eastAsia="Times New Roman" w:cs="Segoe UI"/>
+          <w:color w:val="333333"/>
+          <w:szCs w:val="24"/>
+        </w:rPr>
+        <w:t xml:space="preserve">implemented so the bot knows what customers were delivered </w:t>
+      </w:r>
+      <w:r>
+        <w:rPr>
+          <w:rFonts w:eastAsia="Times New Roman" w:cs="Segoe UI"/>
+          <w:color w:val="333333"/>
+          <w:szCs w:val="24"/>
+        </w:rPr>
+        <w:t>to in a run.</w:t>
+      </w:r>
+    </w:p>
+    <w:p>
+      <w:pPr>
+        <w:rPr>
           <w:b/>
-          <w:color w:val="333333"/>
-          <w:sz w:val="28"/>
-          <w:szCs w:val="24"/>
-        </w:rPr>
-        <w:t>System Details</w:t>
-      </w:r>
-    </w:p>
-    <w:p>
-      <w:pPr>
-        <w:spacing w:after="100" w:afterAutospacing="1" w:line="360" w:lineRule="auto"/>
-        <w:rPr>
-          <w:rFonts w:eastAsia="Times New Roman" w:cs="Segoe UI"/>
-          <w:color w:val="333333"/>
-          <w:szCs w:val="24"/>
-        </w:rPr>
-      </w:pPr>
-      <w:r>
-        <w:rPr>
-          <w:rFonts w:eastAsia="Times New Roman" w:cs="Segoe UI"/>
+        </w:rPr>
+      </w:pPr>
+      <w:r>
+        <w:rPr>
           <w:b/>
-          <w:color w:val="333333"/>
-          <w:szCs w:val="24"/>
-        </w:rPr>
-        <w:t>Environment</w:t>
-      </w:r>
-    </w:p>
-    <w:p>
-      <w:pPr>
-        <w:spacing w:after="100" w:afterAutospacing="1" w:line="360" w:lineRule="auto"/>
-        <w:rPr>
-          <w:rFonts w:eastAsia="Times New Roman" w:cs="Segoe UI"/>
-          <w:color w:val="333333"/>
-          <w:szCs w:val="24"/>
-        </w:rPr>
-      </w:pPr>
-      <w:r>
-        <w:rPr>
-          <w:rFonts w:eastAsia="Times New Roman" w:cs="Segoe UI"/>
-          <w:color w:val="333333"/>
-          <w:szCs w:val="24"/>
-        </w:rPr>
-        <w:t xml:space="preserve">There are 3 main parts of the environment: the storage/loading area, the bot traversal area, and the customer area. </w:t>
-      </w:r>
-      <w:r>
-        <w:rPr>
-          <w:rFonts w:eastAsia="Times New Roman" w:cs="Segoe UI"/>
-          <w:color w:val="333333"/>
-          <w:szCs w:val="24"/>
-        </w:rPr>
-        <w:t>The e</w:t>
-      </w:r>
-      <w:r>
-        <w:rPr>
-          <w:rFonts w:eastAsia="Times New Roman" w:cs="Segoe UI"/>
-          <w:color w:val="333333"/>
-          <w:szCs w:val="24"/>
-        </w:rPr>
-        <w:t>nvironment will consist solely of the counter</w:t>
-      </w:r>
-      <w:r>
-        <w:rPr>
-          <w:rFonts w:eastAsia="Times New Roman" w:cs="Segoe UI"/>
-          <w:color w:val="333333"/>
-          <w:szCs w:val="24"/>
-        </w:rPr>
-        <w:t>, which will be simulated with a table.</w:t>
-      </w:r>
-    </w:p>
-    <w:p>
-      <w:pPr>
-        <w:spacing w:after="100" w:afterAutospacing="1" w:line="360" w:lineRule="auto"/>
-        <w:rPr>
-          <w:rFonts w:eastAsia="Times New Roman" w:cs="Segoe UI"/>
-          <w:color w:val="333333"/>
-          <w:szCs w:val="24"/>
-        </w:rPr>
-      </w:pPr>
-      <w:r>
-        <w:rPr>
-          <w:rFonts w:eastAsia="Times New Roman" w:cs="Segoe UI"/>
-          <w:color w:val="333333"/>
-          <w:szCs w:val="24"/>
-        </w:rPr>
-        <w:t>The storage/loading area is to be at the end of the counter. There, a hopper or some similar storage container will contain the consumables (e.g. mints). The bot will approach the hopper at the end of a bar run and the hopper will be opened, allowing the consumables to empty into the storage basket on the bot.</w:t>
-      </w:r>
-    </w:p>
-    <w:p>
-      <w:pPr>
-        <w:spacing w:after="100" w:afterAutospacing="1" w:line="360" w:lineRule="auto"/>
-        <w:rPr>
-          <w:rFonts w:eastAsia="Times New Roman" w:cs="Segoe UI"/>
-          <w:color w:val="333333"/>
-          <w:szCs w:val="24"/>
-        </w:rPr>
-      </w:pPr>
-      <w:r>
-        <w:rPr>
-          <w:rFonts w:eastAsia="Times New Roman" w:cs="Segoe UI"/>
-          <w:color w:val="333333"/>
-          <w:szCs w:val="24"/>
-        </w:rPr>
-        <w:t>The bot traversal area is the space on the counter where the bot moves. The space stretches from one end of the counter to the other end. The bot will move forward from the hopper along this traversal space to attend each customer and, when the bot reaches the end of the counter, it moves backward to the hopper to start another run.</w:t>
-      </w:r>
-    </w:p>
-    <w:p>
-      <w:pPr>
-        <w:spacing w:after="100" w:afterAutospacing="1" w:line="360" w:lineRule="auto"/>
-        <w:rPr>
-          <w:b/>
-        </w:rPr>
-      </w:pPr>
-      <w:r>
-        <w:rPr>
-          <w:rFonts w:eastAsia="Times New Roman" w:cs="Segoe UI"/>
-          <w:color w:val="333333"/>
-          <w:szCs w:val="24"/>
-        </w:rPr>
-        <w:t xml:space="preserve">The customer area is the area closer to the edge of the counter where customers will display their color-coded card to the bot, and where the bot will also place the customer’s order. To start with, the number of customers allowed at the counter will be static. However, as the project progresses, delivery memory will be </w:t>
-      </w:r>
-      <w:r>
-        <w:rPr>
-          <w:rFonts w:eastAsia="Times New Roman" w:cs="Segoe UI"/>
-          <w:color w:val="333333"/>
-          <w:szCs w:val="24"/>
-        </w:rPr>
-        <w:t xml:space="preserve">implemented so the bot knows what customers were delivered </w:t>
-      </w:r>
-      <w:r>
-        <w:rPr>
-          <w:rFonts w:eastAsia="Times New Roman" w:cs="Segoe UI"/>
-          <w:color w:val="333333"/>
-          <w:szCs w:val="24"/>
-        </w:rPr>
-        <w:t>to in a run.</w:t>
-      </w:r>
-    </w:p>
-    <w:p>
-      <w:pPr>
-        <w:rPr>
-          <w:b/>
-        </w:rPr>
-      </w:pPr>
-      <w:r>
-        <w:rPr>
-          <w:b/>
         </w:rPr>
         <w:br w:type="page"/>
       </w:r>
     </w:p>
     <w:p>
       <w:pPr>
-        <w:spacing w:line="360" w:lineRule="auto"/>
-        <w:rPr>
-          <w:b/>
-        </w:rPr>
-      </w:pPr>
-      <w:r>
-        <w:rPr>
-          <w:b/>
-        </w:rPr>
+        <w:pStyle w:val="Heading3"/>
+      </w:pPr>
+      <w:r>
         <w:lastRenderedPageBreak/>
         <w:t>Sensors</w:t>
       </w:r>
@@ -597,6 +798,7 @@
     <w:p>
       <w:pPr>
         <w:spacing w:line="360" w:lineRule="auto"/>
+        <w:ind w:firstLine="720"/>
       </w:pPr>
       <w:r>
         <w:t>The sensors likely to be needed for the bot to perform the aforementioned tasks are: two line follower sensors, an ultrasonic sensor, a color sensor, and possibly some pressure sensors for the arm (if none come with it).</w:t>
@@ -605,6 +807,7 @@
     <w:p>
       <w:pPr>
         <w:spacing w:line="360" w:lineRule="auto"/>
+        <w:ind w:firstLine="720"/>
       </w:pPr>
       <w:r>
         <w:t>The line follower sensors will be</w:t>
@@ -616,6 +819,7 @@
     <w:p>
       <w:pPr>
         <w:spacing w:line="360" w:lineRule="auto"/>
+        <w:ind w:firstLine="720"/>
       </w:pPr>
       <w:r>
         <w:t>The ultrasonic sensor might alternatively</w:t>
@@ -627,6 +831,7 @@
     <w:p>
       <w:pPr>
         <w:spacing w:line="360" w:lineRule="auto"/>
+        <w:ind w:firstLine="720"/>
       </w:pPr>
       <w:r>
         <w:t>The color sensor will</w:t>
@@ -638,33 +843,27 @@
     <w:p>
       <w:pPr>
         <w:spacing w:line="360" w:lineRule="auto"/>
+        <w:ind w:firstLine="720"/>
       </w:pPr>
       <w:r>
         <w:t>The pressure sensors will</w:t>
       </w:r>
-      <w:bookmarkStart w:id="0" w:name="_GoBack"/>
-      <w:bookmarkEnd w:id="0"/>
       <w:r>
         <w:t xml:space="preserve"> be needed to notify the bot how much pressure the arm is using in gripping a consumable.</w:t>
       </w:r>
     </w:p>
     <w:p>
       <w:pPr>
+        <w:pStyle w:val="Heading3"/>
+      </w:pPr>
+      <w:r>
+        <w:t>Performance Matrices</w:t>
+      </w:r>
+    </w:p>
+    <w:p>
+      <w:pPr>
         <w:spacing w:line="360" w:lineRule="auto"/>
-        <w:rPr>
-          <w:b/>
-        </w:rPr>
-      </w:pPr>
-      <w:r>
-        <w:rPr>
-          <w:b/>
-        </w:rPr>
-        <w:t>Performance Matrices</w:t>
-      </w:r>
-    </w:p>
-    <w:p>
-      <w:pPr>
-        <w:spacing w:line="360" w:lineRule="auto"/>
+        <w:ind w:firstLine="720"/>
       </w:pPr>
       <w:r>
         <w:t>Two primary performance metrics we intend to use in this project are: the number of orders the bot is supposed to fulfill (based upon the number of green colored cards displayed by customers), and the time the bot takes in fulfilling those orders. For the first metric</w:t>
@@ -673,7 +872,11 @@
         <w:t>, a count will</w:t>
       </w:r>
       <w:r>
-        <w:t xml:space="preserve"> be taken on the number of green colored cards displayed on a run, which can then be compared with the number of consumables the bot handed out. Fo</w:t>
+        <w:t xml:space="preserve"> be taken on the number of green colored cards displayed on a run, which can then be compared with the number of consumables the bot handed out. </w:t>
+      </w:r>
+      <w:commentRangeStart w:id="3"/>
+      <w:r>
+        <w:t>Fo</w:t>
       </w:r>
       <w:r>
         <w:t>r the second metric, a timer will</w:t>
@@ -681,24 +884,19 @@
       <w:r>
         <w:t xml:space="preserve"> be implemented externally via a physical timer, which will track the time taken to make a delivery run.</w:t>
       </w:r>
-    </w:p>
-    <w:p>
-      <w:pPr>
-        <w:spacing w:after="240" w:line="360" w:lineRule="auto"/>
-        <w:rPr>
-          <w:rFonts w:eastAsia="Times New Roman" w:cs="Segoe UI"/>
-          <w:b/>
-          <w:color w:val="333333"/>
-          <w:szCs w:val="24"/>
-        </w:rPr>
-      </w:pPr>
-      <w:r>
-        <w:rPr>
-          <w:rFonts w:eastAsia="Times New Roman" w:cs="Segoe UI"/>
-          <w:b/>
-          <w:color w:val="333333"/>
-          <w:szCs w:val="24"/>
-        </w:rPr>
+      <w:commentRangeEnd w:id="3"/>
+      <w:r>
+        <w:rPr>
+          <w:rStyle w:val="CommentReference"/>
+        </w:rPr>
+        <w:commentReference w:id="3"/>
+      </w:r>
+    </w:p>
+    <w:p>
+      <w:pPr>
+        <w:pStyle w:val="Heading3"/>
+      </w:pPr>
+      <w:r>
         <w:t>System Functionalities</w:t>
       </w:r>
     </w:p>
@@ -716,13 +914,23 @@
           <w:szCs w:val="24"/>
         </w:rPr>
       </w:pPr>
-      <w:r>
-        <w:rPr>
-          <w:rFonts w:eastAsia="Times New Roman" w:cs="Segoe UI"/>
-          <w:color w:val="333333"/>
-          <w:szCs w:val="24"/>
-        </w:rPr>
-        <w:t>Bot will</w:t>
+      <w:proofErr w:type="spellStart"/>
+      <w:r>
+        <w:rPr>
+          <w:rFonts w:eastAsia="Times New Roman" w:cs="Segoe UI"/>
+          <w:color w:val="333333"/>
+          <w:szCs w:val="24"/>
+        </w:rPr>
+        <w:t>Bot</w:t>
+      </w:r>
+      <w:proofErr w:type="spellEnd"/>
+      <w:r>
+        <w:rPr>
+          <w:rFonts w:eastAsia="Times New Roman" w:cs="Segoe UI"/>
+          <w:color w:val="333333"/>
+          <w:szCs w:val="24"/>
+        </w:rPr>
+        <w:t xml:space="preserve"> will</w:t>
       </w:r>
       <w:r>
         <w:rPr>
@@ -747,13 +955,23 @@
           <w:szCs w:val="24"/>
         </w:rPr>
       </w:pPr>
-      <w:r>
-        <w:rPr>
-          <w:rFonts w:eastAsia="Times New Roman" w:cs="Segoe UI"/>
-          <w:color w:val="333333"/>
-          <w:szCs w:val="24"/>
-        </w:rPr>
-        <w:t>Bot will</w:t>
+      <w:proofErr w:type="spellStart"/>
+      <w:r>
+        <w:rPr>
+          <w:rFonts w:eastAsia="Times New Roman" w:cs="Segoe UI"/>
+          <w:color w:val="333333"/>
+          <w:szCs w:val="24"/>
+        </w:rPr>
+        <w:t>Bot</w:t>
+      </w:r>
+      <w:proofErr w:type="spellEnd"/>
+      <w:r>
+        <w:rPr>
+          <w:rFonts w:eastAsia="Times New Roman" w:cs="Segoe UI"/>
+          <w:color w:val="333333"/>
+          <w:szCs w:val="24"/>
+        </w:rPr>
+        <w:t xml:space="preserve"> will</w:t>
       </w:r>
       <w:r>
         <w:rPr>
@@ -778,13 +996,23 @@
           <w:szCs w:val="24"/>
         </w:rPr>
       </w:pPr>
-      <w:r>
-        <w:rPr>
-          <w:rFonts w:eastAsia="Times New Roman" w:cs="Segoe UI"/>
-          <w:color w:val="333333"/>
-          <w:szCs w:val="24"/>
-        </w:rPr>
-        <w:t>Bot will</w:t>
+      <w:proofErr w:type="spellStart"/>
+      <w:r>
+        <w:rPr>
+          <w:rFonts w:eastAsia="Times New Roman" w:cs="Segoe UI"/>
+          <w:color w:val="333333"/>
+          <w:szCs w:val="24"/>
+        </w:rPr>
+        <w:t>Bot</w:t>
+      </w:r>
+      <w:proofErr w:type="spellEnd"/>
+      <w:r>
+        <w:rPr>
+          <w:rFonts w:eastAsia="Times New Roman" w:cs="Segoe UI"/>
+          <w:color w:val="333333"/>
+          <w:szCs w:val="24"/>
+        </w:rPr>
+        <w:t xml:space="preserve"> will</w:t>
       </w:r>
       <w:r>
         <w:rPr>
@@ -846,6 +1074,7 @@
           <w:color w:val="333333"/>
           <w:szCs w:val="24"/>
         </w:rPr>
+        <w:lastRenderedPageBreak/>
         <w:t>Arm will</w:t>
       </w:r>
       <w:r>
@@ -902,14 +1131,23 @@
           <w:szCs w:val="24"/>
         </w:rPr>
       </w:pPr>
-      <w:r>
-        <w:rPr>
-          <w:rFonts w:eastAsia="Times New Roman" w:cs="Segoe UI"/>
-          <w:color w:val="333333"/>
-          <w:szCs w:val="24"/>
-        </w:rPr>
-        <w:lastRenderedPageBreak/>
-        <w:t>Bot will</w:t>
+      <w:proofErr w:type="spellStart"/>
+      <w:r>
+        <w:rPr>
+          <w:rFonts w:eastAsia="Times New Roman" w:cs="Segoe UI"/>
+          <w:color w:val="333333"/>
+          <w:szCs w:val="24"/>
+        </w:rPr>
+        <w:t>Bot</w:t>
+      </w:r>
+      <w:proofErr w:type="spellEnd"/>
+      <w:r>
+        <w:rPr>
+          <w:rFonts w:eastAsia="Times New Roman" w:cs="Segoe UI"/>
+          <w:color w:val="333333"/>
+          <w:szCs w:val="24"/>
+        </w:rPr>
+        <w:t xml:space="preserve"> will</w:t>
       </w:r>
       <w:r>
         <w:rPr>
@@ -934,13 +1172,23 @@
           <w:szCs w:val="24"/>
         </w:rPr>
       </w:pPr>
-      <w:r>
-        <w:rPr>
-          <w:rFonts w:eastAsia="Times New Roman" w:cs="Segoe UI"/>
-          <w:color w:val="333333"/>
-          <w:szCs w:val="24"/>
-        </w:rPr>
-        <w:t>Bot will</w:t>
+      <w:proofErr w:type="spellStart"/>
+      <w:r>
+        <w:rPr>
+          <w:rFonts w:eastAsia="Times New Roman" w:cs="Segoe UI"/>
+          <w:color w:val="333333"/>
+          <w:szCs w:val="24"/>
+        </w:rPr>
+        <w:t>Bot</w:t>
+      </w:r>
+      <w:proofErr w:type="spellEnd"/>
+      <w:r>
+        <w:rPr>
+          <w:rFonts w:eastAsia="Times New Roman" w:cs="Segoe UI"/>
+          <w:color w:val="333333"/>
+          <w:szCs w:val="24"/>
+        </w:rPr>
+        <w:t xml:space="preserve"> will</w:t>
       </w:r>
       <w:r>
         <w:rPr>
@@ -965,13 +1213,23 @@
           <w:szCs w:val="24"/>
         </w:rPr>
       </w:pPr>
-      <w:r>
-        <w:rPr>
-          <w:rFonts w:eastAsia="Times New Roman" w:cs="Segoe UI"/>
-          <w:color w:val="333333"/>
-          <w:szCs w:val="24"/>
-        </w:rPr>
-        <w:t>Bot will</w:t>
+      <w:proofErr w:type="spellStart"/>
+      <w:r>
+        <w:rPr>
+          <w:rFonts w:eastAsia="Times New Roman" w:cs="Segoe UI"/>
+          <w:color w:val="333333"/>
+          <w:szCs w:val="24"/>
+        </w:rPr>
+        <w:t>Bot</w:t>
+      </w:r>
+      <w:proofErr w:type="spellEnd"/>
+      <w:r>
+        <w:rPr>
+          <w:rFonts w:eastAsia="Times New Roman" w:cs="Segoe UI"/>
+          <w:color w:val="333333"/>
+          <w:szCs w:val="24"/>
+        </w:rPr>
+        <w:t xml:space="preserve"> will</w:t>
       </w:r>
       <w:r>
         <w:rPr>
@@ -1054,21 +1312,42 @@
         <w:spacing w:after="240" w:line="360" w:lineRule="auto"/>
         <w:rPr>
           <w:rFonts w:eastAsia="Times New Roman" w:cs="Segoe UI"/>
-          <w:color w:val="333333"/>
-          <w:szCs w:val="24"/>
-        </w:rPr>
-      </w:pPr>
-      <w:r>
-        <w:rPr>
-          <w:rFonts w:eastAsia="Times New Roman" w:cs="Segoe UI"/>
           <w:b/>
           <w:color w:val="333333"/>
           <w:sz w:val="28"/>
           <w:szCs w:val="24"/>
         </w:rPr>
+        <w:sectPr>
+          <w:headerReference w:type="default" r:id="rId10"/>
+          <w:pgSz w:w="12240" w:h="15840"/>
+          <w:pgMar w:top="720" w:right="720" w:bottom="720" w:left="720" w:header="720" w:footer="720" w:gutter="0"/>
+          <w:cols w:space="720"/>
+          <w:titlePg/>
+          <w:docGrid w:linePitch="360"/>
+        </w:sectPr>
+      </w:pPr>
+    </w:p>
+    <w:p>
+      <w:pPr>
+        <w:pStyle w:val="Heading3"/>
+      </w:pPr>
+      <w:commentRangeStart w:id="4"/>
+      <w:r>
         <w:lastRenderedPageBreak/>
         <w:t>Timeline</w:t>
       </w:r>
+      <w:r>
+        <w:t xml:space="preserve"> </w:t>
+      </w:r>
+      <w:r>
+        <w:t>(</w:t>
+      </w:r>
+      <w:r>
+        <w:t>Feb 12 – Mar 12</w:t>
+      </w:r>
+      <w:r>
+        <w:t>)</w:t>
+      </w:r>
     </w:p>
     <w:p>
       <w:pPr>
@@ -1087,9 +1366,9 @@
           <w:szCs w:val="24"/>
         </w:rPr>
         <w:drawing>
-          <wp:inline distT="0" distB="0" distL="0" distR="0">
-            <wp:extent cx="7062779" cy="2476500"/>
-            <wp:effectExtent l="0" t="0" r="5080" b="0"/>
+          <wp:inline distT="0" distB="0" distL="0" distR="0" wp14:anchorId="7622FAC6" wp14:editId="36FB72F8">
+            <wp:extent cx="9144000" cy="3343275"/>
+            <wp:effectExtent l="0" t="0" r="0" b="9525"/>
             <wp:docPr id="1" name="Picture 1"/>
             <wp:cNvGraphicFramePr>
               <a:graphicFrameLocks xmlns:a="http://schemas.openxmlformats.org/drawingml/2006/main" noChangeAspect="1"/>
@@ -1102,7 +1381,7 @@
                     <pic:cNvPicPr/>
                   </pic:nvPicPr>
                   <pic:blipFill>
-                    <a:blip r:embed="rId5">
+                    <a:blip r:embed="rId11">
                       <a:extLst>
                         <a:ext uri="{28A0092B-C50C-407E-A947-70E740481C1C}">
                           <a14:useLocalDpi xmlns:a14="http://schemas.microsoft.com/office/drawing/2010/main" val="0"/>
@@ -1116,11 +1395,15 @@
                   <pic:spPr>
                     <a:xfrm>
                       <a:off x="0" y="0"/>
-                      <a:ext cx="7080555" cy="2482733"/>
+                      <a:ext cx="9144000" cy="3343275"/>
                     </a:xfrm>
                     <a:prstGeom prst="rect">
                       <a:avLst/>
                     </a:prstGeom>
+                    <a:noFill/>
+                    <a:ln>
+                      <a:noFill/>
+                    </a:ln>
                   </pic:spPr>
                 </pic:pic>
               </a:graphicData>
@@ -1128,6 +1411,13 @@
           </wp:inline>
         </w:drawing>
       </w:r>
+      <w:commentRangeEnd w:id="4"/>
+      <w:r>
+        <w:rPr>
+          <w:rStyle w:val="CommentReference"/>
+        </w:rPr>
+        <w:commentReference w:id="4"/>
+      </w:r>
     </w:p>
     <w:p>
       <w:pPr>
@@ -1135,13 +1425,202 @@
       </w:pPr>
     </w:p>
     <w:sectPr>
-      <w:pgSz w:w="12240" w:h="15840"/>
+      <w:pgSz w:w="15840" w:h="12240" w:orient="landscape"/>
       <w:pgMar w:top="720" w:right="720" w:bottom="720" w:left="720" w:header="720" w:footer="720" w:gutter="0"/>
       <w:cols w:space="720"/>
       <w:docGrid w:linePitch="360"/>
     </w:sectPr>
   </w:body>
 </w:document>
+</file>
+
+<file path=word/comments.xml><?xml version="1.0" encoding="utf-8"?>
+<w:comments xmlns:wpc="http://schemas.microsoft.com/office/word/2010/wordprocessingCanvas" xmlns:mc="http://schemas.openxmlformats.org/markup-compatibility/2006" xmlns:o="urn:schemas-microsoft-com:office:office" xmlns:r="http://schemas.openxmlformats.org/officeDocument/2006/relationships" xmlns:m="http://schemas.openxmlformats.org/officeDocument/2006/math" xmlns:v="urn:schemas-microsoft-com:vml" xmlns:wp14="http://schemas.microsoft.com/office/word/2010/wordprocessingDrawing" xmlns:wp="http://schemas.openxmlformats.org/drawingml/2006/wordprocessingDrawing" xmlns:w10="urn:schemas-microsoft-com:office:word" xmlns:w="http://schemas.openxmlformats.org/wordprocessingml/2006/main" xmlns:w14="http://schemas.microsoft.com/office/word/2010/wordml" xmlns:w15="http://schemas.microsoft.com/office/word/2012/wordml" xmlns:wpg="http://schemas.microsoft.com/office/word/2010/wordprocessingGroup" xmlns:wpi="http://schemas.microsoft.com/office/word/2010/wordprocessingInk" xmlns:wne="http://schemas.microsoft.com/office/word/2006/wordml" xmlns:wps="http://schemas.microsoft.com/office/word/2010/wordprocessingShape" mc:Ignorable="w14 w15 wp14">
+  <w:comment w:id="0" w:author="Branden Wagner" w:date="2017-02-15T22:05:00Z" w:initials="BWW">
+    <w:p>
+      <w:pPr>
+        <w:pStyle w:val="CommentText"/>
+      </w:pPr>
+      <w:r>
+        <w:rPr>
+          <w:rStyle w:val="CommentReference"/>
+        </w:rPr>
+        <w:annotationRef/>
+      </w:r>
+      <w:r>
+        <w:t xml:space="preserve">Changed the title page to emphasize the name of the project, and drew attention to the type and date of the project using primacy and </w:t>
+      </w:r>
+      <w:proofErr w:type="spellStart"/>
+      <w:r>
+        <w:t>recency</w:t>
+      </w:r>
+      <w:proofErr w:type="spellEnd"/>
+      <w:r>
+        <w:t xml:space="preserve"> effect.</w:t>
+      </w:r>
+    </w:p>
+  </w:comment>
+  <w:comment w:id="1" w:author="Branden Wagner" w:date="2017-02-15T22:16:00Z" w:initials="BWW">
+    <w:p>
+      <w:pPr>
+        <w:pStyle w:val="CommentText"/>
+      </w:pPr>
+      <w:r>
+        <w:rPr>
+          <w:rStyle w:val="CommentReference"/>
+        </w:rPr>
+        <w:annotationRef/>
+      </w:r>
+      <w:r>
+        <w:t>Changed the headings to be more consistent and work easier with Word’s outlining features.</w:t>
+      </w:r>
+    </w:p>
+  </w:comment>
+  <w:comment w:id="3" w:author="Branden Wagner" w:date="2017-02-15T21:51:00Z" w:initials="BWW">
+    <w:p>
+      <w:pPr>
+        <w:pStyle w:val="CommentText"/>
+      </w:pPr>
+      <w:r>
+        <w:rPr>
+          <w:rStyle w:val="CommentReference"/>
+        </w:rPr>
+        <w:annotationRef/>
+      </w:r>
+      <w:r>
+        <w:t>We have an opportunity to make this robot more dynamic by keeping track of its own delivery times and computing an average.</w:t>
+      </w:r>
+    </w:p>
+  </w:comment>
+  <w:comment w:id="4" w:author="Branden Wagner" w:date="2017-02-15T22:11:00Z" w:initials="BWW">
+    <w:p>
+      <w:pPr>
+        <w:pStyle w:val="CommentText"/>
+      </w:pPr>
+      <w:r>
+        <w:rPr>
+          <w:rStyle w:val="CommentReference"/>
+        </w:rPr>
+        <w:annotationRef/>
+      </w:r>
+      <w:r>
+        <w:t>I think we should try landscape page layouts for this section.</w:t>
+      </w:r>
+    </w:p>
+  </w:comment>
+</w:comments>
+</file>
+
+<file path=word/commentsExtended.xml><?xml version="1.0" encoding="utf-8"?>
+<w15:commentsEx xmlns:wpc="http://schemas.microsoft.com/office/word/2010/wordprocessingCanvas" xmlns:mc="http://schemas.openxmlformats.org/markup-compatibility/2006" xmlns:o="urn:schemas-microsoft-com:office:office" xmlns:r="http://schemas.openxmlformats.org/officeDocument/2006/relationships" xmlns:m="http://schemas.openxmlformats.org/officeDocument/2006/math" xmlns:v="urn:schemas-microsoft-com:vml" xmlns:wp14="http://schemas.microsoft.com/office/word/2010/wordprocessingDrawing" xmlns:wp="http://schemas.openxmlformats.org/drawingml/2006/wordprocessingDrawing" xmlns:w10="urn:schemas-microsoft-com:office:word" xmlns:w="http://schemas.openxmlformats.org/wordprocessingml/2006/main" xmlns:w14="http://schemas.microsoft.com/office/word/2010/wordml" xmlns:w15="http://schemas.microsoft.com/office/word/2012/wordml" xmlns:wpg="http://schemas.microsoft.com/office/word/2010/wordprocessingGroup" xmlns:wpi="http://schemas.microsoft.com/office/word/2010/wordprocessingInk" xmlns:wne="http://schemas.microsoft.com/office/word/2006/wordml" xmlns:wps="http://schemas.microsoft.com/office/word/2010/wordprocessingShape" mc:Ignorable="w14 w15 wp14">
+  <w15:commentEx w15:paraId="401223BD" w15:done="0"/>
+  <w15:commentEx w15:paraId="5E323933" w15:done="0"/>
+  <w15:commentEx w15:paraId="67766371" w15:done="0"/>
+  <w15:commentEx w15:paraId="7DDF7FF3" w15:done="0"/>
+</w15:commentsEx>
+</file>
+
+<file path=word/endnotes.xml><?xml version="1.0" encoding="utf-8"?>
+<w:endnotes xmlns:wpc="http://schemas.microsoft.com/office/word/2010/wordprocessingCanvas" xmlns:mc="http://schemas.openxmlformats.org/markup-compatibility/2006" xmlns:o="urn:schemas-microsoft-com:office:office" xmlns:r="http://schemas.openxmlformats.org/officeDocument/2006/relationships" xmlns:m="http://schemas.openxmlformats.org/officeDocument/2006/math" xmlns:v="urn:schemas-microsoft-com:vml" xmlns:wp14="http://schemas.microsoft.com/office/word/2010/wordprocessingDrawing" xmlns:wp="http://schemas.openxmlformats.org/drawingml/2006/wordprocessingDrawing" xmlns:w10="urn:schemas-microsoft-com:office:word" xmlns:w="http://schemas.openxmlformats.org/wordprocessingml/2006/main" xmlns:w14="http://schemas.microsoft.com/office/word/2010/wordml" xmlns:w15="http://schemas.microsoft.com/office/word/2012/wordml" xmlns:wpg="http://schemas.microsoft.com/office/word/2010/wordprocessingGroup" xmlns:wpi="http://schemas.microsoft.com/office/word/2010/wordprocessingInk" xmlns:wne="http://schemas.microsoft.com/office/word/2006/wordml" xmlns:wps="http://schemas.microsoft.com/office/word/2010/wordprocessingShape" mc:Ignorable="w14 w15 wp14">
+  <w:endnote w:type="separator" w:id="-1">
+    <w:p>
+      <w:pPr>
+        <w:spacing w:after="0" w:line="240" w:lineRule="auto"/>
+      </w:pPr>
+      <w:r>
+        <w:separator/>
+      </w:r>
+    </w:p>
+  </w:endnote>
+  <w:endnote w:type="continuationSeparator" w:id="0">
+    <w:p>
+      <w:pPr>
+        <w:spacing w:after="0" w:line="240" w:lineRule="auto"/>
+      </w:pPr>
+      <w:r>
+        <w:continuationSeparator/>
+      </w:r>
+    </w:p>
+  </w:endnote>
+</w:endnotes>
+</file>
+
+<file path=word/footnotes.xml><?xml version="1.0" encoding="utf-8"?>
+<w:footnotes xmlns:wpc="http://schemas.microsoft.com/office/word/2010/wordprocessingCanvas" xmlns:mc="http://schemas.openxmlformats.org/markup-compatibility/2006" xmlns:o="urn:schemas-microsoft-com:office:office" xmlns:r="http://schemas.openxmlformats.org/officeDocument/2006/relationships" xmlns:m="http://schemas.openxmlformats.org/officeDocument/2006/math" xmlns:v="urn:schemas-microsoft-com:vml" xmlns:wp14="http://schemas.microsoft.com/office/word/2010/wordprocessingDrawing" xmlns:wp="http://schemas.openxmlformats.org/drawingml/2006/wordprocessingDrawing" xmlns:w10="urn:schemas-microsoft-com:office:word" xmlns:w="http://schemas.openxmlformats.org/wordprocessingml/2006/main" xmlns:w14="http://schemas.microsoft.com/office/word/2010/wordml" xmlns:w15="http://schemas.microsoft.com/office/word/2012/wordml" xmlns:wpg="http://schemas.microsoft.com/office/word/2010/wordprocessingGroup" xmlns:wpi="http://schemas.microsoft.com/office/word/2010/wordprocessingInk" xmlns:wne="http://schemas.microsoft.com/office/word/2006/wordml" xmlns:wps="http://schemas.microsoft.com/office/word/2010/wordprocessingShape" mc:Ignorable="w14 w15 wp14">
+  <w:footnote w:type="separator" w:id="-1">
+    <w:p>
+      <w:pPr>
+        <w:spacing w:after="0" w:line="240" w:lineRule="auto"/>
+      </w:pPr>
+      <w:r>
+        <w:separator/>
+      </w:r>
+    </w:p>
+  </w:footnote>
+  <w:footnote w:type="continuationSeparator" w:id="0">
+    <w:p>
+      <w:pPr>
+        <w:spacing w:after="0" w:line="240" w:lineRule="auto"/>
+      </w:pPr>
+      <w:r>
+        <w:continuationSeparator/>
+      </w:r>
+    </w:p>
+  </w:footnote>
+</w:footnotes>
+</file>
+
+<file path=word/header1.xml><?xml version="1.0" encoding="utf-8"?>
+<w:hdr xmlns:wpc="http://schemas.microsoft.com/office/word/2010/wordprocessingCanvas" xmlns:mc="http://schemas.openxmlformats.org/markup-compatibility/2006" xmlns:o="urn:schemas-microsoft-com:office:office" xmlns:r="http://schemas.openxmlformats.org/officeDocument/2006/relationships" xmlns:m="http://schemas.openxmlformats.org/officeDocument/2006/math" xmlns:v="urn:schemas-microsoft-com:vml" xmlns:wp14="http://schemas.microsoft.com/office/word/2010/wordprocessingDrawing" xmlns:wp="http://schemas.openxmlformats.org/drawingml/2006/wordprocessingDrawing" xmlns:w10="urn:schemas-microsoft-com:office:word" xmlns:w="http://schemas.openxmlformats.org/wordprocessingml/2006/main" xmlns:w14="http://schemas.microsoft.com/office/word/2010/wordml" xmlns:w15="http://schemas.microsoft.com/office/word/2012/wordml" xmlns:wpg="http://schemas.microsoft.com/office/word/2010/wordprocessingGroup" xmlns:wpi="http://schemas.microsoft.com/office/word/2010/wordprocessingInk" xmlns:wne="http://schemas.microsoft.com/office/word/2006/wordml" xmlns:wps="http://schemas.microsoft.com/office/word/2010/wordprocessingShape" mc:Ignorable="w14 w15 wp14">
+  <w:sdt>
+    <w:sdtPr>
+      <w:id w:val="1997305210"/>
+      <w:docPartObj>
+        <w:docPartGallery w:val="Page Numbers (Top of Page)"/>
+        <w:docPartUnique/>
+      </w:docPartObj>
+    </w:sdtPr>
+    <w:sdtEndPr>
+      <w:rPr>
+        <w:noProof/>
+      </w:rPr>
+    </w:sdtEndPr>
+    <w:sdtContent>
+      <w:p>
+        <w:pPr>
+          <w:pStyle w:val="Header"/>
+          <w:jc w:val="right"/>
+        </w:pPr>
+        <w:r>
+          <w:fldChar w:fldCharType="begin"/>
+        </w:r>
+        <w:r>
+          <w:instrText xml:space="preserve"> PAGE   \* MERGEFORMAT </w:instrText>
+        </w:r>
+        <w:r>
+          <w:fldChar w:fldCharType="separate"/>
+        </w:r>
+        <w:r>
+          <w:rPr>
+            <w:noProof/>
+          </w:rPr>
+          <w:t>3</w:t>
+        </w:r>
+        <w:r>
+          <w:rPr>
+            <w:noProof/>
+          </w:rPr>
+          <w:fldChar w:fldCharType="end"/>
+        </w:r>
+      </w:p>
+    </w:sdtContent>
+  </w:sdt>
+  <w:p>
+    <w:pPr>
+      <w:pStyle w:val="Header"/>
+    </w:pPr>
+  </w:p>
+</w:hdr>
 </file>
 
 <file path=word/numbering.xml><?xml version="1.0" encoding="utf-8"?>
@@ -1414,6 +1893,14 @@
     <w:abstractNumId w:val="1"/>
   </w:num>
 </w:numbering>
+</file>
+
+<file path=word/people.xml><?xml version="1.0" encoding="utf-8"?>
+<w15:people xmlns:wpc="http://schemas.microsoft.com/office/word/2010/wordprocessingCanvas" xmlns:mc="http://schemas.openxmlformats.org/markup-compatibility/2006" xmlns:o="urn:schemas-microsoft-com:office:office" xmlns:r="http://schemas.openxmlformats.org/officeDocument/2006/relationships" xmlns:m="http://schemas.openxmlformats.org/officeDocument/2006/math" xmlns:v="urn:schemas-microsoft-com:vml" xmlns:wp14="http://schemas.microsoft.com/office/word/2010/wordprocessingDrawing" xmlns:wp="http://schemas.openxmlformats.org/drawingml/2006/wordprocessingDrawing" xmlns:w10="urn:schemas-microsoft-com:office:word" xmlns:w="http://schemas.openxmlformats.org/wordprocessingml/2006/main" xmlns:w14="http://schemas.microsoft.com/office/word/2010/wordml" xmlns:w15="http://schemas.microsoft.com/office/word/2012/wordml" xmlns:wpg="http://schemas.microsoft.com/office/word/2010/wordprocessingGroup" xmlns:wpi="http://schemas.microsoft.com/office/word/2010/wordprocessingInk" xmlns:wne="http://schemas.microsoft.com/office/word/2006/wordml" xmlns:wps="http://schemas.microsoft.com/office/word/2010/wordprocessingShape" mc:Ignorable="w14 w15 wp14">
+  <w15:person w15:author="Branden Wagner">
+    <w15:presenceInfo w15:providerId="None" w15:userId="Branden Wagner"/>
+  </w15:person>
+</w15:people>
 </file>
 
 <file path=word/styles.xml><?xml version="1.0" encoding="utf-8"?>
@@ -1816,18 +2303,40 @@
     <w:link w:val="Heading1Char"/>
     <w:uiPriority w:val="9"/>
     <w:qFormat/>
-    <w:rsid w:val="006F74BB"/>
+    <w:rsid w:val="00C41148"/>
     <w:pPr>
       <w:spacing w:before="100" w:beforeAutospacing="1" w:after="100" w:afterAutospacing="1" w:line="240" w:lineRule="auto"/>
       <w:outlineLvl w:val="0"/>
     </w:pPr>
     <w:rPr>
-      <w:rFonts w:ascii="Times New Roman" w:eastAsia="Times New Roman" w:hAnsi="Times New Roman" w:cs="Times New Roman"/>
+      <w:rFonts w:eastAsia="Times New Roman" w:cs="Times New Roman"/>
       <w:b/>
       <w:bCs/>
       <w:kern w:val="36"/>
       <w:sz w:val="48"/>
       <w:szCs w:val="48"/>
+    </w:rPr>
+  </w:style>
+  <w:style w:type="paragraph" w:styleId="Heading2">
+    <w:name w:val="heading 2"/>
+    <w:basedOn w:val="Normal"/>
+    <w:next w:val="Normal"/>
+    <w:link w:val="Heading2Char"/>
+    <w:uiPriority w:val="9"/>
+    <w:unhideWhenUsed/>
+    <w:qFormat/>
+    <w:rsid w:val="00EE140B"/>
+    <w:pPr>
+      <w:keepNext/>
+      <w:keepLines/>
+      <w:spacing w:before="40" w:after="0"/>
+      <w:outlineLvl w:val="1"/>
+    </w:pPr>
+    <w:rPr>
+      <w:rFonts w:asciiTheme="majorHAnsi" w:eastAsiaTheme="majorEastAsia" w:hAnsiTheme="majorHAnsi" w:cstheme="majorBidi"/>
+      <w:color w:val="2E74B5" w:themeColor="accent1" w:themeShade="BF"/>
+      <w:sz w:val="26"/>
+      <w:szCs w:val="26"/>
     </w:rPr>
   </w:style>
   <w:style w:type="paragraph" w:styleId="Heading3">
@@ -1836,13 +2345,13 @@
     <w:link w:val="Heading3Char"/>
     <w:uiPriority w:val="9"/>
     <w:qFormat/>
-    <w:rsid w:val="006F74BB"/>
+    <w:rsid w:val="00F410E4"/>
     <w:pPr>
       <w:spacing w:before="100" w:beforeAutospacing="1" w:after="100" w:afterAutospacing="1" w:line="240" w:lineRule="auto"/>
       <w:outlineLvl w:val="2"/>
     </w:pPr>
     <w:rPr>
-      <w:rFonts w:ascii="Times New Roman" w:eastAsia="Times New Roman" w:hAnsi="Times New Roman" w:cs="Times New Roman"/>
+      <w:rFonts w:eastAsia="Times New Roman" w:cs="Times New Roman"/>
       <w:b/>
       <w:bCs/>
       <w:sz w:val="27"/>
@@ -1881,9 +2390,9 @@
     <w:basedOn w:val="DefaultParagraphFont"/>
     <w:link w:val="Heading1"/>
     <w:uiPriority w:val="9"/>
-    <w:rsid w:val="006F74BB"/>
+    <w:rsid w:val="00C41148"/>
     <w:rPr>
-      <w:rFonts w:ascii="Times New Roman" w:eastAsia="Times New Roman" w:hAnsi="Times New Roman" w:cs="Times New Roman"/>
+      <w:rFonts w:eastAsia="Times New Roman" w:cs="Times New Roman"/>
       <w:b/>
       <w:bCs/>
       <w:kern w:val="36"/>
@@ -1896,9 +2405,9 @@
     <w:basedOn w:val="DefaultParagraphFont"/>
     <w:link w:val="Heading3"/>
     <w:uiPriority w:val="9"/>
-    <w:rsid w:val="006F74BB"/>
+    <w:rsid w:val="00F410E4"/>
     <w:rPr>
-      <w:rFonts w:ascii="Times New Roman" w:eastAsia="Times New Roman" w:hAnsi="Times New Roman" w:cs="Times New Roman"/>
+      <w:rFonts w:eastAsia="Times New Roman" w:cs="Times New Roman"/>
       <w:b/>
       <w:bCs/>
       <w:sz w:val="27"/>
@@ -1930,6 +2439,227 @@
       <w:ind w:left="720"/>
       <w:contextualSpacing/>
     </w:pPr>
+  </w:style>
+  <w:style w:type="paragraph" w:styleId="Caption">
+    <w:name w:val="caption"/>
+    <w:basedOn w:val="Normal"/>
+    <w:next w:val="Normal"/>
+    <w:uiPriority w:val="35"/>
+    <w:semiHidden/>
+    <w:unhideWhenUsed/>
+    <w:qFormat/>
+    <w:rsid w:val="002D49F9"/>
+    <w:pPr>
+      <w:spacing w:after="200" w:line="240" w:lineRule="auto"/>
+    </w:pPr>
+    <w:rPr>
+      <w:i/>
+      <w:iCs/>
+      <w:color w:val="44546A" w:themeColor="text2"/>
+      <w:sz w:val="18"/>
+      <w:szCs w:val="18"/>
+    </w:rPr>
+  </w:style>
+  <w:style w:type="paragraph" w:styleId="Header">
+    <w:name w:val="header"/>
+    <w:basedOn w:val="Normal"/>
+    <w:link w:val="HeaderChar"/>
+    <w:uiPriority w:val="99"/>
+    <w:unhideWhenUsed/>
+    <w:rsid w:val="002614A8"/>
+    <w:pPr>
+      <w:tabs>
+        <w:tab w:val="center" w:pos="4680"/>
+        <w:tab w:val="right" w:pos="9360"/>
+      </w:tabs>
+      <w:spacing w:after="0" w:line="240" w:lineRule="auto"/>
+    </w:pPr>
+  </w:style>
+  <w:style w:type="character" w:customStyle="1" w:styleId="HeaderChar">
+    <w:name w:val="Header Char"/>
+    <w:basedOn w:val="DefaultParagraphFont"/>
+    <w:link w:val="Header"/>
+    <w:uiPriority w:val="99"/>
+    <w:rsid w:val="002614A8"/>
+  </w:style>
+  <w:style w:type="paragraph" w:styleId="Footer">
+    <w:name w:val="footer"/>
+    <w:basedOn w:val="Normal"/>
+    <w:link w:val="FooterChar"/>
+    <w:uiPriority w:val="99"/>
+    <w:unhideWhenUsed/>
+    <w:rsid w:val="002614A8"/>
+    <w:pPr>
+      <w:tabs>
+        <w:tab w:val="center" w:pos="4680"/>
+        <w:tab w:val="right" w:pos="9360"/>
+      </w:tabs>
+      <w:spacing w:after="0" w:line="240" w:lineRule="auto"/>
+    </w:pPr>
+  </w:style>
+  <w:style w:type="character" w:customStyle="1" w:styleId="FooterChar">
+    <w:name w:val="Footer Char"/>
+    <w:basedOn w:val="DefaultParagraphFont"/>
+    <w:link w:val="Footer"/>
+    <w:uiPriority w:val="99"/>
+    <w:rsid w:val="002614A8"/>
+  </w:style>
+  <w:style w:type="character" w:styleId="CommentReference">
+    <w:name w:val="annotation reference"/>
+    <w:basedOn w:val="DefaultParagraphFont"/>
+    <w:uiPriority w:val="99"/>
+    <w:semiHidden/>
+    <w:unhideWhenUsed/>
+    <w:rsid w:val="00A33EDB"/>
+    <w:rPr>
+      <w:sz w:val="16"/>
+      <w:szCs w:val="16"/>
+    </w:rPr>
+  </w:style>
+  <w:style w:type="paragraph" w:styleId="CommentText">
+    <w:name w:val="annotation text"/>
+    <w:basedOn w:val="Normal"/>
+    <w:link w:val="CommentTextChar"/>
+    <w:uiPriority w:val="99"/>
+    <w:semiHidden/>
+    <w:unhideWhenUsed/>
+    <w:rsid w:val="00A33EDB"/>
+    <w:pPr>
+      <w:spacing w:line="240" w:lineRule="auto"/>
+    </w:pPr>
+    <w:rPr>
+      <w:sz w:val="20"/>
+      <w:szCs w:val="20"/>
+    </w:rPr>
+  </w:style>
+  <w:style w:type="character" w:customStyle="1" w:styleId="CommentTextChar">
+    <w:name w:val="Comment Text Char"/>
+    <w:basedOn w:val="DefaultParagraphFont"/>
+    <w:link w:val="CommentText"/>
+    <w:uiPriority w:val="99"/>
+    <w:semiHidden/>
+    <w:rsid w:val="00A33EDB"/>
+    <w:rPr>
+      <w:sz w:val="20"/>
+      <w:szCs w:val="20"/>
+    </w:rPr>
+  </w:style>
+  <w:style w:type="paragraph" w:styleId="CommentSubject">
+    <w:name w:val="annotation subject"/>
+    <w:basedOn w:val="CommentText"/>
+    <w:next w:val="CommentText"/>
+    <w:link w:val="CommentSubjectChar"/>
+    <w:uiPriority w:val="99"/>
+    <w:semiHidden/>
+    <w:unhideWhenUsed/>
+    <w:rsid w:val="00A33EDB"/>
+    <w:rPr>
+      <w:b/>
+      <w:bCs/>
+    </w:rPr>
+  </w:style>
+  <w:style w:type="character" w:customStyle="1" w:styleId="CommentSubjectChar">
+    <w:name w:val="Comment Subject Char"/>
+    <w:basedOn w:val="CommentTextChar"/>
+    <w:link w:val="CommentSubject"/>
+    <w:uiPriority w:val="99"/>
+    <w:semiHidden/>
+    <w:rsid w:val="00A33EDB"/>
+    <w:rPr>
+      <w:b/>
+      <w:bCs/>
+      <w:sz w:val="20"/>
+      <w:szCs w:val="20"/>
+    </w:rPr>
+  </w:style>
+  <w:style w:type="paragraph" w:styleId="BalloonText">
+    <w:name w:val="Balloon Text"/>
+    <w:basedOn w:val="Normal"/>
+    <w:link w:val="BalloonTextChar"/>
+    <w:uiPriority w:val="99"/>
+    <w:semiHidden/>
+    <w:unhideWhenUsed/>
+    <w:rsid w:val="00A33EDB"/>
+    <w:pPr>
+      <w:spacing w:after="0" w:line="240" w:lineRule="auto"/>
+    </w:pPr>
+    <w:rPr>
+      <w:rFonts w:cs="Segoe UI"/>
+      <w:sz w:val="18"/>
+      <w:szCs w:val="18"/>
+    </w:rPr>
+  </w:style>
+  <w:style w:type="character" w:customStyle="1" w:styleId="BalloonTextChar">
+    <w:name w:val="Balloon Text Char"/>
+    <w:basedOn w:val="DefaultParagraphFont"/>
+    <w:link w:val="BalloonText"/>
+    <w:uiPriority w:val="99"/>
+    <w:semiHidden/>
+    <w:rsid w:val="00A33EDB"/>
+    <w:rPr>
+      <w:rFonts w:cs="Segoe UI"/>
+      <w:sz w:val="18"/>
+      <w:szCs w:val="18"/>
+    </w:rPr>
+  </w:style>
+  <w:style w:type="character" w:customStyle="1" w:styleId="Heading2Char">
+    <w:name w:val="Heading 2 Char"/>
+    <w:basedOn w:val="DefaultParagraphFont"/>
+    <w:link w:val="Heading2"/>
+    <w:uiPriority w:val="9"/>
+    <w:rsid w:val="00EE140B"/>
+    <w:rPr>
+      <w:rFonts w:asciiTheme="majorHAnsi" w:eastAsiaTheme="majorEastAsia" w:hAnsiTheme="majorHAnsi" w:cstheme="majorBidi"/>
+      <w:color w:val="2E74B5" w:themeColor="accent1" w:themeShade="BF"/>
+      <w:sz w:val="26"/>
+      <w:szCs w:val="26"/>
+    </w:rPr>
+  </w:style>
+  <w:style w:type="character" w:styleId="SubtleEmphasis">
+    <w:name w:val="Subtle Emphasis"/>
+    <w:basedOn w:val="DefaultParagraphFont"/>
+    <w:uiPriority w:val="19"/>
+    <w:qFormat/>
+    <w:rsid w:val="00EE140B"/>
+    <w:rPr>
+      <w:i/>
+      <w:iCs/>
+      <w:color w:val="404040" w:themeColor="text1" w:themeTint="BF"/>
+    </w:rPr>
+  </w:style>
+  <w:style w:type="paragraph" w:styleId="Title">
+    <w:name w:val="Title"/>
+    <w:basedOn w:val="Normal"/>
+    <w:next w:val="Normal"/>
+    <w:link w:val="TitleChar"/>
+    <w:uiPriority w:val="10"/>
+    <w:qFormat/>
+    <w:rsid w:val="00EE140B"/>
+    <w:pPr>
+      <w:spacing w:after="0" w:line="240" w:lineRule="auto"/>
+      <w:contextualSpacing/>
+    </w:pPr>
+    <w:rPr>
+      <w:rFonts w:asciiTheme="majorHAnsi" w:eastAsiaTheme="majorEastAsia" w:hAnsiTheme="majorHAnsi" w:cstheme="majorBidi"/>
+      <w:spacing w:val="-10"/>
+      <w:kern w:val="28"/>
+      <w:sz w:val="56"/>
+      <w:szCs w:val="56"/>
+    </w:rPr>
+  </w:style>
+  <w:style w:type="character" w:customStyle="1" w:styleId="TitleChar">
+    <w:name w:val="Title Char"/>
+    <w:basedOn w:val="DefaultParagraphFont"/>
+    <w:link w:val="Title"/>
+    <w:uiPriority w:val="10"/>
+    <w:rsid w:val="00EE140B"/>
+    <w:rPr>
+      <w:rFonts w:asciiTheme="majorHAnsi" w:eastAsiaTheme="majorEastAsia" w:hAnsiTheme="majorHAnsi" w:cstheme="majorBidi"/>
+      <w:spacing w:val="-10"/>
+      <w:kern w:val="28"/>
+      <w:sz w:val="56"/>
+      <w:szCs w:val="56"/>
+    </w:rPr>
   </w:style>
 </w:styles>
 </file>
@@ -2193,4 +2923,16 @@
     </a:ext>
   </a:extLst>
 </a:theme>
+</file>
+
+<file path=customXml/item1.xml><?xml version="1.0" encoding="utf-8"?>
+<b:Sources xmlns:b="http://schemas.openxmlformats.org/officeDocument/2006/bibliography" xmlns="http://schemas.openxmlformats.org/officeDocument/2006/bibliography" SelectedStyle="\APASixthEditionOfficeOnline.xsl" StyleName="APA" Version="6"/>
+</file>
+
+<file path=customXml/itemProps1.xml><?xml version="1.0" encoding="utf-8"?>
+<ds:datastoreItem xmlns:ds="http://schemas.openxmlformats.org/officeDocument/2006/customXml" ds:itemID="{75C11E9B-14D7-442C-AD4C-5ED099A07C5A}">
+  <ds:schemaRefs>
+    <ds:schemaRef ds:uri="http://schemas.openxmlformats.org/officeDocument/2006/bibliography"/>
+  </ds:schemaRefs>
+</ds:datastoreItem>
 </file>
</xml_diff>

<commit_message>
Added Related Research and References
</commit_message>
<xml_diff>
--- a/Docs/C458-proposal.docx
+++ b/Docs/C458-proposal.docx
@@ -342,25 +342,7 @@
           <w:color w:val="333333"/>
           <w:szCs w:val="24"/>
         </w:rPr>
-        <w:t xml:space="preserve"> One notable model for attending customers can be found at </w:t>
-      </w:r>
-      <w:proofErr w:type="spellStart"/>
-      <w:r>
-        <w:rPr>
-          <w:rFonts w:eastAsia="Times New Roman" w:cs="Segoe UI"/>
-          <w:color w:val="333333"/>
-          <w:szCs w:val="24"/>
-        </w:rPr>
-        <w:t>Brazeiros</w:t>
-      </w:r>
-      <w:proofErr w:type="spellEnd"/>
-      <w:r>
-        <w:rPr>
-          <w:rFonts w:eastAsia="Times New Roman" w:cs="Segoe UI"/>
-          <w:color w:val="333333"/>
-          <w:szCs w:val="24"/>
-        </w:rPr>
-        <w:t xml:space="preserve"> in Louisville, Kentucky. </w:t>
+        <w:t xml:space="preserve"> One notable model for attending customers can be found at Brazeiros in Louisville, Kentucky. </w:t>
       </w:r>
     </w:p>
     <w:p>
@@ -379,25 +361,7 @@
           <w:color w:val="333333"/>
           <w:szCs w:val="24"/>
         </w:rPr>
-        <w:t xml:space="preserve">At </w:t>
-      </w:r>
-      <w:proofErr w:type="spellStart"/>
-      <w:r>
-        <w:rPr>
-          <w:rFonts w:eastAsia="Times New Roman" w:cs="Segoe UI"/>
-          <w:color w:val="333333"/>
-          <w:szCs w:val="24"/>
-        </w:rPr>
-        <w:t>Brazeiros</w:t>
-      </w:r>
-      <w:proofErr w:type="spellEnd"/>
-      <w:r>
-        <w:rPr>
-          <w:rFonts w:eastAsia="Times New Roman" w:cs="Segoe UI"/>
-          <w:color w:val="333333"/>
-          <w:szCs w:val="24"/>
-        </w:rPr>
-        <w:t xml:space="preserve">, customers are given a color-coded coaster, with one side being red and other side being green. Based on the color of the coaster the customer shows, the customer may or may not be continually </w:t>
+        <w:t xml:space="preserve">At Brazeiros, customers are given a color-coded coaster, with one side being red and other side being green. Based on the color of the coaster the customer shows, the customer may or may not be continually </w:t>
       </w:r>
       <w:r>
         <w:rPr>
@@ -528,25 +492,7 @@
           <w:color w:val="333333"/>
           <w:szCs w:val="24"/>
         </w:rPr>
-        <w:t xml:space="preserve">ot will load itself via an arm attached to the top of the bot. Customers will each have a double-sided card with a certain color (e.g. red) on one side and a different color (e.g. green) on the other side. Similar to how other restaurants such as </w:t>
-      </w:r>
-      <w:proofErr w:type="spellStart"/>
-      <w:r>
-        <w:rPr>
-          <w:rFonts w:eastAsia="Times New Roman" w:cs="Segoe UI"/>
-          <w:color w:val="333333"/>
-          <w:szCs w:val="24"/>
-        </w:rPr>
-        <w:t>Brazeiros</w:t>
-      </w:r>
-      <w:proofErr w:type="spellEnd"/>
-      <w:r>
-        <w:rPr>
-          <w:rFonts w:eastAsia="Times New Roman" w:cs="Segoe UI"/>
-          <w:color w:val="333333"/>
-          <w:szCs w:val="24"/>
-        </w:rPr>
-        <w:t xml:space="preserve"> operate, one color will indicate the customer wants an order and the other color will indicate the customer is content and does not desire an order. </w:t>
+        <w:t xml:space="preserve">ot will load itself via an arm attached to the top of the bot. Customers will each have a double-sided card with a certain color (e.g. red) on one side and a different color (e.g. green) on the other side. Similar to how other restaurants such as Brazeiros operate, one color will indicate the customer wants an order and the other color will indicate the customer is content and does not desire an order. </w:t>
       </w:r>
     </w:p>
     <w:p>
@@ -912,23 +858,13 @@
           <w:szCs w:val="24"/>
         </w:rPr>
       </w:pPr>
-      <w:proofErr w:type="spellStart"/>
-      <w:r>
-        <w:rPr>
-          <w:rFonts w:eastAsia="Times New Roman" w:cs="Segoe UI"/>
-          <w:color w:val="333333"/>
-          <w:szCs w:val="24"/>
-        </w:rPr>
-        <w:t>Bot</w:t>
-      </w:r>
-      <w:proofErr w:type="spellEnd"/>
-      <w:r>
-        <w:rPr>
-          <w:rFonts w:eastAsia="Times New Roman" w:cs="Segoe UI"/>
-          <w:color w:val="333333"/>
-          <w:szCs w:val="24"/>
-        </w:rPr>
-        <w:t xml:space="preserve"> will</w:t>
+      <w:r>
+        <w:rPr>
+          <w:rFonts w:eastAsia="Times New Roman" w:cs="Segoe UI"/>
+          <w:color w:val="333333"/>
+          <w:szCs w:val="24"/>
+        </w:rPr>
+        <w:t>Bot will</w:t>
       </w:r>
       <w:r>
         <w:rPr>
@@ -953,23 +889,13 @@
           <w:szCs w:val="24"/>
         </w:rPr>
       </w:pPr>
-      <w:proofErr w:type="spellStart"/>
-      <w:r>
-        <w:rPr>
-          <w:rFonts w:eastAsia="Times New Roman" w:cs="Segoe UI"/>
-          <w:color w:val="333333"/>
-          <w:szCs w:val="24"/>
-        </w:rPr>
-        <w:t>Bot</w:t>
-      </w:r>
-      <w:proofErr w:type="spellEnd"/>
-      <w:r>
-        <w:rPr>
-          <w:rFonts w:eastAsia="Times New Roman" w:cs="Segoe UI"/>
-          <w:color w:val="333333"/>
-          <w:szCs w:val="24"/>
-        </w:rPr>
-        <w:t xml:space="preserve"> will</w:t>
+      <w:r>
+        <w:rPr>
+          <w:rFonts w:eastAsia="Times New Roman" w:cs="Segoe UI"/>
+          <w:color w:val="333333"/>
+          <w:szCs w:val="24"/>
+        </w:rPr>
+        <w:t>Bot will</w:t>
       </w:r>
       <w:r>
         <w:rPr>
@@ -994,23 +920,13 @@
           <w:szCs w:val="24"/>
         </w:rPr>
       </w:pPr>
-      <w:proofErr w:type="spellStart"/>
-      <w:r>
-        <w:rPr>
-          <w:rFonts w:eastAsia="Times New Roman" w:cs="Segoe UI"/>
-          <w:color w:val="333333"/>
-          <w:szCs w:val="24"/>
-        </w:rPr>
-        <w:t>Bot</w:t>
-      </w:r>
-      <w:proofErr w:type="spellEnd"/>
-      <w:r>
-        <w:rPr>
-          <w:rFonts w:eastAsia="Times New Roman" w:cs="Segoe UI"/>
-          <w:color w:val="333333"/>
-          <w:szCs w:val="24"/>
-        </w:rPr>
-        <w:t xml:space="preserve"> will</w:t>
+      <w:r>
+        <w:rPr>
+          <w:rFonts w:eastAsia="Times New Roman" w:cs="Segoe UI"/>
+          <w:color w:val="333333"/>
+          <w:szCs w:val="24"/>
+        </w:rPr>
+        <w:t>Bot will</w:t>
       </w:r>
       <w:r>
         <w:rPr>
@@ -1129,23 +1045,13 @@
           <w:szCs w:val="24"/>
         </w:rPr>
       </w:pPr>
-      <w:proofErr w:type="spellStart"/>
-      <w:r>
-        <w:rPr>
-          <w:rFonts w:eastAsia="Times New Roman" w:cs="Segoe UI"/>
-          <w:color w:val="333333"/>
-          <w:szCs w:val="24"/>
-        </w:rPr>
-        <w:t>Bot</w:t>
-      </w:r>
-      <w:proofErr w:type="spellEnd"/>
-      <w:r>
-        <w:rPr>
-          <w:rFonts w:eastAsia="Times New Roman" w:cs="Segoe UI"/>
-          <w:color w:val="333333"/>
-          <w:szCs w:val="24"/>
-        </w:rPr>
-        <w:t xml:space="preserve"> will</w:t>
+      <w:r>
+        <w:rPr>
+          <w:rFonts w:eastAsia="Times New Roman" w:cs="Segoe UI"/>
+          <w:color w:val="333333"/>
+          <w:szCs w:val="24"/>
+        </w:rPr>
+        <w:t>Bot will</w:t>
       </w:r>
       <w:r>
         <w:rPr>
@@ -1170,23 +1076,13 @@
           <w:szCs w:val="24"/>
         </w:rPr>
       </w:pPr>
-      <w:proofErr w:type="spellStart"/>
-      <w:r>
-        <w:rPr>
-          <w:rFonts w:eastAsia="Times New Roman" w:cs="Segoe UI"/>
-          <w:color w:val="333333"/>
-          <w:szCs w:val="24"/>
-        </w:rPr>
-        <w:t>Bot</w:t>
-      </w:r>
-      <w:proofErr w:type="spellEnd"/>
-      <w:r>
-        <w:rPr>
-          <w:rFonts w:eastAsia="Times New Roman" w:cs="Segoe UI"/>
-          <w:color w:val="333333"/>
-          <w:szCs w:val="24"/>
-        </w:rPr>
-        <w:t xml:space="preserve"> will</w:t>
+      <w:r>
+        <w:rPr>
+          <w:rFonts w:eastAsia="Times New Roman" w:cs="Segoe UI"/>
+          <w:color w:val="333333"/>
+          <w:szCs w:val="24"/>
+        </w:rPr>
+        <w:t>Bot will</w:t>
       </w:r>
       <w:r>
         <w:rPr>
@@ -1211,23 +1107,13 @@
           <w:szCs w:val="24"/>
         </w:rPr>
       </w:pPr>
-      <w:proofErr w:type="spellStart"/>
-      <w:r>
-        <w:rPr>
-          <w:rFonts w:eastAsia="Times New Roman" w:cs="Segoe UI"/>
-          <w:color w:val="333333"/>
-          <w:szCs w:val="24"/>
-        </w:rPr>
-        <w:t>Bot</w:t>
-      </w:r>
-      <w:proofErr w:type="spellEnd"/>
-      <w:r>
-        <w:rPr>
-          <w:rFonts w:eastAsia="Times New Roman" w:cs="Segoe UI"/>
-          <w:color w:val="333333"/>
-          <w:szCs w:val="24"/>
-        </w:rPr>
-        <w:t xml:space="preserve"> will</w:t>
+      <w:r>
+        <w:rPr>
+          <w:rFonts w:eastAsia="Times New Roman" w:cs="Segoe UI"/>
+          <w:color w:val="333333"/>
+          <w:szCs w:val="24"/>
+        </w:rPr>
+        <w:t>Bot will</w:t>
       </w:r>
       <w:r>
         <w:rPr>
@@ -1240,36 +1126,224 @@
     </w:p>
     <w:p>
       <w:pPr>
-        <w:spacing w:after="240" w:line="360" w:lineRule="auto"/>
-        <w:rPr>
-          <w:rFonts w:eastAsia="Times New Roman" w:cs="Segoe UI"/>
-          <w:color w:val="333333"/>
-          <w:szCs w:val="24"/>
-        </w:rPr>
-      </w:pPr>
-    </w:p>
-    <w:p>
-      <w:pPr>
-        <w:spacing w:after="240" w:line="360" w:lineRule="auto"/>
-        <w:rPr>
-          <w:rFonts w:eastAsia="Times New Roman" w:cs="Segoe UI"/>
-          <w:b/>
-          <w:color w:val="333333"/>
-          <w:sz w:val="28"/>
-          <w:szCs w:val="24"/>
-        </w:rPr>
-      </w:pPr>
-    </w:p>
-    <w:p>
-      <w:pPr>
-        <w:spacing w:after="240" w:line="360" w:lineRule="auto"/>
-        <w:rPr>
-          <w:rFonts w:eastAsia="Times New Roman" w:cs="Segoe UI"/>
-          <w:b/>
-          <w:color w:val="333333"/>
-          <w:sz w:val="28"/>
-          <w:szCs w:val="24"/>
-        </w:rPr>
+        <w:pStyle w:val="Heading3"/>
+      </w:pPr>
+      <w:r>
+        <w:t>Related Research</w:t>
+      </w:r>
+    </w:p>
+    <w:p>
+      <w:r>
+        <w:tab/>
+        <w:t xml:space="preserve">Our approach was to define the problem first, then design the robot. As the problem was refined, we also needed to alter the design. Some designs solving a similar problem include </w:t>
+      </w:r>
+      <w:r>
+        <w:t>Zexuan</w:t>
+      </w:r>
+      <w:r>
+        <w:t xml:space="preserve">, </w:t>
+      </w:r>
+      <w:r>
+        <w:t>et al (2015)</w:t>
+      </w:r>
+      <w:r>
+        <w:t xml:space="preserve">, and </w:t>
+      </w:r>
+      <w:r>
+        <w:t>Casavela (2012)</w:t>
+      </w:r>
+      <w:r>
+        <w:t>. Our design intends to combine movement of</w:t>
+      </w:r>
+      <w:r>
+        <w:t xml:space="preserve"> </w:t>
+      </w:r>
+      <w:r>
+        <w:t>a wheeled</w:t>
+      </w:r>
+      <w:r>
+        <w:t xml:space="preserve"> base with the de</w:t>
+      </w:r>
+      <w:r>
+        <w:t>livery capabilities of an arm into an autonomous delivery system for small solid objects.</w:t>
+      </w:r>
+    </w:p>
+    <w:p>
+      <w:pPr>
+        <w:rPr>
+          <w:rFonts w:eastAsia="Times New Roman" w:cs="Segoe UI"/>
+          <w:color w:val="333333"/>
+          <w:szCs w:val="24"/>
+        </w:rPr>
+      </w:pPr>
+      <w:r>
+        <w:tab/>
+        <w:t xml:space="preserve">We decided to use </w:t>
+      </w:r>
+      <w:r>
+        <w:t xml:space="preserve">a color coding system for ordering </w:t>
+      </w:r>
+      <w:r>
+        <w:t xml:space="preserve">based on observations of the system in use at </w:t>
+      </w:r>
+      <w:r>
+        <w:rPr>
+          <w:rFonts w:eastAsia="Times New Roman" w:cs="Segoe UI"/>
+          <w:color w:val="333333"/>
+          <w:szCs w:val="24"/>
+        </w:rPr>
+        <w:t>Brazeiros</w:t>
+      </w:r>
+      <w:r>
+        <w:rPr>
+          <w:rFonts w:eastAsia="Times New Roman" w:cs="Segoe UI"/>
+          <w:color w:val="333333"/>
+          <w:szCs w:val="24"/>
+        </w:rPr>
+        <w:t>.</w:t>
+      </w:r>
+      <w:r>
+        <w:rPr>
+          <w:rFonts w:eastAsia="Times New Roman" w:cs="Segoe UI"/>
+          <w:color w:val="333333"/>
+          <w:szCs w:val="24"/>
+        </w:rPr>
+        <w:t xml:space="preserve"> Their system uses a green card to start service and a red card to stop service. (Brazeiros 2017)</w:t>
+      </w:r>
+    </w:p>
+    <w:p>
+      <w:r>
+        <w:tab/>
+      </w:r>
+      <w:r>
+        <w:t xml:space="preserve">Path planning is a difficult obstacle to overcome for autonomous robots. </w:t>
+      </w:r>
+      <w:r>
+        <w:t>Zexuan, et al,</w:t>
+      </w:r>
+      <w:r>
+        <w:t xml:space="preserve"> (20</w:t>
+      </w:r>
+      <w:r>
+        <w:t>15</w:t>
+      </w:r>
+      <w:r>
+        <w:t xml:space="preserve">) </w:t>
+      </w:r>
+      <w:r>
+        <w:t xml:space="preserve">shows </w:t>
+      </w:r>
+      <w:r>
+        <w:t xml:space="preserve">an example </w:t>
+      </w:r>
+      <w:r>
+        <w:t xml:space="preserve">the </w:t>
+      </w:r>
+      <w:r>
+        <w:t>procedures needed</w:t>
+      </w:r>
+      <w:r>
+        <w:t xml:space="preserve"> </w:t>
+      </w:r>
+      <w:r>
+        <w:t>to plan</w:t>
+      </w:r>
+      <w:r>
+        <w:t xml:space="preserve"> transportation </w:t>
+      </w:r>
+      <w:r>
+        <w:t>along</w:t>
+      </w:r>
+      <w:r>
+        <w:t xml:space="preserve"> a set path.</w:t>
+      </w:r>
+      <w:r>
+        <w:t xml:space="preserve"> Our project plans to use a combination of physical aids and programming to overcome obstacles in the path.  We </w:t>
+      </w:r>
+      <w:r>
+        <w:t>intend to use a fixed and relatively smal</w:t>
+      </w:r>
+      <w:r>
+        <w:t>l path traversed in two directions</w:t>
+      </w:r>
+      <w:bookmarkStart w:id="3" w:name="_GoBack"/>
+      <w:bookmarkEnd w:id="3"/>
+      <w:r>
+        <w:t>.</w:t>
+      </w:r>
+    </w:p>
+    <w:p>
+      <w:r>
+        <w:tab/>
+        <w:t>J</w:t>
+      </w:r>
+      <w:r>
+        <w:t>u (2016)</w:t>
+      </w:r>
+      <w:r>
+        <w:t xml:space="preserve"> </w:t>
+      </w:r>
+      <w:r>
+        <w:t xml:space="preserve">explains a strategy for manipulating small round objects using positive air pressure.  </w:t>
+      </w:r>
+      <w:r>
+        <w:t xml:space="preserve">In this project they found that having a more flexible solution added efficiency and gave unexpected side benefits. </w:t>
+      </w:r>
+      <w:r>
+        <w:t xml:space="preserve">We decided to </w:t>
+      </w:r>
+      <w:r>
+        <w:t xml:space="preserve">add a similar system to our </w:t>
+      </w:r>
+      <w:r>
+        <w:t>arm because of the ease of us</w:t>
+      </w:r>
+      <w:r>
+        <w:t>e</w:t>
+      </w:r>
+      <w:r>
+        <w:t xml:space="preserve"> and the relatively low cost.</w:t>
+      </w:r>
+    </w:p>
+    <w:p>
+      <w:r>
+        <w:tab/>
+        <w:t>C</w:t>
+      </w:r>
+      <w:r>
+        <w:t>asavela</w:t>
+      </w:r>
+      <w:r>
+        <w:t xml:space="preserve"> </w:t>
+      </w:r>
+      <w:r>
+        <w:t>(2012) exp</w:t>
+      </w:r>
+      <w:r>
+        <w:t xml:space="preserve">lains the challenges </w:t>
+      </w:r>
+      <w:r>
+        <w:t>he</w:t>
+      </w:r>
+      <w:r>
+        <w:t xml:space="preserve"> overcame i</w:t>
+      </w:r>
+      <w:r>
+        <w:t>n using C++ to program an Arduino</w:t>
+      </w:r>
+      <w:r>
+        <w:t>.</w:t>
+      </w:r>
+      <w:r>
+        <w:t xml:space="preserve"> We were able to draw many lessons to design the necessary programs to drive our systems.</w:t>
+      </w:r>
+      <w:r>
+        <w:t xml:space="preserve"> This paper also gave several insights on how to engineer robotic systems and properly interface them.</w:t>
+      </w:r>
+    </w:p>
+    <w:p>
+      <w:pPr>
+        <w:spacing w:line="240" w:lineRule="auto"/>
       </w:pPr>
     </w:p>
     <w:p>
@@ -1329,7 +1403,7 @@
       <w:pPr>
         <w:pStyle w:val="Heading3"/>
       </w:pPr>
-      <w:commentRangeStart w:id="3"/>
+      <w:commentRangeStart w:id="4"/>
       <w:r>
         <w:lastRenderedPageBreak/>
         <w:t>Timeline</w:t>
@@ -1409,12 +1483,12 @@
           </wp:inline>
         </w:drawing>
       </w:r>
-      <w:commentRangeEnd w:id="3"/>
+      <w:commentRangeEnd w:id="4"/>
       <w:r>
         <w:rPr>
           <w:rStyle w:val="CommentReference"/>
         </w:rPr>
-        <w:commentReference w:id="3"/>
+        <w:commentReference w:id="4"/>
       </w:r>
     </w:p>
     <w:p>
@@ -1434,17 +1508,9 @@
     </w:p>
     <w:p>
       <w:pPr>
-        <w:spacing w:line="360" w:lineRule="auto"/>
-        <w:rPr>
-          <w:b/>
-          <w:sz w:val="28"/>
-        </w:rPr>
-      </w:pPr>
-      <w:r>
-        <w:rPr>
-          <w:b/>
-          <w:sz w:val="28"/>
-        </w:rPr>
+        <w:pStyle w:val="Heading3"/>
+      </w:pPr>
+      <w:r>
         <w:lastRenderedPageBreak/>
         <w:t>Division of Labor</w:t>
       </w:r>
@@ -1546,28 +1612,54 @@
     </w:p>
     <w:p>
       <w:pPr>
-        <w:spacing w:line="360" w:lineRule="auto"/>
-        <w:jc w:val="center"/>
-        <w:rPr>
-          <w:b/>
-          <w:sz w:val="28"/>
-        </w:rPr>
-      </w:pPr>
-      <w:bookmarkStart w:id="4" w:name="_GoBack"/>
-      <w:r>
-        <w:rPr>
-          <w:b/>
-          <w:sz w:val="28"/>
-        </w:rPr>
+        <w:pStyle w:val="Heading3"/>
+      </w:pPr>
+      <w:r>
         <w:lastRenderedPageBreak/>
         <w:t>References</w:t>
       </w:r>
     </w:p>
-    <w:bookmarkEnd w:id="4"/>
-    <w:p>
-      <w:pPr>
-        <w:spacing w:line="360" w:lineRule="auto"/>
-      </w:pPr>
+    <w:p>
+      <w:pPr>
+        <w:spacing w:line="240" w:lineRule="auto"/>
+        <w:ind w:left="720" w:hanging="720"/>
+      </w:pPr>
+      <w:r>
+        <w:t>Brazeiros . (2017). Meats. Retrieved February 16, 2017, from http://www.brazeiros.com/menu/meats/</w:t>
+      </w:r>
+    </w:p>
+    <w:p>
+      <w:pPr>
+        <w:spacing w:line="240" w:lineRule="auto"/>
+        <w:ind w:left="720" w:hanging="720"/>
+      </w:pPr>
+      <w:r>
+        <w:t>C</w:t>
+      </w:r>
+      <w:r>
+        <w:t>asavela, S. (2012). C++ PROGRAM FOR DRIVING OF AN AGRICOL ROBOT. Annals Of The University Of Petrosani Mechanical Engineering, 1411-19.</w:t>
+      </w:r>
+    </w:p>
+    <w:p>
+      <w:pPr>
+        <w:spacing w:line="240" w:lineRule="auto"/>
+        <w:ind w:left="720" w:hanging="720"/>
+      </w:pPr>
+      <w:r>
+        <w:t xml:space="preserve">Ju, B. (2016). Robotic gripper can throw darts, balls - with no arm motion | Cornell Chronicle. Retrieved February 16, 2017, from </w:t>
+      </w:r>
+      <w:r>
+        <w:t>http://www.news.cornell.edu/stories/2012/02/robotic-gripper-can-now-throw-things</w:t>
+      </w:r>
+    </w:p>
+    <w:p>
+      <w:pPr>
+        <w:spacing w:line="240" w:lineRule="auto"/>
+        <w:ind w:left="720" w:hanging="720"/>
+      </w:pPr>
+      <w:r>
+        <w:t>Zexuan, Z., Jun, X., Jian-Qiang, L., Fangxiao, W., &amp; Qingfu, Z. (2015). Global path planning of wheeled robots using multi-objective memetic algorithms. Integrated Computer-Aided Engineering, 22(4), 387-404. doi:10.3233/ICA-150498</w:t>
+      </w:r>
     </w:p>
     <w:sectPr>
       <w:pgSz w:w="15840" w:h="12240" w:orient="landscape"/>
@@ -1593,15 +1685,7 @@
         <w:annotationRef/>
       </w:r>
       <w:r>
-        <w:t xml:space="preserve">Changed the title page to emphasize the name of the project, and drew attention to the type and date of the project using primacy and </w:t>
-      </w:r>
-      <w:proofErr w:type="spellStart"/>
-      <w:r>
-        <w:t>recency</w:t>
-      </w:r>
-      <w:proofErr w:type="spellEnd"/>
-      <w:r>
-        <w:t xml:space="preserve"> effect.</w:t>
+        <w:t>Changed the title page to emphasize the name of the project, and drew attention to the type and date of the project using primacy and recency effect.</w:t>
       </w:r>
     </w:p>
   </w:comment>
@@ -1637,7 +1721,7 @@
       </w:r>
     </w:p>
   </w:comment>
-  <w:comment w:id="3" w:author="Branden Wagner" w:date="2017-02-15T22:11:00Z" w:initials="BWW">
+  <w:comment w:id="4" w:author="Branden Wagner" w:date="2017-02-15T22:11:00Z" w:initials="BWW">
     <w:p>
       <w:pPr>
         <w:pStyle w:val="CommentText"/>
@@ -2806,6 +2890,17 @@
       <w:szCs w:val="56"/>
     </w:rPr>
   </w:style>
+  <w:style w:type="character" w:styleId="Hyperlink">
+    <w:name w:val="Hyperlink"/>
+    <w:basedOn w:val="DefaultParagraphFont"/>
+    <w:uiPriority w:val="99"/>
+    <w:unhideWhenUsed/>
+    <w:rsid w:val="00596E26"/>
+    <w:rPr>
+      <w:color w:val="0563C1" w:themeColor="hyperlink"/>
+      <w:u w:val="single"/>
+    </w:rPr>
+  </w:style>
 </w:styles>
 </file>
 
@@ -3075,7 +3170,7 @@
 </file>
 
 <file path=customXml/itemProps1.xml><?xml version="1.0" encoding="utf-8"?>
-<ds:datastoreItem xmlns:ds="http://schemas.openxmlformats.org/officeDocument/2006/customXml" ds:itemID="{3B8AFCDA-8073-417B-BB51-848857185CD1}">
+<ds:datastoreItem xmlns:ds="http://schemas.openxmlformats.org/officeDocument/2006/customXml" ds:itemID="{EF853B9C-7DA2-4183-8B7C-B970EB71892C}">
   <ds:schemaRefs>
     <ds:schemaRef ds:uri="http://schemas.openxmlformats.org/officeDocument/2006/bibliography"/>
   </ds:schemaRefs>

</xml_diff>

<commit_message>
Finished Division of Labor and added State Transition Diagram
</commit_message>
<xml_diff>
--- a/Docs/C458-proposal.docx
+++ b/Docs/C458-proposal.docx
@@ -342,7 +342,25 @@
           <w:color w:val="333333"/>
           <w:szCs w:val="24"/>
         </w:rPr>
-        <w:t xml:space="preserve"> One notable model for attending customers can be found at Brazeiros in Louisville, Kentucky. </w:t>
+        <w:t xml:space="preserve"> One notable model for attending customers can be found at </w:t>
+      </w:r>
+      <w:proofErr w:type="spellStart"/>
+      <w:r>
+        <w:rPr>
+          <w:rFonts w:eastAsia="Times New Roman" w:cs="Segoe UI"/>
+          <w:color w:val="333333"/>
+          <w:szCs w:val="24"/>
+        </w:rPr>
+        <w:t>Brazeiros</w:t>
+      </w:r>
+      <w:proofErr w:type="spellEnd"/>
+      <w:r>
+        <w:rPr>
+          <w:rFonts w:eastAsia="Times New Roman" w:cs="Segoe UI"/>
+          <w:color w:val="333333"/>
+          <w:szCs w:val="24"/>
+        </w:rPr>
+        <w:t xml:space="preserve"> in Louisville, Kentucky. </w:t>
       </w:r>
     </w:p>
     <w:p>
@@ -361,7 +379,25 @@
           <w:color w:val="333333"/>
           <w:szCs w:val="24"/>
         </w:rPr>
-        <w:t xml:space="preserve">At Brazeiros, customers are given a color-coded coaster, with one side being red and other side being green. Based on the color of the coaster the customer shows, the customer may or may not be continually </w:t>
+        <w:t xml:space="preserve">At </w:t>
+      </w:r>
+      <w:proofErr w:type="spellStart"/>
+      <w:r>
+        <w:rPr>
+          <w:rFonts w:eastAsia="Times New Roman" w:cs="Segoe UI"/>
+          <w:color w:val="333333"/>
+          <w:szCs w:val="24"/>
+        </w:rPr>
+        <w:t>Brazeiros</w:t>
+      </w:r>
+      <w:proofErr w:type="spellEnd"/>
+      <w:r>
+        <w:rPr>
+          <w:rFonts w:eastAsia="Times New Roman" w:cs="Segoe UI"/>
+          <w:color w:val="333333"/>
+          <w:szCs w:val="24"/>
+        </w:rPr>
+        <w:t xml:space="preserve">, customers are given a color-coded coaster, with one side being red and other side being green. Based on the color of the coaster the customer shows, the customer may or may not be continually </w:t>
       </w:r>
       <w:r>
         <w:rPr>
@@ -393,7 +429,16 @@
           <w:color w:val="333333"/>
           <w:szCs w:val="24"/>
         </w:rPr>
-        <w:t xml:space="preserve"> Bar</w:t>
+        <w:t xml:space="preserve"> </w:t>
+      </w:r>
+      <w:proofErr w:type="spellStart"/>
+      <w:r>
+        <w:rPr>
+          <w:rFonts w:eastAsia="Times New Roman" w:cs="Segoe UI"/>
+          <w:color w:val="333333"/>
+          <w:szCs w:val="24"/>
+        </w:rPr>
+        <w:t>Bar</w:t>
       </w:r>
       <w:r>
         <w:rPr>
@@ -411,6 +456,7 @@
         </w:rPr>
         <w:t>ot</w:t>
       </w:r>
+      <w:proofErr w:type="spellEnd"/>
       <w:r>
         <w:rPr>
           <w:rFonts w:eastAsia="Times New Roman" w:cs="Segoe UI"/>
@@ -484,15 +530,51 @@
           <w:color w:val="333333"/>
           <w:szCs w:val="24"/>
         </w:rPr>
-        <w:t xml:space="preserve"> BarB</w:t>
-      </w:r>
-      <w:r>
-        <w:rPr>
-          <w:rFonts w:eastAsia="Times New Roman" w:cs="Segoe UI"/>
-          <w:color w:val="333333"/>
-          <w:szCs w:val="24"/>
-        </w:rPr>
-        <w:t xml:space="preserve">ot will load itself via an arm attached to the top of the bot. Customers will each have a double-sided card with a certain color (e.g. red) on one side and a different color (e.g. green) on the other side. Similar to how other restaurants such as Brazeiros operate, one color will indicate the customer wants an order and the other color will indicate the customer is content and does not desire an order. </w:t>
+        <w:t xml:space="preserve"> </w:t>
+      </w:r>
+      <w:proofErr w:type="spellStart"/>
+      <w:r>
+        <w:rPr>
+          <w:rFonts w:eastAsia="Times New Roman" w:cs="Segoe UI"/>
+          <w:color w:val="333333"/>
+          <w:szCs w:val="24"/>
+        </w:rPr>
+        <w:t>BarB</w:t>
+      </w:r>
+      <w:r>
+        <w:rPr>
+          <w:rFonts w:eastAsia="Times New Roman" w:cs="Segoe UI"/>
+          <w:color w:val="333333"/>
+          <w:szCs w:val="24"/>
+        </w:rPr>
+        <w:t>ot</w:t>
+      </w:r>
+      <w:proofErr w:type="spellEnd"/>
+      <w:r>
+        <w:rPr>
+          <w:rFonts w:eastAsia="Times New Roman" w:cs="Segoe UI"/>
+          <w:color w:val="333333"/>
+          <w:szCs w:val="24"/>
+        </w:rPr>
+        <w:t xml:space="preserve"> will load itself via an arm attached to the top of the bot. Customers will each have a double-sided card with a certain color (e.g. red) on one side and a different color (e.g. green) on the other side. Similar to how other restaurants such as </w:t>
+      </w:r>
+      <w:proofErr w:type="spellStart"/>
+      <w:r>
+        <w:rPr>
+          <w:rFonts w:eastAsia="Times New Roman" w:cs="Segoe UI"/>
+          <w:color w:val="333333"/>
+          <w:szCs w:val="24"/>
+        </w:rPr>
+        <w:t>Brazeiros</w:t>
+      </w:r>
+      <w:proofErr w:type="spellEnd"/>
+      <w:r>
+        <w:rPr>
+          <w:rFonts w:eastAsia="Times New Roman" w:cs="Segoe UI"/>
+          <w:color w:val="333333"/>
+          <w:szCs w:val="24"/>
+        </w:rPr>
+        <w:t xml:space="preserve"> operate, one color will indicate the customer wants an order and the other color will indicate the customer is content and does not desire an order. </w:t>
       </w:r>
     </w:p>
     <w:p>
@@ -536,7 +618,16 @@
           <w:color w:val="333333"/>
           <w:szCs w:val="24"/>
         </w:rPr>
-        <w:t>The BarB</w:t>
+        <w:t xml:space="preserve">The </w:t>
+      </w:r>
+      <w:proofErr w:type="spellStart"/>
+      <w:r>
+        <w:rPr>
+          <w:rFonts w:eastAsia="Times New Roman" w:cs="Segoe UI"/>
+          <w:color w:val="333333"/>
+          <w:szCs w:val="24"/>
+        </w:rPr>
+        <w:t>BarB</w:t>
       </w:r>
       <w:r>
         <w:rPr>
@@ -546,6 +637,7 @@
         </w:rPr>
         <w:t>ot’s</w:t>
       </w:r>
+      <w:proofErr w:type="spellEnd"/>
       <w:r>
         <w:rPr>
           <w:rFonts w:eastAsia="Times New Roman" w:cs="Segoe UI"/>
@@ -858,13 +950,23 @@
           <w:szCs w:val="24"/>
         </w:rPr>
       </w:pPr>
-      <w:r>
-        <w:rPr>
-          <w:rFonts w:eastAsia="Times New Roman" w:cs="Segoe UI"/>
-          <w:color w:val="333333"/>
-          <w:szCs w:val="24"/>
-        </w:rPr>
-        <w:t>Bot will</w:t>
+      <w:proofErr w:type="spellStart"/>
+      <w:r>
+        <w:rPr>
+          <w:rFonts w:eastAsia="Times New Roman" w:cs="Segoe UI"/>
+          <w:color w:val="333333"/>
+          <w:szCs w:val="24"/>
+        </w:rPr>
+        <w:t>Bot</w:t>
+      </w:r>
+      <w:proofErr w:type="spellEnd"/>
+      <w:r>
+        <w:rPr>
+          <w:rFonts w:eastAsia="Times New Roman" w:cs="Segoe UI"/>
+          <w:color w:val="333333"/>
+          <w:szCs w:val="24"/>
+        </w:rPr>
+        <w:t xml:space="preserve"> will</w:t>
       </w:r>
       <w:r>
         <w:rPr>
@@ -889,13 +991,23 @@
           <w:szCs w:val="24"/>
         </w:rPr>
       </w:pPr>
-      <w:r>
-        <w:rPr>
-          <w:rFonts w:eastAsia="Times New Roman" w:cs="Segoe UI"/>
-          <w:color w:val="333333"/>
-          <w:szCs w:val="24"/>
-        </w:rPr>
-        <w:t>Bot will</w:t>
+      <w:proofErr w:type="spellStart"/>
+      <w:r>
+        <w:rPr>
+          <w:rFonts w:eastAsia="Times New Roman" w:cs="Segoe UI"/>
+          <w:color w:val="333333"/>
+          <w:szCs w:val="24"/>
+        </w:rPr>
+        <w:t>Bot</w:t>
+      </w:r>
+      <w:proofErr w:type="spellEnd"/>
+      <w:r>
+        <w:rPr>
+          <w:rFonts w:eastAsia="Times New Roman" w:cs="Segoe UI"/>
+          <w:color w:val="333333"/>
+          <w:szCs w:val="24"/>
+        </w:rPr>
+        <w:t xml:space="preserve"> will</w:t>
       </w:r>
       <w:r>
         <w:rPr>
@@ -920,13 +1032,23 @@
           <w:szCs w:val="24"/>
         </w:rPr>
       </w:pPr>
-      <w:r>
-        <w:rPr>
-          <w:rFonts w:eastAsia="Times New Roman" w:cs="Segoe UI"/>
-          <w:color w:val="333333"/>
-          <w:szCs w:val="24"/>
-        </w:rPr>
-        <w:t>Bot will</w:t>
+      <w:proofErr w:type="spellStart"/>
+      <w:r>
+        <w:rPr>
+          <w:rFonts w:eastAsia="Times New Roman" w:cs="Segoe UI"/>
+          <w:color w:val="333333"/>
+          <w:szCs w:val="24"/>
+        </w:rPr>
+        <w:t>Bot</w:t>
+      </w:r>
+      <w:proofErr w:type="spellEnd"/>
+      <w:r>
+        <w:rPr>
+          <w:rFonts w:eastAsia="Times New Roman" w:cs="Segoe UI"/>
+          <w:color w:val="333333"/>
+          <w:szCs w:val="24"/>
+        </w:rPr>
+        <w:t xml:space="preserve"> will</w:t>
       </w:r>
       <w:r>
         <w:rPr>
@@ -1045,13 +1167,23 @@
           <w:szCs w:val="24"/>
         </w:rPr>
       </w:pPr>
-      <w:r>
-        <w:rPr>
-          <w:rFonts w:eastAsia="Times New Roman" w:cs="Segoe UI"/>
-          <w:color w:val="333333"/>
-          <w:szCs w:val="24"/>
-        </w:rPr>
-        <w:t>Bot will</w:t>
+      <w:proofErr w:type="spellStart"/>
+      <w:r>
+        <w:rPr>
+          <w:rFonts w:eastAsia="Times New Roman" w:cs="Segoe UI"/>
+          <w:color w:val="333333"/>
+          <w:szCs w:val="24"/>
+        </w:rPr>
+        <w:t>Bot</w:t>
+      </w:r>
+      <w:proofErr w:type="spellEnd"/>
+      <w:r>
+        <w:rPr>
+          <w:rFonts w:eastAsia="Times New Roman" w:cs="Segoe UI"/>
+          <w:color w:val="333333"/>
+          <w:szCs w:val="24"/>
+        </w:rPr>
+        <w:t xml:space="preserve"> will</w:t>
       </w:r>
       <w:r>
         <w:rPr>
@@ -1076,13 +1208,23 @@
           <w:szCs w:val="24"/>
         </w:rPr>
       </w:pPr>
-      <w:r>
-        <w:rPr>
-          <w:rFonts w:eastAsia="Times New Roman" w:cs="Segoe UI"/>
-          <w:color w:val="333333"/>
-          <w:szCs w:val="24"/>
-        </w:rPr>
-        <w:t>Bot will</w:t>
+      <w:proofErr w:type="spellStart"/>
+      <w:r>
+        <w:rPr>
+          <w:rFonts w:eastAsia="Times New Roman" w:cs="Segoe UI"/>
+          <w:color w:val="333333"/>
+          <w:szCs w:val="24"/>
+        </w:rPr>
+        <w:t>Bot</w:t>
+      </w:r>
+      <w:proofErr w:type="spellEnd"/>
+      <w:r>
+        <w:rPr>
+          <w:rFonts w:eastAsia="Times New Roman" w:cs="Segoe UI"/>
+          <w:color w:val="333333"/>
+          <w:szCs w:val="24"/>
+        </w:rPr>
+        <w:t xml:space="preserve"> will</w:t>
       </w:r>
       <w:r>
         <w:rPr>
@@ -1107,13 +1249,23 @@
           <w:szCs w:val="24"/>
         </w:rPr>
       </w:pPr>
-      <w:r>
-        <w:rPr>
-          <w:rFonts w:eastAsia="Times New Roman" w:cs="Segoe UI"/>
-          <w:color w:val="333333"/>
-          <w:szCs w:val="24"/>
-        </w:rPr>
-        <w:t>Bot will</w:t>
+      <w:proofErr w:type="spellStart"/>
+      <w:r>
+        <w:rPr>
+          <w:rFonts w:eastAsia="Times New Roman" w:cs="Segoe UI"/>
+          <w:color w:val="333333"/>
+          <w:szCs w:val="24"/>
+        </w:rPr>
+        <w:t>Bot</w:t>
+      </w:r>
+      <w:proofErr w:type="spellEnd"/>
+      <w:r>
+        <w:rPr>
+          <w:rFonts w:eastAsia="Times New Roman" w:cs="Segoe UI"/>
+          <w:color w:val="333333"/>
+          <w:szCs w:val="24"/>
+        </w:rPr>
+        <w:t xml:space="preserve"> will</w:t>
       </w:r>
       <w:r>
         <w:rPr>
@@ -1137,9 +1289,11 @@
         <w:tab/>
         <w:t xml:space="preserve">Our approach was to define the problem first, then design the robot. As the problem was refined, we also needed to alter the design. Some designs solving a similar problem include </w:t>
       </w:r>
+      <w:proofErr w:type="spellStart"/>
       <w:r>
         <w:t>Zexuan</w:t>
       </w:r>
+      <w:proofErr w:type="spellEnd"/>
       <w:r>
         <w:t xml:space="preserve">, </w:t>
       </w:r>
@@ -1149,8 +1303,13 @@
       <w:r>
         <w:t xml:space="preserve">, and </w:t>
       </w:r>
-      <w:r>
-        <w:t>Casavela (2012)</w:t>
+      <w:proofErr w:type="spellStart"/>
+      <w:r>
+        <w:t>Casavela</w:t>
+      </w:r>
+      <w:proofErr w:type="spellEnd"/>
+      <w:r>
+        <w:t xml:space="preserve"> (2012)</w:t>
       </w:r>
       <w:r>
         <w:t>. Our design intends to combine movement of</w:t>
@@ -1186,6 +1345,7 @@
       <w:r>
         <w:t xml:space="preserve">based on observations of the system in use at </w:t>
       </w:r>
+      <w:proofErr w:type="spellStart"/>
       <w:r>
         <w:rPr>
           <w:rFonts w:eastAsia="Times New Roman" w:cs="Segoe UI"/>
@@ -1194,6 +1354,7 @@
         </w:rPr>
         <w:t>Brazeiros</w:t>
       </w:r>
+      <w:proofErr w:type="spellEnd"/>
       <w:r>
         <w:rPr>
           <w:rFonts w:eastAsia="Times New Roman" w:cs="Segoe UI"/>
@@ -1208,7 +1369,25 @@
           <w:color w:val="333333"/>
           <w:szCs w:val="24"/>
         </w:rPr>
-        <w:t xml:space="preserve"> Their system uses a green card to start service and a red card to stop service. (Brazeiros 2017)</w:t>
+        <w:t xml:space="preserve"> Their system uses a green card to start service and a red card to stop service. (</w:t>
+      </w:r>
+      <w:proofErr w:type="spellStart"/>
+      <w:r>
+        <w:rPr>
+          <w:rFonts w:eastAsia="Times New Roman" w:cs="Segoe UI"/>
+          <w:color w:val="333333"/>
+          <w:szCs w:val="24"/>
+        </w:rPr>
+        <w:t>Brazeiros</w:t>
+      </w:r>
+      <w:proofErr w:type="spellEnd"/>
+      <w:r>
+        <w:rPr>
+          <w:rFonts w:eastAsia="Times New Roman" w:cs="Segoe UI"/>
+          <w:color w:val="333333"/>
+          <w:szCs w:val="24"/>
+        </w:rPr>
+        <w:t xml:space="preserve"> 2017)</w:t>
       </w:r>
     </w:p>
     <w:p>
@@ -1218,8 +1397,13 @@
       <w:r>
         <w:t xml:space="preserve">Path planning is a difficult obstacle to overcome for autonomous robots. </w:t>
       </w:r>
-      <w:r>
-        <w:t>Zexuan, et al,</w:t>
+      <w:proofErr w:type="spellStart"/>
+      <w:r>
+        <w:t>Zexuan</w:t>
+      </w:r>
+      <w:proofErr w:type="spellEnd"/>
+      <w:r>
+        <w:t>, et al,</w:t>
       </w:r>
       <w:r>
         <w:t xml:space="preserve"> (20</w:t>
@@ -1266,8 +1450,6 @@
       <w:r>
         <w:t>l path traversed in two directions</w:t>
       </w:r>
-      <w:bookmarkStart w:id="3" w:name="_GoBack"/>
-      <w:bookmarkEnd w:id="3"/>
       <w:r>
         <w:t>.</w:t>
       </w:r>
@@ -1275,10 +1457,17 @@
     <w:p>
       <w:r>
         <w:tab/>
+      </w:r>
+      <w:proofErr w:type="spellStart"/>
+      <w:r>
         <w:t>J</w:t>
       </w:r>
       <w:r>
-        <w:t>u (2016)</w:t>
+        <w:t>u</w:t>
+      </w:r>
+      <w:proofErr w:type="spellEnd"/>
+      <w:r>
+        <w:t xml:space="preserve"> (2016)</w:t>
       </w:r>
       <w:r>
         <w:t xml:space="preserve"> </w:t>
@@ -1308,11 +1497,15 @@
     <w:p>
       <w:r>
         <w:tab/>
+      </w:r>
+      <w:proofErr w:type="spellStart"/>
+      <w:r>
         <w:t>C</w:t>
       </w:r>
       <w:r>
         <w:t>asavela</w:t>
       </w:r>
+      <w:proofErr w:type="spellEnd"/>
       <w:r>
         <w:t xml:space="preserve"> </w:t>
       </w:r>
@@ -1403,7 +1596,7 @@
       <w:pPr>
         <w:pStyle w:val="Heading3"/>
       </w:pPr>
-      <w:commentRangeStart w:id="4"/>
+      <w:commentRangeStart w:id="3"/>
       <w:r>
         <w:lastRenderedPageBreak/>
         <w:t>Timeline</w:t>
@@ -1483,27 +1676,95 @@
           </wp:inline>
         </w:drawing>
       </w:r>
-      <w:commentRangeEnd w:id="4"/>
+      <w:commentRangeEnd w:id="3"/>
       <w:r>
         <w:rPr>
           <w:rStyle w:val="CommentReference"/>
         </w:rPr>
-        <w:commentReference w:id="4"/>
-      </w:r>
-    </w:p>
-    <w:p>
-      <w:pPr>
-        <w:rPr>
+        <w:commentReference w:id="3"/>
+      </w:r>
+    </w:p>
+    <w:p>
+      <w:pPr>
+        <w:rPr>
+          <w:rFonts w:eastAsia="Times New Roman" w:cs="Times New Roman"/>
           <w:b/>
-          <w:sz w:val="28"/>
-        </w:rPr>
-      </w:pPr>
-      <w:r>
-        <w:rPr>
-          <w:b/>
-          <w:sz w:val="28"/>
-        </w:rPr>
+          <w:bCs/>
+          <w:sz w:val="27"/>
+          <w:szCs w:val="27"/>
+        </w:rPr>
+      </w:pPr>
+      <w:r>
         <w:br w:type="page"/>
+      </w:r>
+    </w:p>
+    <w:p>
+      <w:pPr>
+        <w:pStyle w:val="Heading3"/>
+      </w:pPr>
+      <w:r>
+        <w:lastRenderedPageBreak/>
+        <w:t>State Transition Diagram</w:t>
+      </w:r>
+    </w:p>
+    <w:p>
+      <w:pPr>
+        <w:sectPr>
+          <w:pgSz w:w="15840" w:h="12240" w:orient="landscape"/>
+          <w:pgMar w:top="720" w:right="720" w:bottom="720" w:left="720" w:header="720" w:footer="720" w:gutter="0"/>
+          <w:cols w:space="720"/>
+          <w:docGrid w:linePitch="360"/>
+        </w:sectPr>
+      </w:pPr>
+      <w:r>
+        <w:rPr>
+          <w:noProof/>
+        </w:rPr>
+        <w:drawing>
+          <wp:inline distT="0" distB="0" distL="0" distR="0" wp14:anchorId="625E6098" wp14:editId="5B5CAC8F">
+            <wp:extent cx="8858250" cy="4933315"/>
+            <wp:effectExtent l="0" t="0" r="0" b="635"/>
+            <wp:docPr id="2" name="Picture 2"/>
+            <wp:cNvGraphicFramePr>
+              <a:graphicFrameLocks xmlns:a="http://schemas.openxmlformats.org/drawingml/2006/main" noChangeAspect="1"/>
+            </wp:cNvGraphicFramePr>
+            <a:graphic xmlns:a="http://schemas.openxmlformats.org/drawingml/2006/main">
+              <a:graphicData uri="http://schemas.openxmlformats.org/drawingml/2006/picture">
+                <pic:pic xmlns:pic="http://schemas.openxmlformats.org/drawingml/2006/picture">
+                  <pic:nvPicPr>
+                    <pic:cNvPr id="0" name="Picture 2"/>
+                    <pic:cNvPicPr>
+                      <a:picLocks noChangeAspect="1" noChangeArrowheads="1"/>
+                    </pic:cNvPicPr>
+                  </pic:nvPicPr>
+                  <pic:blipFill>
+                    <a:blip r:embed="rId12">
+                      <a:extLst>
+                        <a:ext uri="{28A0092B-C50C-407E-A947-70E740481C1C}">
+                          <a14:useLocalDpi xmlns:a14="http://schemas.microsoft.com/office/drawing/2010/main" val="0"/>
+                        </a:ext>
+                      </a:extLst>
+                    </a:blip>
+                    <a:srcRect/>
+                    <a:stretch>
+                      <a:fillRect/>
+                    </a:stretch>
+                  </pic:blipFill>
+                  <pic:spPr bwMode="auto">
+                    <a:xfrm>
+                      <a:off x="0" y="0"/>
+                      <a:ext cx="8858250" cy="4933315"/>
+                    </a:xfrm>
+                    <a:prstGeom prst="rect">
+                      <a:avLst/>
+                    </a:prstGeom>
+                    <a:noFill/>
+                  </pic:spPr>
+                </pic:pic>
+              </a:graphicData>
+            </a:graphic>
+          </wp:inline>
+        </w:drawing>
       </w:r>
     </w:p>
     <w:p>
@@ -1550,6 +1811,9 @@
       <w:r>
         <w:t xml:space="preserve"> – </w:t>
       </w:r>
+      <w:r>
+        <w:t>Michael Roark</w:t>
+      </w:r>
     </w:p>
     <w:p>
       <w:pPr>
@@ -1568,6 +1832,9 @@
       <w:r>
         <w:t xml:space="preserve"> – </w:t>
       </w:r>
+      <w:r>
+        <w:t>Joseph Olin</w:t>
+      </w:r>
     </w:p>
     <w:p>
       <w:pPr>
@@ -1586,6 +1853,9 @@
       <w:r>
         <w:t xml:space="preserve"> – </w:t>
       </w:r>
+      <w:r>
+        <w:t>Branden Wagner</w:t>
+      </w:r>
     </w:p>
     <w:p>
       <w:pPr>
@@ -1604,6 +1874,11 @@
       <w:r>
         <w:t xml:space="preserve"> – </w:t>
       </w:r>
+      <w:r>
+        <w:t>Joseph Olin</w:t>
+      </w:r>
+      <w:bookmarkStart w:id="4" w:name="_GoBack"/>
+      <w:bookmarkEnd w:id="4"/>
     </w:p>
     <w:p>
       <w:r>
@@ -1624,8 +1899,18 @@
         <w:spacing w:line="240" w:lineRule="auto"/>
         <w:ind w:left="720" w:hanging="720"/>
       </w:pPr>
-      <w:r>
-        <w:t>Brazeiros . (2017). Meats. Retrieved February 16, 2017, from http://www.brazeiros.com/menu/meats/</w:t>
+      <w:proofErr w:type="spellStart"/>
+      <w:proofErr w:type="gramStart"/>
+      <w:r>
+        <w:t>Brazeiros</w:t>
+      </w:r>
+      <w:proofErr w:type="spellEnd"/>
+      <w:r>
+        <w:t xml:space="preserve"> .</w:t>
+      </w:r>
+      <w:proofErr w:type="gramEnd"/>
+      <w:r>
+        <w:t xml:space="preserve"> (2017). Meats. Retrieved February 16, 2017, from http://www.brazeiros.com/menu/meats/</w:t>
       </w:r>
     </w:p>
     <w:p>
@@ -1633,11 +1918,32 @@
         <w:spacing w:line="240" w:lineRule="auto"/>
         <w:ind w:left="720" w:hanging="720"/>
       </w:pPr>
+      <w:proofErr w:type="spellStart"/>
       <w:r>
         <w:t>C</w:t>
       </w:r>
       <w:r>
-        <w:t>asavela, S. (2012). C++ PROGRAM FOR DRIVING OF AN AGRICOL ROBOT. Annals Of The University Of Petrosani Mechanical Engineering, 1411-19.</w:t>
+        <w:t>asavela</w:t>
+      </w:r>
+      <w:proofErr w:type="spellEnd"/>
+      <w:r>
+        <w:t xml:space="preserve">, S. (2012). C++ PROGRAM FOR DRIVING OF AN AGRICOL ROBOT. Annals </w:t>
+      </w:r>
+      <w:proofErr w:type="gramStart"/>
+      <w:r>
+        <w:t>Of</w:t>
+      </w:r>
+      <w:proofErr w:type="gramEnd"/>
+      <w:r>
+        <w:t xml:space="preserve"> The University Of </w:t>
+      </w:r>
+      <w:proofErr w:type="spellStart"/>
+      <w:r>
+        <w:t>Petrosani</w:t>
+      </w:r>
+      <w:proofErr w:type="spellEnd"/>
+      <w:r>
+        <w:t xml:space="preserve"> Mechanical Engineering, 1411-19.</w:t>
       </w:r>
     </w:p>
     <w:p>
@@ -1645,8 +1951,13 @@
         <w:spacing w:line="240" w:lineRule="auto"/>
         <w:ind w:left="720" w:hanging="720"/>
       </w:pPr>
-      <w:r>
-        <w:t xml:space="preserve">Ju, B. (2016). Robotic gripper can throw darts, balls - with no arm motion | Cornell Chronicle. Retrieved February 16, 2017, from </w:t>
+      <w:proofErr w:type="spellStart"/>
+      <w:r>
+        <w:t>Ju</w:t>
+      </w:r>
+      <w:proofErr w:type="spellEnd"/>
+      <w:r>
+        <w:t xml:space="preserve">, B. (2016). Robotic gripper can throw darts, balls - with no arm motion | Cornell Chronicle. Retrieved February 16, 2017, from </w:t>
       </w:r>
       <w:r>
         <w:t>http://www.news.cornell.edu/stories/2012/02/robotic-gripper-can-now-throw-things</w:t>
@@ -1657,12 +1968,49 @@
         <w:spacing w:line="240" w:lineRule="auto"/>
         <w:ind w:left="720" w:hanging="720"/>
       </w:pPr>
-      <w:r>
-        <w:t>Zexuan, Z., Jun, X., Jian-Qiang, L., Fangxiao, W., &amp; Qingfu, Z. (2015). Global path planning of wheeled robots using multi-objective memetic algorithms. Integrated Computer-Aided Engineering, 22(4), 387-404. doi:10.3233/ICA-150498</w:t>
+      <w:proofErr w:type="spellStart"/>
+      <w:r>
+        <w:t>Zexuan</w:t>
+      </w:r>
+      <w:proofErr w:type="spellEnd"/>
+      <w:r>
+        <w:t>, Z., Jun, X., Jian-</w:t>
+      </w:r>
+      <w:proofErr w:type="spellStart"/>
+      <w:r>
+        <w:t>Qiang</w:t>
+      </w:r>
+      <w:proofErr w:type="spellEnd"/>
+      <w:r>
+        <w:t xml:space="preserve">, L., </w:t>
+      </w:r>
+      <w:proofErr w:type="spellStart"/>
+      <w:r>
+        <w:t>Fangxiao</w:t>
+      </w:r>
+      <w:proofErr w:type="spellEnd"/>
+      <w:r>
+        <w:t xml:space="preserve">, W., &amp; </w:t>
+      </w:r>
+      <w:proofErr w:type="spellStart"/>
+      <w:r>
+        <w:t>Qingfu</w:t>
+      </w:r>
+      <w:proofErr w:type="spellEnd"/>
+      <w:r>
+        <w:t xml:space="preserve">, Z. (2015). Global path planning of wheeled robots using multi-objective memetic algorithms. Integrated Computer-Aided Engineering, 22(4), 387-404. </w:t>
+      </w:r>
+      <w:proofErr w:type="gramStart"/>
+      <w:r>
+        <w:t>doi:</w:t>
+      </w:r>
+      <w:proofErr w:type="gramEnd"/>
+      <w:r>
+        <w:t>10.3233/ICA-150498</w:t>
       </w:r>
     </w:p>
     <w:sectPr>
-      <w:pgSz w:w="15840" w:h="12240" w:orient="landscape"/>
+      <w:pgSz w:w="12240" w:h="15840"/>
       <w:pgMar w:top="720" w:right="720" w:bottom="720" w:left="720" w:header="720" w:footer="720" w:gutter="0"/>
       <w:cols w:space="720"/>
       <w:docGrid w:linePitch="360"/>
@@ -1685,7 +2033,15 @@
         <w:annotationRef/>
       </w:r>
       <w:r>
-        <w:t>Changed the title page to emphasize the name of the project, and drew attention to the type and date of the project using primacy and recency effect.</w:t>
+        <w:t xml:space="preserve">Changed the title page to emphasize the name of the project, and drew attention to the type and date of the project using primacy and </w:t>
+      </w:r>
+      <w:proofErr w:type="spellStart"/>
+      <w:r>
+        <w:t>recency</w:t>
+      </w:r>
+      <w:proofErr w:type="spellEnd"/>
+      <w:r>
+        <w:t xml:space="preserve"> effect.</w:t>
       </w:r>
     </w:p>
   </w:comment>
@@ -1721,7 +2077,7 @@
       </w:r>
     </w:p>
   </w:comment>
-  <w:comment w:id="4" w:author="Branden Wagner" w:date="2017-02-15T22:11:00Z" w:initials="BWW">
+  <w:comment w:id="3" w:author="Branden Wagner" w:date="2017-02-15T22:11:00Z" w:initials="BWW">
     <w:p>
       <w:pPr>
         <w:pStyle w:val="CommentText"/>
@@ -1833,7 +2189,7 @@
           <w:rPr>
             <w:noProof/>
           </w:rPr>
-          <w:t>8</w:t>
+          <w:t>9</w:t>
         </w:r>
         <w:r>
           <w:rPr>
@@ -3170,7 +3526,7 @@
 </file>
 
 <file path=customXml/itemProps1.xml><?xml version="1.0" encoding="utf-8"?>
-<ds:datastoreItem xmlns:ds="http://schemas.openxmlformats.org/officeDocument/2006/customXml" ds:itemID="{EF853B9C-7DA2-4183-8B7C-B970EB71892C}">
+<ds:datastoreItem xmlns:ds="http://schemas.openxmlformats.org/officeDocument/2006/customXml" ds:itemID="{430F53CE-1D5E-4469-A994-5708C2B5DDB5}">
   <ds:schemaRefs>
     <ds:schemaRef ds:uri="http://schemas.openxmlformats.org/officeDocument/2006/bibliography"/>
   </ds:schemaRefs>

</xml_diff>